<commit_message>
ML HW4&5: Finished the assignment and report
</commit_message>
<xml_diff>
--- a/CS-596 Machine Learning/HW4&5/ML Assignment 4 report.docx
+++ b/CS-596 Machine Learning/HW4&5/ML Assignment 4 report.docx
@@ -366,27 +366,7 @@
           <w:sz w:val="24"/>
           <w:szCs w:val="24"/>
         </w:rPr>
-        <w:t xml:space="preserve">Number of </w:t>
-      </w:r>
-      <w:r>
-        <w:rPr>
-          <w:rFonts w:ascii="Times New Roman" w:hAnsi="Times New Roman" w:cs="Times New Roman"/>
-          <w:bCs/>
-          <w:color w:val="000000"/>
-          <w:sz w:val="24"/>
-          <w:szCs w:val="24"/>
-        </w:rPr>
-        <w:t>neural units for each layer</w:t>
-      </w:r>
-      <w:r>
-        <w:rPr>
-          <w:rFonts w:ascii="Times New Roman" w:hAnsi="Times New Roman" w:cs="Times New Roman"/>
-          <w:bCs/>
-          <w:color w:val="000000"/>
-          <w:sz w:val="24"/>
-          <w:szCs w:val="24"/>
-        </w:rPr>
-        <w:t>:</w:t>
+        <w:t>Number of neural units for each layer:</w:t>
       </w:r>
       <w:r>
         <w:rPr>
@@ -819,15 +799,6 @@
           <w:szCs w:val="24"/>
         </w:rPr>
         <w:tab/>
-      </w:r>
-      <w:r>
-        <w:rPr>
-          <w:rFonts w:ascii="Times New Roman" w:hAnsi="Times New Roman" w:cs="Times New Roman"/>
-          <w:bCs/>
-          <w:color w:val="000000"/>
-          <w:sz w:val="24"/>
-          <w:szCs w:val="24"/>
-        </w:rPr>
         <w:t>Batch size</w:t>
       </w:r>
       <w:r>
@@ -848,17 +819,7 @@
           <w:sz w:val="24"/>
           <w:szCs w:val="24"/>
         </w:rPr>
-        <w:t xml:space="preserve">: </w:t>
-      </w:r>
-      <w:r>
-        <w:rPr>
-          <w:rFonts w:ascii="Times New Roman" w:hAnsi="Times New Roman" w:cs="Times New Roman"/>
-          <w:bCs/>
-          <w:color w:val="000000"/>
-          <w:sz w:val="24"/>
-          <w:szCs w:val="24"/>
-        </w:rPr>
-        <w:t>100</w:t>
+        <w:t>: 100</w:t>
       </w:r>
     </w:p>
     <w:p>
@@ -16573,29 +16534,7 @@
           <w:sz w:val="28"/>
           <w:szCs w:val="28"/>
         </w:rPr>
-        <w:t xml:space="preserve">Confusion matrix, Per-class </w:t>
-      </w:r>
-      <w:proofErr w:type="gramStart"/>
-      <w:r>
-        <w:rPr>
-          <w:rFonts w:ascii="Times New Roman" w:hAnsi="Times New Roman" w:cs="Times New Roman"/>
-          <w:bCs/>
-          <w:color w:val="000000"/>
-          <w:sz w:val="28"/>
-          <w:szCs w:val="28"/>
-        </w:rPr>
-        <w:t>Recall ,</w:t>
-      </w:r>
-      <w:proofErr w:type="gramEnd"/>
-      <w:r>
-        <w:rPr>
-          <w:rFonts w:ascii="Times New Roman" w:hAnsi="Times New Roman" w:cs="Times New Roman"/>
-          <w:bCs/>
-          <w:color w:val="000000"/>
-          <w:sz w:val="28"/>
-          <w:szCs w:val="28"/>
-        </w:rPr>
-        <w:t xml:space="preserve"> and Per-class precision are in the Question 1</w:t>
+        <w:t>Confusion matrix, Per-class Recall , and Per-class precision are in the Question 1</w:t>
       </w:r>
       <w:r>
         <w:rPr>
@@ -16738,27 +16677,7 @@
           <w:sz w:val="28"/>
           <w:szCs w:val="28"/>
         </w:rPr>
-        <w:t xml:space="preserve">The numbers of above images are </w:t>
-      </w:r>
-      <w:r>
-        <w:rPr>
-          <w:rFonts w:ascii="Times New Roman" w:hAnsi="Times New Roman" w:cs="Times New Roman"/>
-          <w:bCs/>
-          <w:color w:val="000000"/>
-          <w:sz w:val="28"/>
-          <w:szCs w:val="28"/>
-        </w:rPr>
-        <w:t>scratchy</w:t>
-      </w:r>
-      <w:r>
-        <w:rPr>
-          <w:rFonts w:ascii="Times New Roman" w:hAnsi="Times New Roman" w:cs="Times New Roman"/>
-          <w:bCs/>
-          <w:color w:val="000000"/>
-          <w:sz w:val="28"/>
-          <w:szCs w:val="28"/>
-        </w:rPr>
-        <w:t>. Even though, using artificial inspection is still hard to recognize a number.</w:t>
+        <w:t>The numbers of above images are scratchy. Even though, using artificial inspection is still hard to recognize a number.</w:t>
       </w:r>
       <w:r>
         <w:rPr>
@@ -16847,6 +16766,125 @@
           <w:rFonts w:ascii="Times New Roman" w:hAnsi="Times New Roman" w:cs="Times New Roman"/>
           <w:b/>
           <w:color w:val="000000"/>
+          <w:sz w:val="40"/>
+          <w:szCs w:val="40"/>
+        </w:rPr>
+      </w:pPr>
+      <w:r>
+        <w:rPr>
+          <w:rFonts w:ascii="Times New Roman" w:hAnsi="Times New Roman" w:cs="Times New Roman"/>
+          <w:b/>
+          <w:color w:val="000000"/>
+          <w:sz w:val="40"/>
+          <w:szCs w:val="40"/>
+        </w:rPr>
+        <w:lastRenderedPageBreak/>
+        <w:t>Part II,</w:t>
+      </w:r>
+    </w:p>
+    <w:p>
+      <w:pPr>
+        <w:spacing w:after="0" w:line="240" w:lineRule="auto"/>
+        <w:rPr>
+          <w:rFonts w:ascii="Times New Roman" w:hAnsi="Times New Roman" w:cs="Times New Roman"/>
+          <w:bCs/>
+          <w:color w:val="000000"/>
+          <w:sz w:val="32"/>
+          <w:szCs w:val="32"/>
+        </w:rPr>
+      </w:pPr>
+      <w:r>
+        <w:rPr>
+          <w:rFonts w:ascii="Times New Roman" w:hAnsi="Times New Roman" w:cs="Times New Roman"/>
+          <w:bCs/>
+          <w:color w:val="000000"/>
+          <w:sz w:val="32"/>
+          <w:szCs w:val="32"/>
+        </w:rPr>
+        <w:t xml:space="preserve">Step 2: </w:t>
+      </w:r>
+      <w:r>
+        <w:rPr>
+          <w:rFonts w:ascii="Times New Roman" w:hAnsi="Times New Roman" w:cs="Times New Roman"/>
+          <w:bCs/>
+          <w:color w:val="000000"/>
+          <w:sz w:val="32"/>
+          <w:szCs w:val="32"/>
+        </w:rPr>
+        <w:t>R</w:t>
+      </w:r>
+      <w:r>
+        <w:rPr>
+          <w:rFonts w:ascii="Times New Roman" w:hAnsi="Times New Roman" w:cs="Times New Roman"/>
+          <w:bCs/>
+          <w:color w:val="000000"/>
+          <w:sz w:val="32"/>
+          <w:szCs w:val="32"/>
+        </w:rPr>
+        <w:t xml:space="preserve">andomly split </w:t>
+      </w:r>
+      <w:proofErr w:type="spellStart"/>
+      <w:r>
+        <w:rPr>
+          <w:rFonts w:ascii="Times New Roman" w:hAnsi="Times New Roman" w:cs="Times New Roman"/>
+          <w:bCs/>
+          <w:color w:val="000000"/>
+          <w:sz w:val="32"/>
+          <w:szCs w:val="32"/>
+        </w:rPr>
+        <w:t>Xtr</w:t>
+      </w:r>
+      <w:proofErr w:type="spellEnd"/>
+      <w:r>
+        <w:rPr>
+          <w:rFonts w:ascii="Times New Roman" w:hAnsi="Times New Roman" w:cs="Times New Roman"/>
+          <w:bCs/>
+          <w:color w:val="000000"/>
+          <w:sz w:val="32"/>
+          <w:szCs w:val="32"/>
+        </w:rPr>
+        <w:t>/</w:t>
+      </w:r>
+      <w:proofErr w:type="spellStart"/>
+      <w:r>
+        <w:rPr>
+          <w:rFonts w:ascii="Times New Roman" w:hAnsi="Times New Roman" w:cs="Times New Roman"/>
+          <w:bCs/>
+          <w:color w:val="000000"/>
+          <w:sz w:val="32"/>
+          <w:szCs w:val="32"/>
+        </w:rPr>
+        <w:t>Ytr</w:t>
+      </w:r>
+      <w:proofErr w:type="spellEnd"/>
+      <w:r>
+        <w:rPr>
+          <w:rFonts w:ascii="Times New Roman" w:hAnsi="Times New Roman" w:cs="Times New Roman"/>
+          <w:bCs/>
+          <w:color w:val="000000"/>
+          <w:sz w:val="32"/>
+          <w:szCs w:val="32"/>
+        </w:rPr>
+        <w:t xml:space="preserve"> into two even subsets</w:t>
+      </w:r>
+      <w:r>
+        <w:rPr>
+          <w:rFonts w:ascii="Times New Roman" w:hAnsi="Times New Roman" w:cs="Times New Roman"/>
+          <w:bCs/>
+          <w:color w:val="000000"/>
+          <w:sz w:val="32"/>
+          <w:szCs w:val="32"/>
+        </w:rPr>
+        <w:t>.</w:t>
+      </w:r>
+    </w:p>
+    <w:p>
+      <w:pPr>
+        <w:spacing w:after="0" w:line="240" w:lineRule="auto"/>
+        <w:rPr>
+          <w:rFonts w:ascii="Times New Roman" w:hAnsi="Times New Roman" w:cs="Times New Roman"/>
+          <w:bCs/>
+          <w:color w:val="000000"/>
           <w:sz w:val="28"/>
           <w:szCs w:val="28"/>
         </w:rPr>
@@ -16854,24 +16892,665 @@
       <w:r>
         <w:rPr>
           <w:rFonts w:ascii="Times New Roman" w:hAnsi="Times New Roman" w:cs="Times New Roman"/>
-          <w:b/>
+          <w:bCs/>
           <w:color w:val="000000"/>
           <w:sz w:val="28"/>
           <w:szCs w:val="28"/>
         </w:rPr>
-        <w:lastRenderedPageBreak/>
-        <w:t>Part II</w:t>
-      </w:r>
-      <w:r>
-        <w:rPr>
-          <w:rFonts w:ascii="Times New Roman" w:hAnsi="Times New Roman" w:cs="Times New Roman"/>
-          <w:b/>
+        <w:t>Setting the train and validation data.</w:t>
+      </w:r>
+    </w:p>
+    <w:p>
+      <w:pPr>
+        <w:spacing w:after="0" w:line="240" w:lineRule="auto"/>
+        <w:rPr>
+          <w:rFonts w:ascii="Times New Roman" w:hAnsi="Times New Roman" w:cs="Times New Roman"/>
+          <w:bCs/>
           <w:color w:val="000000"/>
           <w:sz w:val="28"/>
           <w:szCs w:val="28"/>
         </w:rPr>
-        <w:t>,</w:t>
-      </w:r>
+      </w:pPr>
+      <w:r>
+        <w:rPr>
+          <w:rFonts w:ascii="Times New Roman" w:hAnsi="Times New Roman" w:cs="Times New Roman"/>
+          <w:b/>
+          <w:color w:val="000000"/>
+          <w:sz w:val="28"/>
+          <w:szCs w:val="28"/>
+        </w:rPr>
+        <w:drawing>
+          <wp:inline distT="0" distB="0" distL="0" distR="0" wp14:anchorId="5062DB13" wp14:editId="71B938EB">
+            <wp:extent cx="6400800" cy="1531620"/>
+            <wp:effectExtent l="0" t="0" r="0" b="0"/>
+            <wp:docPr id="2" name="Picture 2"/>
+            <wp:cNvGraphicFramePr>
+              <a:graphicFrameLocks xmlns:a="http://schemas.openxmlformats.org/drawingml/2006/main" noChangeAspect="1"/>
+            </wp:cNvGraphicFramePr>
+            <a:graphic xmlns:a="http://schemas.openxmlformats.org/drawingml/2006/main">
+              <a:graphicData uri="http://schemas.openxmlformats.org/drawingml/2006/picture">
+                <pic:pic xmlns:pic="http://schemas.openxmlformats.org/drawingml/2006/picture">
+                  <pic:nvPicPr>
+                    <pic:cNvPr id="1" name=""/>
+                    <pic:cNvPicPr/>
+                  </pic:nvPicPr>
+                  <pic:blipFill>
+                    <a:blip r:embed="rId6"/>
+                    <a:stretch>
+                      <a:fillRect/>
+                    </a:stretch>
+                  </pic:blipFill>
+                  <pic:spPr>
+                    <a:xfrm>
+                      <a:off x="0" y="0"/>
+                      <a:ext cx="6400800" cy="1531620"/>
+                    </a:xfrm>
+                    <a:prstGeom prst="rect">
+                      <a:avLst/>
+                    </a:prstGeom>
+                  </pic:spPr>
+                </pic:pic>
+              </a:graphicData>
+            </a:graphic>
+          </wp:inline>
+        </w:drawing>
+      </w:r>
+    </w:p>
+    <w:p>
+      <w:pPr>
+        <w:spacing w:after="0" w:line="240" w:lineRule="auto"/>
+        <w:rPr>
+          <w:rFonts w:ascii="Times New Roman" w:hAnsi="Times New Roman" w:cs="Times New Roman"/>
+          <w:bCs/>
+          <w:color w:val="000000"/>
+          <w:sz w:val="28"/>
+          <w:szCs w:val="28"/>
+        </w:rPr>
+      </w:pPr>
+    </w:p>
+    <w:p>
+      <w:pPr>
+        <w:spacing w:after="0" w:line="240" w:lineRule="auto"/>
+        <w:rPr>
+          <w:rFonts w:ascii="Times New Roman" w:hAnsi="Times New Roman" w:cs="Times New Roman"/>
+          <w:bCs/>
+          <w:color w:val="000000"/>
+          <w:sz w:val="28"/>
+          <w:szCs w:val="28"/>
+        </w:rPr>
+      </w:pPr>
+      <w:r>
+        <w:rPr>
+          <w:rFonts w:ascii="Times New Roman" w:hAnsi="Times New Roman" w:cs="Times New Roman"/>
+          <w:bCs/>
+          <w:color w:val="000000"/>
+          <w:sz w:val="32"/>
+          <w:szCs w:val="32"/>
+        </w:rPr>
+        <w:t>S</w:t>
+      </w:r>
+      <w:r>
+        <w:rPr>
+          <w:rFonts w:ascii="Times New Roman" w:hAnsi="Times New Roman" w:cs="Times New Roman"/>
+          <w:bCs/>
+          <w:color w:val="000000"/>
+          <w:sz w:val="32"/>
+          <w:szCs w:val="32"/>
+        </w:rPr>
+        <w:t>tep 3</w:t>
+      </w:r>
+      <w:r>
+        <w:rPr>
+          <w:rFonts w:ascii="Times New Roman" w:hAnsi="Times New Roman" w:cs="Times New Roman"/>
+          <w:bCs/>
+          <w:color w:val="000000"/>
+          <w:sz w:val="32"/>
+          <w:szCs w:val="32"/>
+        </w:rPr>
+        <w:t>:</w:t>
+      </w:r>
+      <w:r>
+        <w:rPr>
+          <w:rFonts w:ascii="Times New Roman" w:hAnsi="Times New Roman" w:cs="Times New Roman"/>
+          <w:bCs/>
+          <w:color w:val="000000"/>
+          <w:sz w:val="32"/>
+          <w:szCs w:val="32"/>
+        </w:rPr>
+        <w:t xml:space="preserve"> Model selection over validation set</w:t>
+      </w:r>
+    </w:p>
+    <w:p>
+      <w:pPr>
+        <w:spacing w:after="0" w:line="240" w:lineRule="auto"/>
+        <w:rPr>
+          <w:rFonts w:ascii="Times New Roman" w:hAnsi="Times New Roman" w:cs="Times New Roman"/>
+          <w:bCs/>
+          <w:color w:val="000000"/>
+          <w:sz w:val="28"/>
+          <w:szCs w:val="28"/>
+        </w:rPr>
+      </w:pPr>
+      <w:r>
+        <w:rPr>
+          <w:rFonts w:ascii="Times New Roman" w:hAnsi="Times New Roman" w:cs="Times New Roman"/>
+          <w:bCs/>
+          <w:color w:val="000000"/>
+          <w:sz w:val="28"/>
+          <w:szCs w:val="28"/>
+        </w:rPr>
+        <w:t>I respectively ran three kernels to find the best c value and kernel.</w:t>
+      </w:r>
+    </w:p>
+    <w:p>
+      <w:pPr>
+        <w:spacing w:after="0" w:line="240" w:lineRule="auto"/>
+        <w:rPr>
+          <w:rFonts w:ascii="Times New Roman" w:hAnsi="Times New Roman" w:cs="Times New Roman"/>
+          <w:bCs/>
+          <w:color w:val="000000"/>
+          <w:sz w:val="32"/>
+          <w:szCs w:val="32"/>
+        </w:rPr>
+      </w:pPr>
+      <w:r>
+        <w:rPr>
+          <w:rFonts w:ascii="Times New Roman" w:hAnsi="Times New Roman" w:cs="Times New Roman"/>
+          <w:bCs/>
+          <w:color w:val="000000"/>
+          <w:sz w:val="32"/>
+          <w:szCs w:val="32"/>
+        </w:rPr>
+        <w:t>Linear</w:t>
+      </w:r>
+      <w:r>
+        <w:rPr>
+          <w:rFonts w:ascii="Times New Roman" w:hAnsi="Times New Roman" w:cs="Times New Roman"/>
+          <w:bCs/>
+          <w:color w:val="000000"/>
+          <w:sz w:val="32"/>
+          <w:szCs w:val="32"/>
+        </w:rPr>
+        <w:t>:</w:t>
+      </w:r>
+    </w:p>
+    <w:p>
+      <w:pPr>
+        <w:spacing w:after="0" w:line="240" w:lineRule="auto"/>
+        <w:rPr>
+          <w:rFonts w:ascii="Times New Roman" w:hAnsi="Times New Roman" w:cs="Times New Roman"/>
+          <w:bCs/>
+          <w:color w:val="000000"/>
+          <w:sz w:val="28"/>
+          <w:szCs w:val="28"/>
+        </w:rPr>
+      </w:pPr>
+      <w:r>
+        <w:rPr>
+          <w:rFonts w:ascii="Times New Roman" w:hAnsi="Times New Roman" w:cs="Times New Roman"/>
+          <w:bCs/>
+          <w:color w:val="000000"/>
+          <w:sz w:val="28"/>
+          <w:szCs w:val="28"/>
+        </w:rPr>
+        <w:drawing>
+          <wp:inline distT="0" distB="0" distL="0" distR="0" wp14:anchorId="2737C91F" wp14:editId="2AB28E88">
+            <wp:extent cx="3657600" cy="2750514"/>
+            <wp:effectExtent l="0" t="0" r="0" b="0"/>
+            <wp:docPr id="4" name="Picture 4"/>
+            <wp:cNvGraphicFramePr>
+              <a:graphicFrameLocks xmlns:a="http://schemas.openxmlformats.org/drawingml/2006/main" noChangeAspect="1"/>
+            </wp:cNvGraphicFramePr>
+            <a:graphic xmlns:a="http://schemas.openxmlformats.org/drawingml/2006/main">
+              <a:graphicData uri="http://schemas.openxmlformats.org/drawingml/2006/picture">
+                <pic:pic xmlns:pic="http://schemas.openxmlformats.org/drawingml/2006/picture">
+                  <pic:nvPicPr>
+                    <pic:cNvPr id="1" name=""/>
+                    <pic:cNvPicPr/>
+                  </pic:nvPicPr>
+                  <pic:blipFill>
+                    <a:blip r:embed="rId7"/>
+                    <a:stretch>
+                      <a:fillRect/>
+                    </a:stretch>
+                  </pic:blipFill>
+                  <pic:spPr>
+                    <a:xfrm>
+                      <a:off x="0" y="0"/>
+                      <a:ext cx="3668621" cy="2758802"/>
+                    </a:xfrm>
+                    <a:prstGeom prst="rect">
+                      <a:avLst/>
+                    </a:prstGeom>
+                  </pic:spPr>
+                </pic:pic>
+              </a:graphicData>
+            </a:graphic>
+          </wp:inline>
+        </w:drawing>
+      </w:r>
+    </w:p>
+    <w:p>
+      <w:pPr>
+        <w:spacing w:after="0" w:line="240" w:lineRule="auto"/>
+        <w:rPr>
+          <w:rFonts w:ascii="Times New Roman" w:hAnsi="Times New Roman" w:cs="Times New Roman"/>
+          <w:bCs/>
+          <w:color w:val="000000"/>
+          <w:sz w:val="28"/>
+          <w:szCs w:val="28"/>
+        </w:rPr>
+      </w:pPr>
+      <w:r>
+        <w:rPr>
+          <w:bCs/>
+          <w:noProof/>
+          <w:color w:val="000000"/>
+          <w:sz w:val="28"/>
+          <w:szCs w:val="28"/>
+        </w:rPr>
+        <w:drawing>
+          <wp:inline distT="0" distB="0" distL="0" distR="0" wp14:anchorId="458D7676" wp14:editId="57898DE6">
+            <wp:extent cx="3314700" cy="2315922"/>
+            <wp:effectExtent l="0" t="0" r="0" b="0"/>
+            <wp:docPr id="7" name="Picture 7" descr="C:\Users\DELL\AppData\Local\Microsoft\Windows\INetCache\Content.MSO\C16D2C9E.tmp"/>
+            <wp:cNvGraphicFramePr>
+              <a:graphicFrameLocks xmlns:a="http://schemas.openxmlformats.org/drawingml/2006/main" noChangeAspect="1"/>
+            </wp:cNvGraphicFramePr>
+            <a:graphic xmlns:a="http://schemas.openxmlformats.org/drawingml/2006/main">
+              <a:graphicData uri="http://schemas.openxmlformats.org/drawingml/2006/picture">
+                <pic:pic xmlns:pic="http://schemas.openxmlformats.org/drawingml/2006/picture">
+                  <pic:nvPicPr>
+                    <pic:cNvPr id="0" name="Picture 3" descr="C:\Users\DELL\AppData\Local\Microsoft\Windows\INetCache\Content.MSO\C16D2C9E.tmp"/>
+                    <pic:cNvPicPr>
+                      <a:picLocks noChangeAspect="1" noChangeArrowheads="1"/>
+                    </pic:cNvPicPr>
+                  </pic:nvPicPr>
+                  <pic:blipFill>
+                    <a:blip r:embed="rId8">
+                      <a:extLst>
+                        <a:ext uri="{28A0092B-C50C-407E-A947-70E740481C1C}">
+                          <a14:useLocalDpi xmlns:a14="http://schemas.microsoft.com/office/drawing/2010/main" val="0"/>
+                        </a:ext>
+                      </a:extLst>
+                    </a:blip>
+                    <a:srcRect/>
+                    <a:stretch>
+                      <a:fillRect/>
+                    </a:stretch>
+                  </pic:blipFill>
+                  <pic:spPr bwMode="auto">
+                    <a:xfrm>
+                      <a:off x="0" y="0"/>
+                      <a:ext cx="3314700" cy="2315922"/>
+                    </a:xfrm>
+                    <a:prstGeom prst="rect">
+                      <a:avLst/>
+                    </a:prstGeom>
+                    <a:noFill/>
+                    <a:ln>
+                      <a:noFill/>
+                    </a:ln>
+                  </pic:spPr>
+                </pic:pic>
+              </a:graphicData>
+            </a:graphic>
+          </wp:inline>
+        </w:drawing>
+      </w:r>
+    </w:p>
+    <w:p>
+      <w:pPr>
+        <w:spacing w:after="0" w:line="240" w:lineRule="auto"/>
+        <w:rPr>
+          <w:rFonts w:ascii="Times New Roman" w:hAnsi="Times New Roman" w:cs="Times New Roman"/>
+          <w:bCs/>
+          <w:color w:val="000000"/>
+          <w:sz w:val="32"/>
+          <w:szCs w:val="32"/>
+        </w:rPr>
+      </w:pPr>
+      <w:r>
+        <w:rPr>
+          <w:rFonts w:ascii="Times New Roman" w:hAnsi="Times New Roman" w:cs="Times New Roman"/>
+          <w:bCs/>
+          <w:color w:val="000000"/>
+          <w:sz w:val="32"/>
+          <w:szCs w:val="32"/>
+        </w:rPr>
+        <w:lastRenderedPageBreak/>
+        <w:t>Poly:</w:t>
+      </w:r>
+    </w:p>
+    <w:p>
+      <w:pPr>
+        <w:spacing w:after="0" w:line="240" w:lineRule="auto"/>
+        <w:rPr>
+          <w:rFonts w:ascii="Times New Roman" w:hAnsi="Times New Roman" w:cs="Times New Roman"/>
+          <w:bCs/>
+          <w:color w:val="000000"/>
+          <w:sz w:val="28"/>
+          <w:szCs w:val="28"/>
+        </w:rPr>
+      </w:pPr>
+      <w:r>
+        <w:rPr>
+          <w:rFonts w:ascii="Times New Roman" w:hAnsi="Times New Roman" w:cs="Times New Roman"/>
+          <w:bCs/>
+          <w:color w:val="000000"/>
+          <w:sz w:val="28"/>
+          <w:szCs w:val="28"/>
+        </w:rPr>
+        <w:drawing>
+          <wp:inline distT="0" distB="0" distL="0" distR="0" wp14:anchorId="0B47A326" wp14:editId="564A9037">
+            <wp:extent cx="5039428" cy="3648584"/>
+            <wp:effectExtent l="0" t="0" r="8890" b="9525"/>
+            <wp:docPr id="5" name="Picture 5"/>
+            <wp:cNvGraphicFramePr>
+              <a:graphicFrameLocks xmlns:a="http://schemas.openxmlformats.org/drawingml/2006/main" noChangeAspect="1"/>
+            </wp:cNvGraphicFramePr>
+            <a:graphic xmlns:a="http://schemas.openxmlformats.org/drawingml/2006/main">
+              <a:graphicData uri="http://schemas.openxmlformats.org/drawingml/2006/picture">
+                <pic:pic xmlns:pic="http://schemas.openxmlformats.org/drawingml/2006/picture">
+                  <pic:nvPicPr>
+                    <pic:cNvPr id="1" name=""/>
+                    <pic:cNvPicPr/>
+                  </pic:nvPicPr>
+                  <pic:blipFill>
+                    <a:blip r:embed="rId9"/>
+                    <a:stretch>
+                      <a:fillRect/>
+                    </a:stretch>
+                  </pic:blipFill>
+                  <pic:spPr>
+                    <a:xfrm>
+                      <a:off x="0" y="0"/>
+                      <a:ext cx="5039428" cy="3648584"/>
+                    </a:xfrm>
+                    <a:prstGeom prst="rect">
+                      <a:avLst/>
+                    </a:prstGeom>
+                  </pic:spPr>
+                </pic:pic>
+              </a:graphicData>
+            </a:graphic>
+          </wp:inline>
+        </w:drawing>
+      </w:r>
+    </w:p>
+    <w:p>
+      <w:pPr>
+        <w:spacing w:after="0" w:line="240" w:lineRule="auto"/>
+        <w:rPr>
+          <w:rFonts w:ascii="Times New Roman" w:hAnsi="Times New Roman" w:cs="Times New Roman"/>
+          <w:bCs/>
+          <w:color w:val="000000"/>
+          <w:sz w:val="28"/>
+          <w:szCs w:val="28"/>
+        </w:rPr>
+      </w:pPr>
+    </w:p>
+    <w:p>
+      <w:pPr>
+        <w:spacing w:after="0" w:line="240" w:lineRule="auto"/>
+        <w:rPr>
+          <w:rFonts w:ascii="Times New Roman" w:hAnsi="Times New Roman" w:cs="Times New Roman"/>
+          <w:bCs/>
+          <w:color w:val="000000"/>
+          <w:sz w:val="28"/>
+          <w:szCs w:val="28"/>
+        </w:rPr>
+      </w:pPr>
+      <w:r>
+        <w:rPr>
+          <w:bCs/>
+          <w:noProof/>
+          <w:color w:val="000000"/>
+          <w:sz w:val="28"/>
+          <w:szCs w:val="28"/>
+        </w:rPr>
+        <w:drawing>
+          <wp:inline distT="0" distB="0" distL="0" distR="0" wp14:anchorId="667C6903" wp14:editId="4DD57DFE">
+            <wp:extent cx="5057775" cy="3533775"/>
+            <wp:effectExtent l="0" t="0" r="0" b="0"/>
+            <wp:docPr id="1" name="Picture 1" descr="C:\Users\DELL\AppData\Local\Microsoft\Windows\INetCache\Content.MSO\1FF9C10.tmp"/>
+            <wp:cNvGraphicFramePr>
+              <a:graphicFrameLocks xmlns:a="http://schemas.openxmlformats.org/drawingml/2006/main" noChangeAspect="1"/>
+            </wp:cNvGraphicFramePr>
+            <a:graphic xmlns:a="http://schemas.openxmlformats.org/drawingml/2006/main">
+              <a:graphicData uri="http://schemas.openxmlformats.org/drawingml/2006/picture">
+                <pic:pic xmlns:pic="http://schemas.openxmlformats.org/drawingml/2006/picture">
+                  <pic:nvPicPr>
+                    <pic:cNvPr id="0" name="Picture 1" descr="C:\Users\DELL\AppData\Local\Microsoft\Windows\INetCache\Content.MSO\1FF9C10.tmp"/>
+                    <pic:cNvPicPr>
+                      <a:picLocks noChangeAspect="1" noChangeArrowheads="1"/>
+                    </pic:cNvPicPr>
+                  </pic:nvPicPr>
+                  <pic:blipFill>
+                    <a:blip r:embed="rId10">
+                      <a:extLst>
+                        <a:ext uri="{28A0092B-C50C-407E-A947-70E740481C1C}">
+                          <a14:useLocalDpi xmlns:a14="http://schemas.microsoft.com/office/drawing/2010/main" val="0"/>
+                        </a:ext>
+                      </a:extLst>
+                    </a:blip>
+                    <a:srcRect/>
+                    <a:stretch>
+                      <a:fillRect/>
+                    </a:stretch>
+                  </pic:blipFill>
+                  <pic:spPr bwMode="auto">
+                    <a:xfrm>
+                      <a:off x="0" y="0"/>
+                      <a:ext cx="5057775" cy="3533775"/>
+                    </a:xfrm>
+                    <a:prstGeom prst="rect">
+                      <a:avLst/>
+                    </a:prstGeom>
+                    <a:noFill/>
+                    <a:ln>
+                      <a:noFill/>
+                    </a:ln>
+                  </pic:spPr>
+                </pic:pic>
+              </a:graphicData>
+            </a:graphic>
+          </wp:inline>
+        </w:drawing>
+      </w:r>
+    </w:p>
+    <w:p>
+      <w:pPr>
+        <w:rPr>
+          <w:rFonts w:ascii="Times New Roman" w:hAnsi="Times New Roman" w:cs="Times New Roman"/>
+          <w:bCs/>
+          <w:color w:val="000000"/>
+          <w:sz w:val="28"/>
+          <w:szCs w:val="28"/>
+        </w:rPr>
+      </w:pPr>
+      <w:r>
+        <w:rPr>
+          <w:rFonts w:ascii="Times New Roman" w:hAnsi="Times New Roman" w:cs="Times New Roman"/>
+          <w:bCs/>
+          <w:color w:val="000000"/>
+          <w:sz w:val="28"/>
+          <w:szCs w:val="28"/>
+        </w:rPr>
+        <w:br w:type="page"/>
+      </w:r>
+    </w:p>
+    <w:p>
+      <w:pPr>
+        <w:spacing w:after="0" w:line="240" w:lineRule="auto"/>
+        <w:rPr>
+          <w:rFonts w:ascii="Times New Roman" w:hAnsi="Times New Roman" w:cs="Times New Roman"/>
+          <w:bCs/>
+          <w:color w:val="000000"/>
+          <w:sz w:val="32"/>
+          <w:szCs w:val="32"/>
+        </w:rPr>
+      </w:pPr>
+      <w:r>
+        <w:rPr>
+          <w:rFonts w:ascii="Times New Roman" w:hAnsi="Times New Roman" w:cs="Times New Roman"/>
+          <w:bCs/>
+          <w:color w:val="000000"/>
+          <w:sz w:val="32"/>
+          <w:szCs w:val="32"/>
+        </w:rPr>
+        <w:lastRenderedPageBreak/>
+        <w:t>RBF:</w:t>
+      </w:r>
+    </w:p>
+    <w:p>
+      <w:pPr>
+        <w:spacing w:after="0" w:line="240" w:lineRule="auto"/>
+        <w:rPr>
+          <w:rFonts w:ascii="Times New Roman" w:hAnsi="Times New Roman" w:cs="Times New Roman"/>
+          <w:bCs/>
+          <w:color w:val="000000"/>
+          <w:sz w:val="28"/>
+          <w:szCs w:val="28"/>
+        </w:rPr>
+      </w:pPr>
+      <w:r>
+        <w:rPr>
+          <w:rFonts w:ascii="Times New Roman" w:hAnsi="Times New Roman" w:cs="Times New Roman"/>
+          <w:bCs/>
+          <w:color w:val="000000"/>
+          <w:sz w:val="28"/>
+          <w:szCs w:val="28"/>
+        </w:rPr>
+        <w:drawing>
+          <wp:inline distT="0" distB="0" distL="0" distR="0" wp14:anchorId="7964CFD7" wp14:editId="2B8651E9">
+            <wp:extent cx="5029902" cy="3439005"/>
+            <wp:effectExtent l="0" t="0" r="0" b="9525"/>
+            <wp:docPr id="6" name="Picture 6"/>
+            <wp:cNvGraphicFramePr>
+              <a:graphicFrameLocks xmlns:a="http://schemas.openxmlformats.org/drawingml/2006/main" noChangeAspect="1"/>
+            </wp:cNvGraphicFramePr>
+            <a:graphic xmlns:a="http://schemas.openxmlformats.org/drawingml/2006/main">
+              <a:graphicData uri="http://schemas.openxmlformats.org/drawingml/2006/picture">
+                <pic:pic xmlns:pic="http://schemas.openxmlformats.org/drawingml/2006/picture">
+                  <pic:nvPicPr>
+                    <pic:cNvPr id="1" name=""/>
+                    <pic:cNvPicPr/>
+                  </pic:nvPicPr>
+                  <pic:blipFill>
+                    <a:blip r:embed="rId11"/>
+                    <a:stretch>
+                      <a:fillRect/>
+                    </a:stretch>
+                  </pic:blipFill>
+                  <pic:spPr>
+                    <a:xfrm>
+                      <a:off x="0" y="0"/>
+                      <a:ext cx="5029902" cy="3439005"/>
+                    </a:xfrm>
+                    <a:prstGeom prst="rect">
+                      <a:avLst/>
+                    </a:prstGeom>
+                  </pic:spPr>
+                </pic:pic>
+              </a:graphicData>
+            </a:graphic>
+          </wp:inline>
+        </w:drawing>
+      </w:r>
+    </w:p>
+    <w:p>
+      <w:pPr>
+        <w:spacing w:after="0" w:line="240" w:lineRule="auto"/>
+        <w:rPr>
+          <w:rFonts w:ascii="Times New Roman" w:hAnsi="Times New Roman" w:cs="Times New Roman"/>
+          <w:bCs/>
+          <w:color w:val="000000"/>
+          <w:sz w:val="28"/>
+          <w:szCs w:val="28"/>
+        </w:rPr>
+      </w:pPr>
+      <w:r>
+        <w:rPr>
+          <w:bCs/>
+          <w:noProof/>
+          <w:color w:val="000000"/>
+          <w:sz w:val="28"/>
+          <w:szCs w:val="28"/>
+        </w:rPr>
+        <w:drawing>
+          <wp:inline distT="0" distB="0" distL="0" distR="0" wp14:anchorId="1CDC654B" wp14:editId="1098CEF3">
+            <wp:extent cx="4981575" cy="3533775"/>
+            <wp:effectExtent l="0" t="0" r="0" b="0"/>
+            <wp:docPr id="8" name="Picture 8" descr="C:\Users\DELL\AppData\Local\Microsoft\Windows\INetCache\Content.MSO\E1C4A25C.tmp"/>
+            <wp:cNvGraphicFramePr>
+              <a:graphicFrameLocks xmlns:a="http://schemas.openxmlformats.org/drawingml/2006/main" noChangeAspect="1"/>
+            </wp:cNvGraphicFramePr>
+            <a:graphic xmlns:a="http://schemas.openxmlformats.org/drawingml/2006/main">
+              <a:graphicData uri="http://schemas.openxmlformats.org/drawingml/2006/picture">
+                <pic:pic xmlns:pic="http://schemas.openxmlformats.org/drawingml/2006/picture">
+                  <pic:nvPicPr>
+                    <pic:cNvPr id="0" name="Picture 5" descr="C:\Users\DELL\AppData\Local\Microsoft\Windows\INetCache\Content.MSO\E1C4A25C.tmp"/>
+                    <pic:cNvPicPr>
+                      <a:picLocks noChangeAspect="1" noChangeArrowheads="1"/>
+                    </pic:cNvPicPr>
+                  </pic:nvPicPr>
+                  <pic:blipFill>
+                    <a:blip r:embed="rId12">
+                      <a:extLst>
+                        <a:ext uri="{28A0092B-C50C-407E-A947-70E740481C1C}">
+                          <a14:useLocalDpi xmlns:a14="http://schemas.microsoft.com/office/drawing/2010/main" val="0"/>
+                        </a:ext>
+                      </a:extLst>
+                    </a:blip>
+                    <a:srcRect/>
+                    <a:stretch>
+                      <a:fillRect/>
+                    </a:stretch>
+                  </pic:blipFill>
+                  <pic:spPr bwMode="auto">
+                    <a:xfrm>
+                      <a:off x="0" y="0"/>
+                      <a:ext cx="4981575" cy="3533775"/>
+                    </a:xfrm>
+                    <a:prstGeom prst="rect">
+                      <a:avLst/>
+                    </a:prstGeom>
+                    <a:noFill/>
+                    <a:ln>
+                      <a:noFill/>
+                    </a:ln>
+                  </pic:spPr>
+                </pic:pic>
+              </a:graphicData>
+            </a:graphic>
+          </wp:inline>
+        </w:drawing>
+      </w:r>
+    </w:p>
+    <w:p>
+      <w:pPr>
+        <w:spacing w:after="0" w:line="240" w:lineRule="auto"/>
+        <w:rPr>
+          <w:rFonts w:ascii="Times New Roman" w:hAnsi="Times New Roman" w:cs="Times New Roman"/>
+          <w:bCs/>
+          <w:color w:val="000000"/>
+          <w:sz w:val="28"/>
+          <w:szCs w:val="28"/>
+        </w:rPr>
+      </w:pPr>
+    </w:p>
+    <w:p>
+      <w:pPr>
+        <w:spacing w:after="0" w:line="240" w:lineRule="auto"/>
+        <w:rPr>
+          <w:rFonts w:ascii="Times New Roman" w:hAnsi="Times New Roman" w:cs="Times New Roman"/>
+          <w:bCs/>
+          <w:color w:val="000000"/>
+          <w:sz w:val="28"/>
+          <w:szCs w:val="28"/>
+        </w:rPr>
+      </w:pPr>
     </w:p>
     <w:p>
       <w:pPr>
@@ -16881,6 +17560,8 @@
         <w:spacing w:after="0" w:line="240" w:lineRule="auto"/>
         <w:rPr>
           <w:rFonts w:ascii="Times New Roman" w:hAnsi="Times New Roman" w:cs="Times New Roman"/>
+          <w:bCs/>
+          <w:color w:val="000000"/>
           <w:sz w:val="24"/>
           <w:szCs w:val="24"/>
         </w:rPr>
@@ -16900,8 +17581,3416 @@
           <w:szCs w:val="24"/>
         </w:rPr>
       </w:pPr>
+    </w:p>
+    <w:p>
+      <w:pPr>
+        <w:autoSpaceDE w:val="0"/>
+        <w:autoSpaceDN w:val="0"/>
+        <w:adjustRightInd w:val="0"/>
+        <w:spacing w:after="0" w:line="240" w:lineRule="auto"/>
+        <w:rPr>
+          <w:rFonts w:ascii="Times New Roman" w:hAnsi="Times New Roman" w:cs="Times New Roman"/>
+          <w:bCs/>
+          <w:color w:val="000000"/>
+          <w:sz w:val="24"/>
+          <w:szCs w:val="24"/>
+        </w:rPr>
+      </w:pPr>
+    </w:p>
+    <w:p>
+      <w:pPr>
+        <w:shd w:val="clear" w:color="auto" w:fill="FFFFFF"/>
+        <w:tabs>
+          <w:tab w:val="left" w:pos="916"/>
+          <w:tab w:val="left" w:pos="1832"/>
+          <w:tab w:val="left" w:pos="2748"/>
+          <w:tab w:val="left" w:pos="3664"/>
+          <w:tab w:val="left" w:pos="4580"/>
+          <w:tab w:val="left" w:pos="5496"/>
+          <w:tab w:val="left" w:pos="6412"/>
+          <w:tab w:val="left" w:pos="7328"/>
+          <w:tab w:val="left" w:pos="8244"/>
+          <w:tab w:val="left" w:pos="9160"/>
+          <w:tab w:val="left" w:pos="10076"/>
+          <w:tab w:val="left" w:pos="10992"/>
+          <w:tab w:val="left" w:pos="11908"/>
+          <w:tab w:val="left" w:pos="12824"/>
+          <w:tab w:val="left" w:pos="13740"/>
+          <w:tab w:val="left" w:pos="14656"/>
+        </w:tabs>
+        <w:wordWrap w:val="0"/>
+        <w:spacing w:after="0" w:line="240" w:lineRule="auto"/>
+        <w:rPr>
+          <w:rFonts w:ascii="var(--jp-code-font-family)" w:eastAsia="Times New Roman" w:hAnsi="var(--jp-code-font-family)" w:cs="Courier New"/>
+          <w:sz w:val="24"/>
+          <w:szCs w:val="24"/>
+        </w:rPr>
+      </w:pPr>
+      <w:r>
+        <w:rPr>
+          <w:rFonts w:ascii="var(--jp-code-font-family)" w:eastAsia="Times New Roman" w:hAnsi="var(--jp-code-font-family)" w:cs="Courier New"/>
+          <w:sz w:val="24"/>
+          <w:szCs w:val="24"/>
+        </w:rPr>
+        <w:lastRenderedPageBreak/>
+        <w:t xml:space="preserve">Confusion Matrix: </w:t>
+      </w:r>
+    </w:p>
+    <w:p>
+      <w:pPr>
+        <w:shd w:val="clear" w:color="auto" w:fill="FFFFFF"/>
+        <w:tabs>
+          <w:tab w:val="left" w:pos="916"/>
+          <w:tab w:val="left" w:pos="1832"/>
+          <w:tab w:val="left" w:pos="2748"/>
+          <w:tab w:val="left" w:pos="3664"/>
+          <w:tab w:val="left" w:pos="4580"/>
+          <w:tab w:val="left" w:pos="5496"/>
+          <w:tab w:val="left" w:pos="6412"/>
+          <w:tab w:val="left" w:pos="7328"/>
+          <w:tab w:val="left" w:pos="8244"/>
+          <w:tab w:val="left" w:pos="9160"/>
+          <w:tab w:val="left" w:pos="10076"/>
+          <w:tab w:val="left" w:pos="10992"/>
+          <w:tab w:val="left" w:pos="11908"/>
+          <w:tab w:val="left" w:pos="12824"/>
+          <w:tab w:val="left" w:pos="13740"/>
+          <w:tab w:val="left" w:pos="14656"/>
+        </w:tabs>
+        <w:wordWrap w:val="0"/>
+        <w:spacing w:after="0" w:line="240" w:lineRule="auto"/>
+        <w:rPr>
+          <w:rFonts w:ascii="var(--jp-code-font-family)" w:eastAsia="Times New Roman" w:hAnsi="var(--jp-code-font-family)" w:cs="Courier New"/>
+          <w:sz w:val="24"/>
+          <w:szCs w:val="24"/>
+        </w:rPr>
+      </w:pPr>
+      <w:r>
+        <w:rPr>
+          <w:rFonts w:ascii="var(--jp-code-font-family)" w:eastAsia="Times New Roman" w:hAnsi="var(--jp-code-font-family)" w:cs="Courier New"/>
+          <w:sz w:val="24"/>
+          <w:szCs w:val="24"/>
+        </w:rPr>
+        <w:t>[[15 35]</w:t>
+      </w:r>
+    </w:p>
+    <w:p>
+      <w:pPr>
+        <w:shd w:val="clear" w:color="auto" w:fill="FFFFFF"/>
+        <w:tabs>
+          <w:tab w:val="left" w:pos="916"/>
+          <w:tab w:val="left" w:pos="1832"/>
+          <w:tab w:val="left" w:pos="2748"/>
+          <w:tab w:val="left" w:pos="3664"/>
+          <w:tab w:val="left" w:pos="4580"/>
+          <w:tab w:val="left" w:pos="5496"/>
+          <w:tab w:val="left" w:pos="6412"/>
+          <w:tab w:val="left" w:pos="7328"/>
+          <w:tab w:val="left" w:pos="8244"/>
+          <w:tab w:val="left" w:pos="9160"/>
+          <w:tab w:val="left" w:pos="10076"/>
+          <w:tab w:val="left" w:pos="10992"/>
+          <w:tab w:val="left" w:pos="11908"/>
+          <w:tab w:val="left" w:pos="12824"/>
+          <w:tab w:val="left" w:pos="13740"/>
+          <w:tab w:val="left" w:pos="14656"/>
+        </w:tabs>
+        <w:wordWrap w:val="0"/>
+        <w:spacing w:after="0" w:line="240" w:lineRule="auto"/>
+        <w:rPr>
+          <w:rFonts w:ascii="var(--jp-code-font-family)" w:eastAsia="Times New Roman" w:hAnsi="var(--jp-code-font-family)" w:cs="Courier New"/>
+          <w:sz w:val="24"/>
+          <w:szCs w:val="24"/>
+        </w:rPr>
+      </w:pPr>
+      <w:r>
+        <w:rPr>
+          <w:rFonts w:ascii="var(--jp-code-font-family)" w:eastAsia="Times New Roman" w:hAnsi="var(--jp-code-font-family)" w:cs="Courier New"/>
+          <w:sz w:val="24"/>
+          <w:szCs w:val="24"/>
+        </w:rPr>
+        <w:t xml:space="preserve"> [33 17]]</w:t>
+      </w:r>
+    </w:p>
+    <w:p>
+      <w:pPr>
+        <w:shd w:val="clear" w:color="auto" w:fill="FFFFFF"/>
+        <w:tabs>
+          <w:tab w:val="left" w:pos="916"/>
+          <w:tab w:val="left" w:pos="1832"/>
+          <w:tab w:val="left" w:pos="2748"/>
+          <w:tab w:val="left" w:pos="3664"/>
+          <w:tab w:val="left" w:pos="4580"/>
+          <w:tab w:val="left" w:pos="5496"/>
+          <w:tab w:val="left" w:pos="6412"/>
+          <w:tab w:val="left" w:pos="7328"/>
+          <w:tab w:val="left" w:pos="8244"/>
+          <w:tab w:val="left" w:pos="9160"/>
+          <w:tab w:val="left" w:pos="10076"/>
+          <w:tab w:val="left" w:pos="10992"/>
+          <w:tab w:val="left" w:pos="11908"/>
+          <w:tab w:val="left" w:pos="12824"/>
+          <w:tab w:val="left" w:pos="13740"/>
+          <w:tab w:val="left" w:pos="14656"/>
+        </w:tabs>
+        <w:wordWrap w:val="0"/>
+        <w:spacing w:after="0" w:line="240" w:lineRule="auto"/>
+        <w:rPr>
+          <w:rFonts w:ascii="var(--jp-code-font-family)" w:eastAsia="Times New Roman" w:hAnsi="var(--jp-code-font-family)" w:cs="Courier New"/>
+          <w:sz w:val="24"/>
+          <w:szCs w:val="24"/>
+        </w:rPr>
+      </w:pPr>
+      <w:r>
+        <w:rPr>
+          <w:rFonts w:ascii="var(--jp-code-font-family)" w:eastAsia="Times New Roman" w:hAnsi="var(--jp-code-font-family)" w:cs="Courier New"/>
+          <w:sz w:val="24"/>
+          <w:szCs w:val="24"/>
+        </w:rPr>
+        <w:t>Average Accuracy: 0.32</w:t>
+      </w:r>
+    </w:p>
+    <w:p>
+      <w:pPr>
+        <w:shd w:val="clear" w:color="auto" w:fill="FFFFFF"/>
+        <w:tabs>
+          <w:tab w:val="left" w:pos="916"/>
+          <w:tab w:val="left" w:pos="1832"/>
+          <w:tab w:val="left" w:pos="2748"/>
+          <w:tab w:val="left" w:pos="3664"/>
+          <w:tab w:val="left" w:pos="4580"/>
+          <w:tab w:val="left" w:pos="5496"/>
+          <w:tab w:val="left" w:pos="6412"/>
+          <w:tab w:val="left" w:pos="7328"/>
+          <w:tab w:val="left" w:pos="8244"/>
+          <w:tab w:val="left" w:pos="9160"/>
+          <w:tab w:val="left" w:pos="10076"/>
+          <w:tab w:val="left" w:pos="10992"/>
+          <w:tab w:val="left" w:pos="11908"/>
+          <w:tab w:val="left" w:pos="12824"/>
+          <w:tab w:val="left" w:pos="13740"/>
+          <w:tab w:val="left" w:pos="14656"/>
+        </w:tabs>
+        <w:wordWrap w:val="0"/>
+        <w:spacing w:after="0" w:line="240" w:lineRule="auto"/>
+        <w:rPr>
+          <w:rFonts w:ascii="var(--jp-code-font-family)" w:eastAsia="Times New Roman" w:hAnsi="var(--jp-code-font-family)" w:cs="Courier New"/>
+          <w:sz w:val="24"/>
+          <w:szCs w:val="24"/>
+        </w:rPr>
+      </w:pPr>
+      <w:r>
+        <w:rPr>
+          <w:rFonts w:ascii="var(--jp-code-font-family)" w:eastAsia="Times New Roman" w:hAnsi="var(--jp-code-font-family)" w:cs="Courier New"/>
+          <w:sz w:val="24"/>
+          <w:szCs w:val="24"/>
+        </w:rPr>
+        <w:t>Per-Class Precision: [0.3125     0.32692308]</w:t>
+      </w:r>
+    </w:p>
+    <w:p>
+      <w:pPr>
+        <w:shd w:val="clear" w:color="auto" w:fill="FFFFFF"/>
+        <w:tabs>
+          <w:tab w:val="left" w:pos="916"/>
+          <w:tab w:val="left" w:pos="1832"/>
+          <w:tab w:val="left" w:pos="2748"/>
+          <w:tab w:val="left" w:pos="3664"/>
+          <w:tab w:val="left" w:pos="4580"/>
+          <w:tab w:val="left" w:pos="5496"/>
+          <w:tab w:val="left" w:pos="6412"/>
+          <w:tab w:val="left" w:pos="7328"/>
+          <w:tab w:val="left" w:pos="8244"/>
+          <w:tab w:val="left" w:pos="9160"/>
+          <w:tab w:val="left" w:pos="10076"/>
+          <w:tab w:val="left" w:pos="10992"/>
+          <w:tab w:val="left" w:pos="11908"/>
+          <w:tab w:val="left" w:pos="12824"/>
+          <w:tab w:val="left" w:pos="13740"/>
+          <w:tab w:val="left" w:pos="14656"/>
+        </w:tabs>
+        <w:wordWrap w:val="0"/>
+        <w:spacing w:after="0" w:line="240" w:lineRule="auto"/>
+        <w:rPr>
+          <w:rFonts w:ascii="var(--jp-code-font-family)" w:eastAsia="Times New Roman" w:hAnsi="var(--jp-code-font-family)" w:cs="Courier New"/>
+          <w:sz w:val="24"/>
+          <w:szCs w:val="24"/>
+        </w:rPr>
+      </w:pPr>
+      <w:r>
+        <w:rPr>
+          <w:rFonts w:ascii="var(--jp-code-font-family)" w:eastAsia="Times New Roman" w:hAnsi="var(--jp-code-font-family)" w:cs="Courier New"/>
+          <w:sz w:val="24"/>
+          <w:szCs w:val="24"/>
+        </w:rPr>
+        <w:t>Per-Class Recall: [0.3  0.34]</w:t>
+      </w:r>
+    </w:p>
+    <w:p>
+      <w:pPr>
+        <w:shd w:val="clear" w:color="auto" w:fill="FFFFFF"/>
+        <w:tabs>
+          <w:tab w:val="left" w:pos="916"/>
+          <w:tab w:val="left" w:pos="1832"/>
+          <w:tab w:val="left" w:pos="2748"/>
+          <w:tab w:val="left" w:pos="3664"/>
+          <w:tab w:val="left" w:pos="4580"/>
+          <w:tab w:val="left" w:pos="5496"/>
+          <w:tab w:val="left" w:pos="6412"/>
+          <w:tab w:val="left" w:pos="7328"/>
+          <w:tab w:val="left" w:pos="8244"/>
+          <w:tab w:val="left" w:pos="9160"/>
+          <w:tab w:val="left" w:pos="10076"/>
+          <w:tab w:val="left" w:pos="10992"/>
+          <w:tab w:val="left" w:pos="11908"/>
+          <w:tab w:val="left" w:pos="12824"/>
+          <w:tab w:val="left" w:pos="13740"/>
+          <w:tab w:val="left" w:pos="14656"/>
+        </w:tabs>
+        <w:wordWrap w:val="0"/>
+        <w:spacing w:after="0" w:line="240" w:lineRule="auto"/>
+        <w:rPr>
+          <w:rFonts w:ascii="var(--jp-code-font-family)" w:eastAsia="Times New Roman" w:hAnsi="var(--jp-code-font-family)" w:cs="Courier New"/>
+          <w:sz w:val="24"/>
+          <w:szCs w:val="24"/>
+        </w:rPr>
+      </w:pPr>
+      <w:r>
+        <w:rPr>
+          <w:rFonts w:ascii="var(--jp-code-font-family)" w:eastAsia="Times New Roman" w:hAnsi="var(--jp-code-font-family)" w:cs="Courier New"/>
+          <w:sz w:val="24"/>
+          <w:szCs w:val="24"/>
+        </w:rPr>
+        <w:t>Success samples:</w:t>
+      </w:r>
+    </w:p>
+    <w:p>
+      <w:pPr>
+        <w:shd w:val="clear" w:color="auto" w:fill="FFFFFF"/>
+        <w:tabs>
+          <w:tab w:val="left" w:pos="916"/>
+          <w:tab w:val="left" w:pos="1832"/>
+          <w:tab w:val="left" w:pos="2748"/>
+          <w:tab w:val="left" w:pos="3664"/>
+          <w:tab w:val="left" w:pos="4580"/>
+          <w:tab w:val="left" w:pos="5496"/>
+          <w:tab w:val="left" w:pos="6412"/>
+          <w:tab w:val="left" w:pos="7328"/>
+          <w:tab w:val="left" w:pos="8244"/>
+          <w:tab w:val="left" w:pos="9160"/>
+          <w:tab w:val="left" w:pos="10076"/>
+          <w:tab w:val="left" w:pos="10992"/>
+          <w:tab w:val="left" w:pos="11908"/>
+          <w:tab w:val="left" w:pos="12824"/>
+          <w:tab w:val="left" w:pos="13740"/>
+          <w:tab w:val="left" w:pos="14656"/>
+        </w:tabs>
+        <w:wordWrap w:val="0"/>
+        <w:spacing w:after="0" w:line="240" w:lineRule="auto"/>
+        <w:rPr>
+          <w:rFonts w:ascii="var(--jp-code-font-family)" w:eastAsia="Times New Roman" w:hAnsi="var(--jp-code-font-family)" w:cs="Courier New"/>
+          <w:sz w:val="24"/>
+          <w:szCs w:val="24"/>
+        </w:rPr>
+      </w:pPr>
       <w:bookmarkStart w:id="1" w:name="_GoBack"/>
       <w:bookmarkEnd w:id="1"/>
+    </w:p>
+    <w:tbl>
+      <w:tblPr>
+        <w:tblStyle w:val="TableGrid"/>
+        <w:tblW w:w="0" w:type="auto"/>
+        <w:tblInd w:w="0" w:type="dxa"/>
+        <w:tblLook w:val="04A0" w:firstRow="1" w:lastRow="0" w:firstColumn="1" w:lastColumn="0" w:noHBand="0" w:noVBand="1"/>
+      </w:tblPr>
+      <w:tblGrid>
+        <w:gridCol w:w="1287"/>
+        <w:gridCol w:w="1287"/>
+        <w:gridCol w:w="1287"/>
+        <w:gridCol w:w="1287"/>
+        <w:gridCol w:w="1287"/>
+        <w:gridCol w:w="1287"/>
+        <w:gridCol w:w="1287"/>
+        <w:gridCol w:w="1287"/>
+      </w:tblGrid>
+      <w:tr>
+        <w:tc>
+          <w:tcPr>
+            <w:tcW w:w="1287" w:type="dxa"/>
+          </w:tcPr>
+          <w:p>
+            <w:pPr>
+              <w:tabs>
+                <w:tab w:val="left" w:pos="916"/>
+                <w:tab w:val="left" w:pos="1832"/>
+                <w:tab w:val="left" w:pos="2748"/>
+                <w:tab w:val="left" w:pos="3664"/>
+                <w:tab w:val="left" w:pos="4580"/>
+                <w:tab w:val="left" w:pos="5496"/>
+                <w:tab w:val="left" w:pos="6412"/>
+                <w:tab w:val="left" w:pos="7328"/>
+                <w:tab w:val="left" w:pos="8244"/>
+                <w:tab w:val="left" w:pos="9160"/>
+                <w:tab w:val="left" w:pos="10076"/>
+                <w:tab w:val="left" w:pos="10992"/>
+                <w:tab w:val="left" w:pos="11908"/>
+                <w:tab w:val="left" w:pos="12824"/>
+                <w:tab w:val="left" w:pos="13740"/>
+                <w:tab w:val="left" w:pos="14656"/>
+              </w:tabs>
+              <w:wordWrap w:val="0"/>
+              <w:rPr>
+                <w:rFonts w:ascii="var(--jp-code-font-family)" w:eastAsia="Times New Roman" w:hAnsi="var(--jp-code-font-family)" w:cs="Courier New"/>
+                <w:sz w:val="24"/>
+                <w:szCs w:val="24"/>
+              </w:rPr>
+            </w:pPr>
+            <w:r>
+              <w:rPr>
+                <w:rFonts w:ascii="var(--jp-code-font-family)" w:eastAsia="Times New Roman" w:hAnsi="var(--jp-code-font-family)" w:cs="Courier New"/>
+                <w:sz w:val="24"/>
+                <w:szCs w:val="24"/>
+              </w:rPr>
+              <w:t>0</w:t>
+            </w:r>
+          </w:p>
+        </w:tc>
+        <w:tc>
+          <w:tcPr>
+            <w:tcW w:w="1287" w:type="dxa"/>
+          </w:tcPr>
+          <w:p>
+            <w:pPr>
+              <w:tabs>
+                <w:tab w:val="left" w:pos="916"/>
+                <w:tab w:val="left" w:pos="1832"/>
+                <w:tab w:val="left" w:pos="2748"/>
+                <w:tab w:val="left" w:pos="3664"/>
+                <w:tab w:val="left" w:pos="4580"/>
+                <w:tab w:val="left" w:pos="5496"/>
+                <w:tab w:val="left" w:pos="6412"/>
+                <w:tab w:val="left" w:pos="7328"/>
+                <w:tab w:val="left" w:pos="8244"/>
+                <w:tab w:val="left" w:pos="9160"/>
+                <w:tab w:val="left" w:pos="10076"/>
+                <w:tab w:val="left" w:pos="10992"/>
+                <w:tab w:val="left" w:pos="11908"/>
+                <w:tab w:val="left" w:pos="12824"/>
+                <w:tab w:val="left" w:pos="13740"/>
+                <w:tab w:val="left" w:pos="14656"/>
+              </w:tabs>
+              <w:wordWrap w:val="0"/>
+              <w:rPr>
+                <w:rFonts w:ascii="var(--jp-code-font-family)" w:eastAsia="Times New Roman" w:hAnsi="var(--jp-code-font-family)" w:cs="Courier New"/>
+                <w:sz w:val="24"/>
+                <w:szCs w:val="24"/>
+              </w:rPr>
+            </w:pPr>
+            <w:r>
+              <w:rPr>
+                <w:rFonts w:ascii="var(--jp-code-font-family)" w:eastAsia="Times New Roman" w:hAnsi="var(--jp-code-font-family)" w:cs="Courier New"/>
+                <w:sz w:val="24"/>
+                <w:szCs w:val="24"/>
+              </w:rPr>
+              <w:t xml:space="preserve">1 </w:t>
+            </w:r>
+          </w:p>
+        </w:tc>
+        <w:tc>
+          <w:tcPr>
+            <w:tcW w:w="1287" w:type="dxa"/>
+          </w:tcPr>
+          <w:p>
+            <w:pPr>
+              <w:tabs>
+                <w:tab w:val="left" w:pos="916"/>
+                <w:tab w:val="left" w:pos="1832"/>
+                <w:tab w:val="left" w:pos="2748"/>
+                <w:tab w:val="left" w:pos="3664"/>
+                <w:tab w:val="left" w:pos="4580"/>
+                <w:tab w:val="left" w:pos="5496"/>
+                <w:tab w:val="left" w:pos="6412"/>
+                <w:tab w:val="left" w:pos="7328"/>
+                <w:tab w:val="left" w:pos="8244"/>
+                <w:tab w:val="left" w:pos="9160"/>
+                <w:tab w:val="left" w:pos="10076"/>
+                <w:tab w:val="left" w:pos="10992"/>
+                <w:tab w:val="left" w:pos="11908"/>
+                <w:tab w:val="left" w:pos="12824"/>
+                <w:tab w:val="left" w:pos="13740"/>
+                <w:tab w:val="left" w:pos="14656"/>
+              </w:tabs>
+              <w:wordWrap w:val="0"/>
+              <w:rPr>
+                <w:rFonts w:ascii="var(--jp-code-font-family)" w:eastAsia="Times New Roman" w:hAnsi="var(--jp-code-font-family)" w:cs="Courier New"/>
+                <w:sz w:val="24"/>
+                <w:szCs w:val="24"/>
+              </w:rPr>
+            </w:pPr>
+            <w:r>
+              <w:rPr>
+                <w:rFonts w:ascii="var(--jp-code-font-family)" w:eastAsia="Times New Roman" w:hAnsi="var(--jp-code-font-family)" w:cs="Courier New"/>
+                <w:sz w:val="24"/>
+                <w:szCs w:val="24"/>
+              </w:rPr>
+              <w:t>2</w:t>
+            </w:r>
+          </w:p>
+        </w:tc>
+        <w:tc>
+          <w:tcPr>
+            <w:tcW w:w="1287" w:type="dxa"/>
+          </w:tcPr>
+          <w:p>
+            <w:pPr>
+              <w:tabs>
+                <w:tab w:val="left" w:pos="916"/>
+                <w:tab w:val="left" w:pos="1832"/>
+                <w:tab w:val="left" w:pos="2748"/>
+                <w:tab w:val="left" w:pos="3664"/>
+                <w:tab w:val="left" w:pos="4580"/>
+                <w:tab w:val="left" w:pos="5496"/>
+                <w:tab w:val="left" w:pos="6412"/>
+                <w:tab w:val="left" w:pos="7328"/>
+                <w:tab w:val="left" w:pos="8244"/>
+                <w:tab w:val="left" w:pos="9160"/>
+                <w:tab w:val="left" w:pos="10076"/>
+                <w:tab w:val="left" w:pos="10992"/>
+                <w:tab w:val="left" w:pos="11908"/>
+                <w:tab w:val="left" w:pos="12824"/>
+                <w:tab w:val="left" w:pos="13740"/>
+                <w:tab w:val="left" w:pos="14656"/>
+              </w:tabs>
+              <w:wordWrap w:val="0"/>
+              <w:rPr>
+                <w:rFonts w:ascii="var(--jp-code-font-family)" w:eastAsia="Times New Roman" w:hAnsi="var(--jp-code-font-family)" w:cs="Courier New"/>
+                <w:sz w:val="24"/>
+                <w:szCs w:val="24"/>
+              </w:rPr>
+            </w:pPr>
+            <w:r>
+              <w:rPr>
+                <w:rFonts w:ascii="var(--jp-code-font-family)" w:eastAsia="Times New Roman" w:hAnsi="var(--jp-code-font-family)" w:cs="Courier New"/>
+                <w:sz w:val="24"/>
+                <w:szCs w:val="24"/>
+              </w:rPr>
+              <w:t>3</w:t>
+            </w:r>
+          </w:p>
+        </w:tc>
+        <w:tc>
+          <w:tcPr>
+            <w:tcW w:w="1287" w:type="dxa"/>
+          </w:tcPr>
+          <w:p>
+            <w:pPr>
+              <w:tabs>
+                <w:tab w:val="left" w:pos="916"/>
+                <w:tab w:val="left" w:pos="1832"/>
+                <w:tab w:val="left" w:pos="2748"/>
+                <w:tab w:val="left" w:pos="3664"/>
+                <w:tab w:val="left" w:pos="4580"/>
+                <w:tab w:val="left" w:pos="5496"/>
+                <w:tab w:val="left" w:pos="6412"/>
+                <w:tab w:val="left" w:pos="7328"/>
+                <w:tab w:val="left" w:pos="8244"/>
+                <w:tab w:val="left" w:pos="9160"/>
+                <w:tab w:val="left" w:pos="10076"/>
+                <w:tab w:val="left" w:pos="10992"/>
+                <w:tab w:val="left" w:pos="11908"/>
+                <w:tab w:val="left" w:pos="12824"/>
+                <w:tab w:val="left" w:pos="13740"/>
+                <w:tab w:val="left" w:pos="14656"/>
+              </w:tabs>
+              <w:wordWrap w:val="0"/>
+              <w:rPr>
+                <w:rFonts w:ascii="var(--jp-code-font-family)" w:eastAsia="Times New Roman" w:hAnsi="var(--jp-code-font-family)" w:cs="Courier New"/>
+                <w:sz w:val="24"/>
+                <w:szCs w:val="24"/>
+              </w:rPr>
+            </w:pPr>
+            <w:r>
+              <w:rPr>
+                <w:rFonts w:ascii="var(--jp-code-font-family)" w:eastAsia="Times New Roman" w:hAnsi="var(--jp-code-font-family)" w:cs="Courier New"/>
+                <w:sz w:val="24"/>
+                <w:szCs w:val="24"/>
+              </w:rPr>
+              <w:t>4</w:t>
+            </w:r>
+          </w:p>
+        </w:tc>
+        <w:tc>
+          <w:tcPr>
+            <w:tcW w:w="1287" w:type="dxa"/>
+          </w:tcPr>
+          <w:p>
+            <w:pPr>
+              <w:tabs>
+                <w:tab w:val="left" w:pos="916"/>
+                <w:tab w:val="left" w:pos="1832"/>
+                <w:tab w:val="left" w:pos="2748"/>
+                <w:tab w:val="left" w:pos="3664"/>
+                <w:tab w:val="left" w:pos="4580"/>
+                <w:tab w:val="left" w:pos="5496"/>
+                <w:tab w:val="left" w:pos="6412"/>
+                <w:tab w:val="left" w:pos="7328"/>
+                <w:tab w:val="left" w:pos="8244"/>
+                <w:tab w:val="left" w:pos="9160"/>
+                <w:tab w:val="left" w:pos="10076"/>
+                <w:tab w:val="left" w:pos="10992"/>
+                <w:tab w:val="left" w:pos="11908"/>
+                <w:tab w:val="left" w:pos="12824"/>
+                <w:tab w:val="left" w:pos="13740"/>
+                <w:tab w:val="left" w:pos="14656"/>
+              </w:tabs>
+              <w:wordWrap w:val="0"/>
+              <w:rPr>
+                <w:rFonts w:ascii="var(--jp-code-font-family)" w:eastAsia="Times New Roman" w:hAnsi="var(--jp-code-font-family)" w:cs="Courier New"/>
+                <w:sz w:val="24"/>
+                <w:szCs w:val="24"/>
+              </w:rPr>
+            </w:pPr>
+            <w:r>
+              <w:rPr>
+                <w:rFonts w:ascii="var(--jp-code-font-family)" w:eastAsia="Times New Roman" w:hAnsi="var(--jp-code-font-family)" w:cs="Courier New"/>
+                <w:sz w:val="24"/>
+                <w:szCs w:val="24"/>
+              </w:rPr>
+              <w:t>5</w:t>
+            </w:r>
+          </w:p>
+        </w:tc>
+        <w:tc>
+          <w:tcPr>
+            <w:tcW w:w="1287" w:type="dxa"/>
+          </w:tcPr>
+          <w:p>
+            <w:pPr>
+              <w:tabs>
+                <w:tab w:val="left" w:pos="916"/>
+                <w:tab w:val="left" w:pos="1832"/>
+                <w:tab w:val="left" w:pos="2748"/>
+                <w:tab w:val="left" w:pos="3664"/>
+                <w:tab w:val="left" w:pos="4580"/>
+                <w:tab w:val="left" w:pos="5496"/>
+                <w:tab w:val="left" w:pos="6412"/>
+                <w:tab w:val="left" w:pos="7328"/>
+                <w:tab w:val="left" w:pos="8244"/>
+                <w:tab w:val="left" w:pos="9160"/>
+                <w:tab w:val="left" w:pos="10076"/>
+                <w:tab w:val="left" w:pos="10992"/>
+                <w:tab w:val="left" w:pos="11908"/>
+                <w:tab w:val="left" w:pos="12824"/>
+                <w:tab w:val="left" w:pos="13740"/>
+                <w:tab w:val="left" w:pos="14656"/>
+              </w:tabs>
+              <w:wordWrap w:val="0"/>
+              <w:rPr>
+                <w:rFonts w:ascii="var(--jp-code-font-family)" w:eastAsia="Times New Roman" w:hAnsi="var(--jp-code-font-family)" w:cs="Courier New"/>
+                <w:sz w:val="24"/>
+                <w:szCs w:val="24"/>
+              </w:rPr>
+            </w:pPr>
+            <w:r>
+              <w:rPr>
+                <w:rFonts w:ascii="var(--jp-code-font-family)" w:eastAsia="Times New Roman" w:hAnsi="var(--jp-code-font-family)" w:cs="Courier New"/>
+                <w:sz w:val="24"/>
+                <w:szCs w:val="24"/>
+              </w:rPr>
+              <w:t>GT</w:t>
+            </w:r>
+          </w:p>
+        </w:tc>
+        <w:tc>
+          <w:tcPr>
+            <w:tcW w:w="1287" w:type="dxa"/>
+          </w:tcPr>
+          <w:p>
+            <w:pPr>
+              <w:tabs>
+                <w:tab w:val="left" w:pos="916"/>
+                <w:tab w:val="left" w:pos="1832"/>
+                <w:tab w:val="left" w:pos="2748"/>
+                <w:tab w:val="left" w:pos="3664"/>
+                <w:tab w:val="left" w:pos="4580"/>
+                <w:tab w:val="left" w:pos="5496"/>
+                <w:tab w:val="left" w:pos="6412"/>
+                <w:tab w:val="left" w:pos="7328"/>
+                <w:tab w:val="left" w:pos="8244"/>
+                <w:tab w:val="left" w:pos="9160"/>
+                <w:tab w:val="left" w:pos="10076"/>
+                <w:tab w:val="left" w:pos="10992"/>
+                <w:tab w:val="left" w:pos="11908"/>
+                <w:tab w:val="left" w:pos="12824"/>
+                <w:tab w:val="left" w:pos="13740"/>
+                <w:tab w:val="left" w:pos="14656"/>
+              </w:tabs>
+              <w:wordWrap w:val="0"/>
+              <w:rPr>
+                <w:rFonts w:ascii="var(--jp-code-font-family)" w:eastAsia="Times New Roman" w:hAnsi="var(--jp-code-font-family)" w:cs="Courier New"/>
+                <w:sz w:val="24"/>
+                <w:szCs w:val="24"/>
+              </w:rPr>
+            </w:pPr>
+            <w:proofErr w:type="spellStart"/>
+            <w:r>
+              <w:rPr>
+                <w:rFonts w:ascii="var(--jp-code-font-family)" w:eastAsia="Times New Roman" w:hAnsi="var(--jp-code-font-family)" w:cs="Courier New"/>
+                <w:sz w:val="24"/>
+                <w:szCs w:val="24"/>
+              </w:rPr>
+              <w:t>Pred</w:t>
+            </w:r>
+            <w:proofErr w:type="spellEnd"/>
+          </w:p>
+        </w:tc>
+      </w:tr>
+      <w:tr>
+        <w:tc>
+          <w:tcPr>
+            <w:tcW w:w="1287" w:type="dxa"/>
+          </w:tcPr>
+          <w:p>
+            <w:pPr>
+              <w:tabs>
+                <w:tab w:val="left" w:pos="916"/>
+                <w:tab w:val="left" w:pos="1832"/>
+                <w:tab w:val="left" w:pos="2748"/>
+                <w:tab w:val="left" w:pos="3664"/>
+                <w:tab w:val="left" w:pos="4580"/>
+                <w:tab w:val="left" w:pos="5496"/>
+                <w:tab w:val="left" w:pos="6412"/>
+                <w:tab w:val="left" w:pos="7328"/>
+                <w:tab w:val="left" w:pos="8244"/>
+                <w:tab w:val="left" w:pos="9160"/>
+                <w:tab w:val="left" w:pos="10076"/>
+                <w:tab w:val="left" w:pos="10992"/>
+                <w:tab w:val="left" w:pos="11908"/>
+                <w:tab w:val="left" w:pos="12824"/>
+                <w:tab w:val="left" w:pos="13740"/>
+                <w:tab w:val="left" w:pos="14656"/>
+              </w:tabs>
+              <w:wordWrap w:val="0"/>
+              <w:rPr>
+                <w:rFonts w:ascii="var(--jp-code-font-family)" w:eastAsia="Times New Roman" w:hAnsi="var(--jp-code-font-family)" w:cs="Courier New"/>
+                <w:sz w:val="24"/>
+                <w:szCs w:val="24"/>
+              </w:rPr>
+            </w:pPr>
+            <w:r>
+              <w:rPr>
+                <w:rFonts w:ascii="var(--jp-code-font-family)" w:eastAsia="Times New Roman" w:hAnsi="var(--jp-code-font-family)" w:cs="Courier New"/>
+                <w:sz w:val="24"/>
+                <w:szCs w:val="24"/>
+              </w:rPr>
+              <w:t>0.0</w:t>
+            </w:r>
+          </w:p>
+        </w:tc>
+        <w:tc>
+          <w:tcPr>
+            <w:tcW w:w="1287" w:type="dxa"/>
+          </w:tcPr>
+          <w:p>
+            <w:pPr>
+              <w:tabs>
+                <w:tab w:val="left" w:pos="916"/>
+                <w:tab w:val="left" w:pos="1832"/>
+                <w:tab w:val="left" w:pos="2748"/>
+                <w:tab w:val="left" w:pos="3664"/>
+                <w:tab w:val="left" w:pos="4580"/>
+                <w:tab w:val="left" w:pos="5496"/>
+                <w:tab w:val="left" w:pos="6412"/>
+                <w:tab w:val="left" w:pos="7328"/>
+                <w:tab w:val="left" w:pos="8244"/>
+                <w:tab w:val="left" w:pos="9160"/>
+                <w:tab w:val="left" w:pos="10076"/>
+                <w:tab w:val="left" w:pos="10992"/>
+                <w:tab w:val="left" w:pos="11908"/>
+                <w:tab w:val="left" w:pos="12824"/>
+                <w:tab w:val="left" w:pos="13740"/>
+                <w:tab w:val="left" w:pos="14656"/>
+              </w:tabs>
+              <w:wordWrap w:val="0"/>
+              <w:rPr>
+                <w:rFonts w:ascii="var(--jp-code-font-family)" w:eastAsia="Times New Roman" w:hAnsi="var(--jp-code-font-family)" w:cs="Courier New"/>
+                <w:sz w:val="24"/>
+                <w:szCs w:val="24"/>
+              </w:rPr>
+            </w:pPr>
+            <w:r>
+              <w:rPr>
+                <w:rFonts w:ascii="var(--jp-code-font-family)" w:eastAsia="Times New Roman" w:hAnsi="var(--jp-code-font-family)" w:cs="Courier New"/>
+                <w:sz w:val="24"/>
+                <w:szCs w:val="24"/>
+              </w:rPr>
+              <w:t>15.0</w:t>
+            </w:r>
+          </w:p>
+        </w:tc>
+        <w:tc>
+          <w:tcPr>
+            <w:tcW w:w="1287" w:type="dxa"/>
+          </w:tcPr>
+          <w:p>
+            <w:pPr>
+              <w:tabs>
+                <w:tab w:val="left" w:pos="916"/>
+                <w:tab w:val="left" w:pos="1832"/>
+                <w:tab w:val="left" w:pos="2748"/>
+                <w:tab w:val="left" w:pos="3664"/>
+                <w:tab w:val="left" w:pos="4580"/>
+                <w:tab w:val="left" w:pos="5496"/>
+                <w:tab w:val="left" w:pos="6412"/>
+                <w:tab w:val="left" w:pos="7328"/>
+                <w:tab w:val="left" w:pos="8244"/>
+                <w:tab w:val="left" w:pos="9160"/>
+                <w:tab w:val="left" w:pos="10076"/>
+                <w:tab w:val="left" w:pos="10992"/>
+                <w:tab w:val="left" w:pos="11908"/>
+                <w:tab w:val="left" w:pos="12824"/>
+                <w:tab w:val="left" w:pos="13740"/>
+                <w:tab w:val="left" w:pos="14656"/>
+              </w:tabs>
+              <w:wordWrap w:val="0"/>
+              <w:rPr>
+                <w:rFonts w:ascii="var(--jp-code-font-family)" w:eastAsia="Times New Roman" w:hAnsi="var(--jp-code-font-family)" w:cs="Courier New"/>
+                <w:sz w:val="24"/>
+                <w:szCs w:val="24"/>
+              </w:rPr>
+            </w:pPr>
+            <w:r>
+              <w:rPr>
+                <w:rFonts w:ascii="var(--jp-code-font-family)" w:eastAsia="Times New Roman" w:hAnsi="var(--jp-code-font-family)" w:cs="Courier New"/>
+                <w:sz w:val="24"/>
+                <w:szCs w:val="24"/>
+              </w:rPr>
+              <w:t xml:space="preserve">12.3  </w:t>
+            </w:r>
+          </w:p>
+        </w:tc>
+        <w:tc>
+          <w:tcPr>
+            <w:tcW w:w="1287" w:type="dxa"/>
+          </w:tcPr>
+          <w:p>
+            <w:pPr>
+              <w:tabs>
+                <w:tab w:val="left" w:pos="916"/>
+                <w:tab w:val="left" w:pos="1832"/>
+                <w:tab w:val="left" w:pos="2748"/>
+                <w:tab w:val="left" w:pos="3664"/>
+                <w:tab w:val="left" w:pos="4580"/>
+                <w:tab w:val="left" w:pos="5496"/>
+                <w:tab w:val="left" w:pos="6412"/>
+                <w:tab w:val="left" w:pos="7328"/>
+                <w:tab w:val="left" w:pos="8244"/>
+                <w:tab w:val="left" w:pos="9160"/>
+                <w:tab w:val="left" w:pos="10076"/>
+                <w:tab w:val="left" w:pos="10992"/>
+                <w:tab w:val="left" w:pos="11908"/>
+                <w:tab w:val="left" w:pos="12824"/>
+                <w:tab w:val="left" w:pos="13740"/>
+                <w:tab w:val="left" w:pos="14656"/>
+              </w:tabs>
+              <w:wordWrap w:val="0"/>
+              <w:rPr>
+                <w:rFonts w:ascii="var(--jp-code-font-family)" w:eastAsia="Times New Roman" w:hAnsi="var(--jp-code-font-family)" w:cs="Courier New"/>
+                <w:sz w:val="24"/>
+                <w:szCs w:val="24"/>
+              </w:rPr>
+            </w:pPr>
+            <w:r>
+              <w:rPr>
+                <w:rFonts w:ascii="var(--jp-code-font-family)" w:eastAsia="Times New Roman" w:hAnsi="var(--jp-code-font-family)" w:cs="Courier New"/>
+                <w:sz w:val="24"/>
+                <w:szCs w:val="24"/>
+              </w:rPr>
+              <w:t>30.1</w:t>
+            </w:r>
+          </w:p>
+        </w:tc>
+        <w:tc>
+          <w:tcPr>
+            <w:tcW w:w="1287" w:type="dxa"/>
+          </w:tcPr>
+          <w:p>
+            <w:pPr>
+              <w:tabs>
+                <w:tab w:val="left" w:pos="916"/>
+                <w:tab w:val="left" w:pos="1832"/>
+                <w:tab w:val="left" w:pos="2748"/>
+                <w:tab w:val="left" w:pos="3664"/>
+                <w:tab w:val="left" w:pos="4580"/>
+                <w:tab w:val="left" w:pos="5496"/>
+                <w:tab w:val="left" w:pos="6412"/>
+                <w:tab w:val="left" w:pos="7328"/>
+                <w:tab w:val="left" w:pos="8244"/>
+                <w:tab w:val="left" w:pos="9160"/>
+                <w:tab w:val="left" w:pos="10076"/>
+                <w:tab w:val="left" w:pos="10992"/>
+                <w:tab w:val="left" w:pos="11908"/>
+                <w:tab w:val="left" w:pos="12824"/>
+                <w:tab w:val="left" w:pos="13740"/>
+                <w:tab w:val="left" w:pos="14656"/>
+              </w:tabs>
+              <w:wordWrap w:val="0"/>
+              <w:rPr>
+                <w:rFonts w:ascii="var(--jp-code-font-family)" w:eastAsia="Times New Roman" w:hAnsi="var(--jp-code-font-family)" w:cs="Courier New"/>
+                <w:sz w:val="24"/>
+                <w:szCs w:val="24"/>
+              </w:rPr>
+            </w:pPr>
+            <w:r>
+              <w:rPr>
+                <w:rFonts w:ascii="var(--jp-code-font-family)" w:eastAsia="Times New Roman" w:hAnsi="var(--jp-code-font-family)" w:cs="Courier New"/>
+                <w:sz w:val="24"/>
+                <w:szCs w:val="24"/>
+              </w:rPr>
+              <w:t>33.3</w:t>
+            </w:r>
+          </w:p>
+        </w:tc>
+        <w:tc>
+          <w:tcPr>
+            <w:tcW w:w="1287" w:type="dxa"/>
+          </w:tcPr>
+          <w:p>
+            <w:pPr>
+              <w:tabs>
+                <w:tab w:val="left" w:pos="916"/>
+                <w:tab w:val="left" w:pos="1832"/>
+                <w:tab w:val="left" w:pos="2748"/>
+                <w:tab w:val="left" w:pos="3664"/>
+                <w:tab w:val="left" w:pos="4580"/>
+                <w:tab w:val="left" w:pos="5496"/>
+                <w:tab w:val="left" w:pos="6412"/>
+                <w:tab w:val="left" w:pos="7328"/>
+                <w:tab w:val="left" w:pos="8244"/>
+                <w:tab w:val="left" w:pos="9160"/>
+                <w:tab w:val="left" w:pos="10076"/>
+                <w:tab w:val="left" w:pos="10992"/>
+                <w:tab w:val="left" w:pos="11908"/>
+                <w:tab w:val="left" w:pos="12824"/>
+                <w:tab w:val="left" w:pos="13740"/>
+                <w:tab w:val="left" w:pos="14656"/>
+              </w:tabs>
+              <w:wordWrap w:val="0"/>
+              <w:rPr>
+                <w:rFonts w:ascii="var(--jp-code-font-family)" w:eastAsia="Times New Roman" w:hAnsi="var(--jp-code-font-family)" w:cs="Courier New"/>
+                <w:sz w:val="24"/>
+                <w:szCs w:val="24"/>
+              </w:rPr>
+            </w:pPr>
+            <w:r>
+              <w:rPr>
+                <w:rFonts w:ascii="var(--jp-code-font-family)" w:eastAsia="Times New Roman" w:hAnsi="var(--jp-code-font-family)" w:cs="Courier New"/>
+                <w:sz w:val="24"/>
+                <w:szCs w:val="24"/>
+              </w:rPr>
+              <w:t>14.0</w:t>
+            </w:r>
+          </w:p>
+        </w:tc>
+        <w:tc>
+          <w:tcPr>
+            <w:tcW w:w="1287" w:type="dxa"/>
+          </w:tcPr>
+          <w:p>
+            <w:pPr>
+              <w:tabs>
+                <w:tab w:val="left" w:pos="916"/>
+                <w:tab w:val="left" w:pos="1832"/>
+                <w:tab w:val="left" w:pos="2748"/>
+                <w:tab w:val="left" w:pos="3664"/>
+                <w:tab w:val="left" w:pos="4580"/>
+                <w:tab w:val="left" w:pos="5496"/>
+                <w:tab w:val="left" w:pos="6412"/>
+                <w:tab w:val="left" w:pos="7328"/>
+                <w:tab w:val="left" w:pos="8244"/>
+                <w:tab w:val="left" w:pos="9160"/>
+                <w:tab w:val="left" w:pos="10076"/>
+                <w:tab w:val="left" w:pos="10992"/>
+                <w:tab w:val="left" w:pos="11908"/>
+                <w:tab w:val="left" w:pos="12824"/>
+                <w:tab w:val="left" w:pos="13740"/>
+                <w:tab w:val="left" w:pos="14656"/>
+              </w:tabs>
+              <w:wordWrap w:val="0"/>
+              <w:rPr>
+                <w:rFonts w:ascii="var(--jp-code-font-family)" w:eastAsia="Times New Roman" w:hAnsi="var(--jp-code-font-family)" w:cs="Courier New"/>
+                <w:sz w:val="24"/>
+                <w:szCs w:val="24"/>
+              </w:rPr>
+            </w:pPr>
+            <w:r>
+              <w:rPr>
+                <w:rFonts w:ascii="var(--jp-code-font-family)" w:eastAsia="Times New Roman" w:hAnsi="var(--jp-code-font-family)" w:cs="Courier New"/>
+                <w:sz w:val="24"/>
+                <w:szCs w:val="24"/>
+              </w:rPr>
+              <w:t>1</w:t>
+            </w:r>
+          </w:p>
+        </w:tc>
+        <w:tc>
+          <w:tcPr>
+            <w:tcW w:w="1287" w:type="dxa"/>
+          </w:tcPr>
+          <w:p>
+            <w:pPr>
+              <w:tabs>
+                <w:tab w:val="left" w:pos="916"/>
+                <w:tab w:val="left" w:pos="1832"/>
+                <w:tab w:val="left" w:pos="2748"/>
+                <w:tab w:val="left" w:pos="3664"/>
+                <w:tab w:val="left" w:pos="4580"/>
+                <w:tab w:val="left" w:pos="5496"/>
+                <w:tab w:val="left" w:pos="6412"/>
+                <w:tab w:val="left" w:pos="7328"/>
+                <w:tab w:val="left" w:pos="8244"/>
+                <w:tab w:val="left" w:pos="9160"/>
+                <w:tab w:val="left" w:pos="10076"/>
+                <w:tab w:val="left" w:pos="10992"/>
+                <w:tab w:val="left" w:pos="11908"/>
+                <w:tab w:val="left" w:pos="12824"/>
+                <w:tab w:val="left" w:pos="13740"/>
+                <w:tab w:val="left" w:pos="14656"/>
+              </w:tabs>
+              <w:wordWrap w:val="0"/>
+              <w:rPr>
+                <w:rFonts w:ascii="var(--jp-code-font-family)" w:eastAsia="Times New Roman" w:hAnsi="var(--jp-code-font-family)" w:cs="Courier New"/>
+                <w:sz w:val="24"/>
+                <w:szCs w:val="24"/>
+              </w:rPr>
+            </w:pPr>
+            <w:r>
+              <w:rPr>
+                <w:rFonts w:ascii="var(--jp-code-font-family)" w:eastAsia="Times New Roman" w:hAnsi="var(--jp-code-font-family)" w:cs="Courier New"/>
+                <w:sz w:val="24"/>
+                <w:szCs w:val="24"/>
+              </w:rPr>
+              <w:t>1</w:t>
+            </w:r>
+          </w:p>
+        </w:tc>
+      </w:tr>
+      <w:tr>
+        <w:tc>
+          <w:tcPr>
+            <w:tcW w:w="1287" w:type="dxa"/>
+          </w:tcPr>
+          <w:p>
+            <w:pPr>
+              <w:tabs>
+                <w:tab w:val="left" w:pos="916"/>
+                <w:tab w:val="left" w:pos="1832"/>
+                <w:tab w:val="left" w:pos="2748"/>
+                <w:tab w:val="left" w:pos="3664"/>
+                <w:tab w:val="left" w:pos="4580"/>
+                <w:tab w:val="left" w:pos="5496"/>
+                <w:tab w:val="left" w:pos="6412"/>
+                <w:tab w:val="left" w:pos="7328"/>
+                <w:tab w:val="left" w:pos="8244"/>
+                <w:tab w:val="left" w:pos="9160"/>
+                <w:tab w:val="left" w:pos="10076"/>
+                <w:tab w:val="left" w:pos="10992"/>
+                <w:tab w:val="left" w:pos="11908"/>
+                <w:tab w:val="left" w:pos="12824"/>
+                <w:tab w:val="left" w:pos="13740"/>
+                <w:tab w:val="left" w:pos="14656"/>
+              </w:tabs>
+              <w:wordWrap w:val="0"/>
+              <w:rPr>
+                <w:rFonts w:ascii="var(--jp-code-font-family)" w:eastAsia="Times New Roman" w:hAnsi="var(--jp-code-font-family)" w:cs="Courier New"/>
+                <w:sz w:val="24"/>
+                <w:szCs w:val="24"/>
+              </w:rPr>
+            </w:pPr>
+            <w:r>
+              <w:rPr>
+                <w:rFonts w:ascii="var(--jp-code-font-family)" w:eastAsia="Times New Roman" w:hAnsi="var(--jp-code-font-family)" w:cs="Courier New"/>
+                <w:sz w:val="24"/>
+                <w:szCs w:val="24"/>
+              </w:rPr>
+              <w:t>1.0</w:t>
+            </w:r>
+          </w:p>
+        </w:tc>
+        <w:tc>
+          <w:tcPr>
+            <w:tcW w:w="1287" w:type="dxa"/>
+          </w:tcPr>
+          <w:p>
+            <w:pPr>
+              <w:tabs>
+                <w:tab w:val="left" w:pos="916"/>
+                <w:tab w:val="left" w:pos="1832"/>
+                <w:tab w:val="left" w:pos="2748"/>
+                <w:tab w:val="left" w:pos="3664"/>
+                <w:tab w:val="left" w:pos="4580"/>
+                <w:tab w:val="left" w:pos="5496"/>
+                <w:tab w:val="left" w:pos="6412"/>
+                <w:tab w:val="left" w:pos="7328"/>
+                <w:tab w:val="left" w:pos="8244"/>
+                <w:tab w:val="left" w:pos="9160"/>
+                <w:tab w:val="left" w:pos="10076"/>
+                <w:tab w:val="left" w:pos="10992"/>
+                <w:tab w:val="left" w:pos="11908"/>
+                <w:tab w:val="left" w:pos="12824"/>
+                <w:tab w:val="left" w:pos="13740"/>
+                <w:tab w:val="left" w:pos="14656"/>
+              </w:tabs>
+              <w:wordWrap w:val="0"/>
+              <w:rPr>
+                <w:rFonts w:ascii="var(--jp-code-font-family)" w:eastAsia="Times New Roman" w:hAnsi="var(--jp-code-font-family)" w:cs="Courier New"/>
+                <w:sz w:val="24"/>
+                <w:szCs w:val="24"/>
+              </w:rPr>
+            </w:pPr>
+            <w:r>
+              <w:rPr>
+                <w:rFonts w:ascii="var(--jp-code-font-family)" w:eastAsia="Times New Roman" w:hAnsi="var(--jp-code-font-family)" w:cs="Courier New"/>
+                <w:sz w:val="24"/>
+                <w:szCs w:val="24"/>
+              </w:rPr>
+              <w:t>15.7</w:t>
+            </w:r>
+          </w:p>
+        </w:tc>
+        <w:tc>
+          <w:tcPr>
+            <w:tcW w:w="1287" w:type="dxa"/>
+          </w:tcPr>
+          <w:p>
+            <w:pPr>
+              <w:tabs>
+                <w:tab w:val="left" w:pos="916"/>
+                <w:tab w:val="left" w:pos="1832"/>
+                <w:tab w:val="left" w:pos="2748"/>
+                <w:tab w:val="left" w:pos="3664"/>
+                <w:tab w:val="left" w:pos="4580"/>
+                <w:tab w:val="left" w:pos="5496"/>
+                <w:tab w:val="left" w:pos="6412"/>
+                <w:tab w:val="left" w:pos="7328"/>
+                <w:tab w:val="left" w:pos="8244"/>
+                <w:tab w:val="left" w:pos="9160"/>
+                <w:tab w:val="left" w:pos="10076"/>
+                <w:tab w:val="left" w:pos="10992"/>
+                <w:tab w:val="left" w:pos="11908"/>
+                <w:tab w:val="left" w:pos="12824"/>
+                <w:tab w:val="left" w:pos="13740"/>
+                <w:tab w:val="left" w:pos="14656"/>
+              </w:tabs>
+              <w:wordWrap w:val="0"/>
+              <w:rPr>
+                <w:rFonts w:ascii="var(--jp-code-font-family)" w:eastAsia="Times New Roman" w:hAnsi="var(--jp-code-font-family)" w:cs="Courier New"/>
+                <w:sz w:val="24"/>
+                <w:szCs w:val="24"/>
+              </w:rPr>
+            </w:pPr>
+            <w:r>
+              <w:rPr>
+                <w:rFonts w:ascii="var(--jp-code-font-family)" w:eastAsia="Times New Roman" w:hAnsi="var(--jp-code-font-family)" w:cs="Courier New"/>
+                <w:sz w:val="24"/>
+                <w:szCs w:val="24"/>
+              </w:rPr>
+              <w:t>13.9</w:t>
+            </w:r>
+          </w:p>
+        </w:tc>
+        <w:tc>
+          <w:tcPr>
+            <w:tcW w:w="1287" w:type="dxa"/>
+          </w:tcPr>
+          <w:p>
+            <w:pPr>
+              <w:tabs>
+                <w:tab w:val="left" w:pos="916"/>
+                <w:tab w:val="left" w:pos="1832"/>
+                <w:tab w:val="left" w:pos="2748"/>
+                <w:tab w:val="left" w:pos="3664"/>
+                <w:tab w:val="left" w:pos="4580"/>
+                <w:tab w:val="left" w:pos="5496"/>
+                <w:tab w:val="left" w:pos="6412"/>
+                <w:tab w:val="left" w:pos="7328"/>
+                <w:tab w:val="left" w:pos="8244"/>
+                <w:tab w:val="left" w:pos="9160"/>
+                <w:tab w:val="left" w:pos="10076"/>
+                <w:tab w:val="left" w:pos="10992"/>
+                <w:tab w:val="left" w:pos="11908"/>
+                <w:tab w:val="left" w:pos="12824"/>
+                <w:tab w:val="left" w:pos="13740"/>
+                <w:tab w:val="left" w:pos="14656"/>
+              </w:tabs>
+              <w:wordWrap w:val="0"/>
+              <w:rPr>
+                <w:rFonts w:ascii="var(--jp-code-font-family)" w:eastAsia="Times New Roman" w:hAnsi="var(--jp-code-font-family)" w:cs="Courier New"/>
+                <w:sz w:val="24"/>
+                <w:szCs w:val="24"/>
+              </w:rPr>
+            </w:pPr>
+            <w:r>
+              <w:rPr>
+                <w:rFonts w:ascii="var(--jp-code-font-family)" w:eastAsia="Times New Roman" w:hAnsi="var(--jp-code-font-family)" w:cs="Courier New"/>
+                <w:sz w:val="24"/>
+                <w:szCs w:val="24"/>
+              </w:rPr>
+              <w:t>33.6</w:t>
+            </w:r>
+          </w:p>
+        </w:tc>
+        <w:tc>
+          <w:tcPr>
+            <w:tcW w:w="1287" w:type="dxa"/>
+          </w:tcPr>
+          <w:p>
+            <w:pPr>
+              <w:tabs>
+                <w:tab w:val="left" w:pos="916"/>
+                <w:tab w:val="left" w:pos="1832"/>
+                <w:tab w:val="left" w:pos="2748"/>
+                <w:tab w:val="left" w:pos="3664"/>
+                <w:tab w:val="left" w:pos="4580"/>
+                <w:tab w:val="left" w:pos="5496"/>
+                <w:tab w:val="left" w:pos="6412"/>
+                <w:tab w:val="left" w:pos="7328"/>
+                <w:tab w:val="left" w:pos="8244"/>
+                <w:tab w:val="left" w:pos="9160"/>
+                <w:tab w:val="left" w:pos="10076"/>
+                <w:tab w:val="left" w:pos="10992"/>
+                <w:tab w:val="left" w:pos="11908"/>
+                <w:tab w:val="left" w:pos="12824"/>
+                <w:tab w:val="left" w:pos="13740"/>
+                <w:tab w:val="left" w:pos="14656"/>
+              </w:tabs>
+              <w:wordWrap w:val="0"/>
+              <w:rPr>
+                <w:rFonts w:ascii="var(--jp-code-font-family)" w:eastAsia="Times New Roman" w:hAnsi="var(--jp-code-font-family)" w:cs="Courier New"/>
+                <w:sz w:val="24"/>
+                <w:szCs w:val="24"/>
+              </w:rPr>
+            </w:pPr>
+            <w:r>
+              <w:rPr>
+                <w:rFonts w:ascii="var(--jp-code-font-family)" w:eastAsia="Times New Roman" w:hAnsi="var(--jp-code-font-family)" w:cs="Courier New"/>
+                <w:sz w:val="24"/>
+                <w:szCs w:val="24"/>
+              </w:rPr>
+              <w:t>38.5</w:t>
+            </w:r>
+          </w:p>
+        </w:tc>
+        <w:tc>
+          <w:tcPr>
+            <w:tcW w:w="1287" w:type="dxa"/>
+          </w:tcPr>
+          <w:p>
+            <w:pPr>
+              <w:tabs>
+                <w:tab w:val="left" w:pos="916"/>
+                <w:tab w:val="left" w:pos="1832"/>
+                <w:tab w:val="left" w:pos="2748"/>
+                <w:tab w:val="left" w:pos="3664"/>
+                <w:tab w:val="left" w:pos="4580"/>
+                <w:tab w:val="left" w:pos="5496"/>
+                <w:tab w:val="left" w:pos="6412"/>
+                <w:tab w:val="left" w:pos="7328"/>
+                <w:tab w:val="left" w:pos="8244"/>
+                <w:tab w:val="left" w:pos="9160"/>
+                <w:tab w:val="left" w:pos="10076"/>
+                <w:tab w:val="left" w:pos="10992"/>
+                <w:tab w:val="left" w:pos="11908"/>
+                <w:tab w:val="left" w:pos="12824"/>
+                <w:tab w:val="left" w:pos="13740"/>
+                <w:tab w:val="left" w:pos="14656"/>
+              </w:tabs>
+              <w:wordWrap w:val="0"/>
+              <w:rPr>
+                <w:rFonts w:ascii="var(--jp-code-font-family)" w:eastAsia="Times New Roman" w:hAnsi="var(--jp-code-font-family)" w:cs="Courier New"/>
+                <w:sz w:val="24"/>
+                <w:szCs w:val="24"/>
+              </w:rPr>
+            </w:pPr>
+            <w:r>
+              <w:rPr>
+                <w:rFonts w:ascii="var(--jp-code-font-family)" w:eastAsia="Times New Roman" w:hAnsi="var(--jp-code-font-family)" w:cs="Courier New"/>
+                <w:sz w:val="24"/>
+                <w:szCs w:val="24"/>
+              </w:rPr>
+              <w:t>14.1</w:t>
+            </w:r>
+          </w:p>
+        </w:tc>
+        <w:tc>
+          <w:tcPr>
+            <w:tcW w:w="1287" w:type="dxa"/>
+          </w:tcPr>
+          <w:p>
+            <w:pPr>
+              <w:tabs>
+                <w:tab w:val="left" w:pos="916"/>
+                <w:tab w:val="left" w:pos="1832"/>
+                <w:tab w:val="left" w:pos="2748"/>
+                <w:tab w:val="left" w:pos="3664"/>
+                <w:tab w:val="left" w:pos="4580"/>
+                <w:tab w:val="left" w:pos="5496"/>
+                <w:tab w:val="left" w:pos="6412"/>
+                <w:tab w:val="left" w:pos="7328"/>
+                <w:tab w:val="left" w:pos="8244"/>
+                <w:tab w:val="left" w:pos="9160"/>
+                <w:tab w:val="left" w:pos="10076"/>
+                <w:tab w:val="left" w:pos="10992"/>
+                <w:tab w:val="left" w:pos="11908"/>
+                <w:tab w:val="left" w:pos="12824"/>
+                <w:tab w:val="left" w:pos="13740"/>
+                <w:tab w:val="left" w:pos="14656"/>
+              </w:tabs>
+              <w:wordWrap w:val="0"/>
+              <w:rPr>
+                <w:rFonts w:ascii="var(--jp-code-font-family)" w:eastAsia="Times New Roman" w:hAnsi="var(--jp-code-font-family)" w:cs="Courier New"/>
+                <w:sz w:val="24"/>
+                <w:szCs w:val="24"/>
+              </w:rPr>
+            </w:pPr>
+            <w:r>
+              <w:rPr>
+                <w:rFonts w:ascii="var(--jp-code-font-family)" w:eastAsia="Times New Roman" w:hAnsi="var(--jp-code-font-family)" w:cs="Courier New"/>
+                <w:sz w:val="24"/>
+                <w:szCs w:val="24"/>
+              </w:rPr>
+              <w:t>1</w:t>
+            </w:r>
+          </w:p>
+        </w:tc>
+        <w:tc>
+          <w:tcPr>
+            <w:tcW w:w="1287" w:type="dxa"/>
+          </w:tcPr>
+          <w:p>
+            <w:pPr>
+              <w:tabs>
+                <w:tab w:val="left" w:pos="916"/>
+                <w:tab w:val="left" w:pos="1832"/>
+                <w:tab w:val="left" w:pos="2748"/>
+                <w:tab w:val="left" w:pos="3664"/>
+                <w:tab w:val="left" w:pos="4580"/>
+                <w:tab w:val="left" w:pos="5496"/>
+                <w:tab w:val="left" w:pos="6412"/>
+                <w:tab w:val="left" w:pos="7328"/>
+                <w:tab w:val="left" w:pos="8244"/>
+                <w:tab w:val="left" w:pos="9160"/>
+                <w:tab w:val="left" w:pos="10076"/>
+                <w:tab w:val="left" w:pos="10992"/>
+                <w:tab w:val="left" w:pos="11908"/>
+                <w:tab w:val="left" w:pos="12824"/>
+                <w:tab w:val="left" w:pos="13740"/>
+                <w:tab w:val="left" w:pos="14656"/>
+              </w:tabs>
+              <w:wordWrap w:val="0"/>
+              <w:rPr>
+                <w:rFonts w:ascii="var(--jp-code-font-family)" w:eastAsia="Times New Roman" w:hAnsi="var(--jp-code-font-family)" w:cs="Courier New"/>
+                <w:sz w:val="24"/>
+                <w:szCs w:val="24"/>
+              </w:rPr>
+            </w:pPr>
+            <w:r>
+              <w:rPr>
+                <w:rFonts w:ascii="var(--jp-code-font-family)" w:eastAsia="Times New Roman" w:hAnsi="var(--jp-code-font-family)" w:cs="Courier New"/>
+                <w:sz w:val="24"/>
+                <w:szCs w:val="24"/>
+              </w:rPr>
+              <w:t>1</w:t>
+            </w:r>
+          </w:p>
+        </w:tc>
+      </w:tr>
+      <w:tr>
+        <w:tc>
+          <w:tcPr>
+            <w:tcW w:w="1287" w:type="dxa"/>
+          </w:tcPr>
+          <w:p>
+            <w:pPr>
+              <w:tabs>
+                <w:tab w:val="left" w:pos="916"/>
+                <w:tab w:val="left" w:pos="1832"/>
+                <w:tab w:val="left" w:pos="2748"/>
+                <w:tab w:val="left" w:pos="3664"/>
+                <w:tab w:val="left" w:pos="4580"/>
+                <w:tab w:val="left" w:pos="5496"/>
+                <w:tab w:val="left" w:pos="6412"/>
+                <w:tab w:val="left" w:pos="7328"/>
+                <w:tab w:val="left" w:pos="8244"/>
+                <w:tab w:val="left" w:pos="9160"/>
+                <w:tab w:val="left" w:pos="10076"/>
+                <w:tab w:val="left" w:pos="10992"/>
+                <w:tab w:val="left" w:pos="11908"/>
+                <w:tab w:val="left" w:pos="12824"/>
+                <w:tab w:val="left" w:pos="13740"/>
+                <w:tab w:val="left" w:pos="14656"/>
+              </w:tabs>
+              <w:wordWrap w:val="0"/>
+              <w:rPr>
+                <w:rFonts w:ascii="var(--jp-code-font-family)" w:eastAsia="Times New Roman" w:hAnsi="var(--jp-code-font-family)" w:cs="Courier New"/>
+                <w:sz w:val="24"/>
+                <w:szCs w:val="24"/>
+              </w:rPr>
+            </w:pPr>
+            <w:r>
+              <w:rPr>
+                <w:rFonts w:ascii="var(--jp-code-font-family)" w:eastAsia="Times New Roman" w:hAnsi="var(--jp-code-font-family)" w:cs="Courier New"/>
+                <w:sz w:val="24"/>
+                <w:szCs w:val="24"/>
+              </w:rPr>
+              <w:t>1.0</w:t>
+            </w:r>
+          </w:p>
+        </w:tc>
+        <w:tc>
+          <w:tcPr>
+            <w:tcW w:w="1287" w:type="dxa"/>
+          </w:tcPr>
+          <w:p>
+            <w:pPr>
+              <w:tabs>
+                <w:tab w:val="left" w:pos="916"/>
+                <w:tab w:val="left" w:pos="1832"/>
+                <w:tab w:val="left" w:pos="2748"/>
+                <w:tab w:val="left" w:pos="3664"/>
+                <w:tab w:val="left" w:pos="4580"/>
+                <w:tab w:val="left" w:pos="5496"/>
+                <w:tab w:val="left" w:pos="6412"/>
+                <w:tab w:val="left" w:pos="7328"/>
+                <w:tab w:val="left" w:pos="8244"/>
+                <w:tab w:val="left" w:pos="9160"/>
+                <w:tab w:val="left" w:pos="10076"/>
+                <w:tab w:val="left" w:pos="10992"/>
+                <w:tab w:val="left" w:pos="11908"/>
+                <w:tab w:val="left" w:pos="12824"/>
+                <w:tab w:val="left" w:pos="13740"/>
+                <w:tab w:val="left" w:pos="14656"/>
+              </w:tabs>
+              <w:wordWrap w:val="0"/>
+              <w:rPr>
+                <w:rFonts w:ascii="var(--jp-code-font-family)" w:eastAsia="Times New Roman" w:hAnsi="var(--jp-code-font-family)" w:cs="Courier New"/>
+                <w:sz w:val="24"/>
+                <w:szCs w:val="24"/>
+              </w:rPr>
+            </w:pPr>
+            <w:r>
+              <w:rPr>
+                <w:rFonts w:ascii="var(--jp-code-font-family)" w:eastAsia="Times New Roman" w:hAnsi="var(--jp-code-font-family)" w:cs="Courier New"/>
+                <w:sz w:val="24"/>
+                <w:szCs w:val="24"/>
+              </w:rPr>
+              <w:t>8.8</w:t>
+            </w:r>
+          </w:p>
+        </w:tc>
+        <w:tc>
+          <w:tcPr>
+            <w:tcW w:w="1287" w:type="dxa"/>
+          </w:tcPr>
+          <w:p>
+            <w:pPr>
+              <w:tabs>
+                <w:tab w:val="left" w:pos="916"/>
+                <w:tab w:val="left" w:pos="1832"/>
+                <w:tab w:val="left" w:pos="2748"/>
+                <w:tab w:val="left" w:pos="3664"/>
+                <w:tab w:val="left" w:pos="4580"/>
+                <w:tab w:val="left" w:pos="5496"/>
+                <w:tab w:val="left" w:pos="6412"/>
+                <w:tab w:val="left" w:pos="7328"/>
+                <w:tab w:val="left" w:pos="8244"/>
+                <w:tab w:val="left" w:pos="9160"/>
+                <w:tab w:val="left" w:pos="10076"/>
+                <w:tab w:val="left" w:pos="10992"/>
+                <w:tab w:val="left" w:pos="11908"/>
+                <w:tab w:val="left" w:pos="12824"/>
+                <w:tab w:val="left" w:pos="13740"/>
+                <w:tab w:val="left" w:pos="14656"/>
+              </w:tabs>
+              <w:wordWrap w:val="0"/>
+              <w:rPr>
+                <w:rFonts w:ascii="var(--jp-code-font-family)" w:eastAsia="Times New Roman" w:hAnsi="var(--jp-code-font-family)" w:cs="Courier New"/>
+                <w:sz w:val="24"/>
+                <w:szCs w:val="24"/>
+              </w:rPr>
+            </w:pPr>
+            <w:r>
+              <w:rPr>
+                <w:rFonts w:ascii="var(--jp-code-font-family)" w:eastAsia="Times New Roman" w:hAnsi="var(--jp-code-font-family)" w:cs="Courier New"/>
+                <w:sz w:val="24"/>
+                <w:szCs w:val="24"/>
+              </w:rPr>
+              <w:t>7.7</w:t>
+            </w:r>
+          </w:p>
+        </w:tc>
+        <w:tc>
+          <w:tcPr>
+            <w:tcW w:w="1287" w:type="dxa"/>
+          </w:tcPr>
+          <w:p>
+            <w:pPr>
+              <w:tabs>
+                <w:tab w:val="left" w:pos="916"/>
+                <w:tab w:val="left" w:pos="1832"/>
+                <w:tab w:val="left" w:pos="2748"/>
+                <w:tab w:val="left" w:pos="3664"/>
+                <w:tab w:val="left" w:pos="4580"/>
+                <w:tab w:val="left" w:pos="5496"/>
+                <w:tab w:val="left" w:pos="6412"/>
+                <w:tab w:val="left" w:pos="7328"/>
+                <w:tab w:val="left" w:pos="8244"/>
+                <w:tab w:val="left" w:pos="9160"/>
+                <w:tab w:val="left" w:pos="10076"/>
+                <w:tab w:val="left" w:pos="10992"/>
+                <w:tab w:val="left" w:pos="11908"/>
+                <w:tab w:val="left" w:pos="12824"/>
+                <w:tab w:val="left" w:pos="13740"/>
+                <w:tab w:val="left" w:pos="14656"/>
+              </w:tabs>
+              <w:wordWrap w:val="0"/>
+              <w:rPr>
+                <w:rFonts w:ascii="var(--jp-code-font-family)" w:eastAsia="Times New Roman" w:hAnsi="var(--jp-code-font-family)" w:cs="Courier New"/>
+                <w:sz w:val="24"/>
+                <w:szCs w:val="24"/>
+              </w:rPr>
+            </w:pPr>
+            <w:r>
+              <w:rPr>
+                <w:rFonts w:ascii="var(--jp-code-font-family)" w:eastAsia="Times New Roman" w:hAnsi="var(--jp-code-font-family)" w:cs="Courier New"/>
+                <w:sz w:val="24"/>
+                <w:szCs w:val="24"/>
+              </w:rPr>
+              <w:t>18.1</w:t>
+            </w:r>
+          </w:p>
+        </w:tc>
+        <w:tc>
+          <w:tcPr>
+            <w:tcW w:w="1287" w:type="dxa"/>
+          </w:tcPr>
+          <w:p>
+            <w:pPr>
+              <w:tabs>
+                <w:tab w:val="left" w:pos="916"/>
+                <w:tab w:val="left" w:pos="1832"/>
+                <w:tab w:val="left" w:pos="2748"/>
+                <w:tab w:val="left" w:pos="3664"/>
+                <w:tab w:val="left" w:pos="4580"/>
+                <w:tab w:val="left" w:pos="5496"/>
+                <w:tab w:val="left" w:pos="6412"/>
+                <w:tab w:val="left" w:pos="7328"/>
+                <w:tab w:val="left" w:pos="8244"/>
+                <w:tab w:val="left" w:pos="9160"/>
+                <w:tab w:val="left" w:pos="10076"/>
+                <w:tab w:val="left" w:pos="10992"/>
+                <w:tab w:val="left" w:pos="11908"/>
+                <w:tab w:val="left" w:pos="12824"/>
+                <w:tab w:val="left" w:pos="13740"/>
+                <w:tab w:val="left" w:pos="14656"/>
+              </w:tabs>
+              <w:wordWrap w:val="0"/>
+              <w:rPr>
+                <w:rFonts w:ascii="var(--jp-code-font-family)" w:eastAsia="Times New Roman" w:hAnsi="var(--jp-code-font-family)" w:cs="Courier New"/>
+                <w:sz w:val="24"/>
+                <w:szCs w:val="24"/>
+              </w:rPr>
+            </w:pPr>
+            <w:r>
+              <w:rPr>
+                <w:rFonts w:ascii="var(--jp-code-font-family)" w:eastAsia="Times New Roman" w:hAnsi="var(--jp-code-font-family)" w:cs="Courier New"/>
+                <w:sz w:val="24"/>
+                <w:szCs w:val="24"/>
+              </w:rPr>
+              <w:t>20.8</w:t>
+            </w:r>
+          </w:p>
+        </w:tc>
+        <w:tc>
+          <w:tcPr>
+            <w:tcW w:w="1287" w:type="dxa"/>
+          </w:tcPr>
+          <w:p>
+            <w:pPr>
+              <w:tabs>
+                <w:tab w:val="left" w:pos="916"/>
+                <w:tab w:val="left" w:pos="1832"/>
+                <w:tab w:val="left" w:pos="2748"/>
+                <w:tab w:val="left" w:pos="3664"/>
+                <w:tab w:val="left" w:pos="4580"/>
+                <w:tab w:val="left" w:pos="5496"/>
+                <w:tab w:val="left" w:pos="6412"/>
+                <w:tab w:val="left" w:pos="7328"/>
+                <w:tab w:val="left" w:pos="8244"/>
+                <w:tab w:val="left" w:pos="9160"/>
+                <w:tab w:val="left" w:pos="10076"/>
+                <w:tab w:val="left" w:pos="10992"/>
+                <w:tab w:val="left" w:pos="11908"/>
+                <w:tab w:val="left" w:pos="12824"/>
+                <w:tab w:val="left" w:pos="13740"/>
+                <w:tab w:val="left" w:pos="14656"/>
+              </w:tabs>
+              <w:wordWrap w:val="0"/>
+              <w:rPr>
+                <w:rFonts w:ascii="var(--jp-code-font-family)" w:eastAsia="Times New Roman" w:hAnsi="var(--jp-code-font-family)" w:cs="Courier New"/>
+                <w:sz w:val="24"/>
+                <w:szCs w:val="24"/>
+              </w:rPr>
+            </w:pPr>
+            <w:r>
+              <w:rPr>
+                <w:rFonts w:ascii="var(--jp-code-font-family)" w:eastAsia="Times New Roman" w:hAnsi="var(--jp-code-font-family)" w:cs="Courier New"/>
+                <w:sz w:val="24"/>
+                <w:szCs w:val="24"/>
+              </w:rPr>
+              <w:t>7.4</w:t>
+            </w:r>
+          </w:p>
+        </w:tc>
+        <w:tc>
+          <w:tcPr>
+            <w:tcW w:w="1287" w:type="dxa"/>
+          </w:tcPr>
+          <w:p>
+            <w:pPr>
+              <w:tabs>
+                <w:tab w:val="left" w:pos="916"/>
+                <w:tab w:val="left" w:pos="1832"/>
+                <w:tab w:val="left" w:pos="2748"/>
+                <w:tab w:val="left" w:pos="3664"/>
+                <w:tab w:val="left" w:pos="4580"/>
+                <w:tab w:val="left" w:pos="5496"/>
+                <w:tab w:val="left" w:pos="6412"/>
+                <w:tab w:val="left" w:pos="7328"/>
+                <w:tab w:val="left" w:pos="8244"/>
+                <w:tab w:val="left" w:pos="9160"/>
+                <w:tab w:val="left" w:pos="10076"/>
+                <w:tab w:val="left" w:pos="10992"/>
+                <w:tab w:val="left" w:pos="11908"/>
+                <w:tab w:val="left" w:pos="12824"/>
+                <w:tab w:val="left" w:pos="13740"/>
+                <w:tab w:val="left" w:pos="14656"/>
+              </w:tabs>
+              <w:wordWrap w:val="0"/>
+              <w:rPr>
+                <w:rFonts w:ascii="var(--jp-code-font-family)" w:eastAsia="Times New Roman" w:hAnsi="var(--jp-code-font-family)" w:cs="Courier New"/>
+                <w:sz w:val="24"/>
+                <w:szCs w:val="24"/>
+              </w:rPr>
+            </w:pPr>
+            <w:r>
+              <w:rPr>
+                <w:rFonts w:ascii="var(--jp-code-font-family)" w:eastAsia="Times New Roman" w:hAnsi="var(--jp-code-font-family)" w:cs="Courier New"/>
+                <w:sz w:val="24"/>
+                <w:szCs w:val="24"/>
+              </w:rPr>
+              <w:t>-1</w:t>
+            </w:r>
+          </w:p>
+        </w:tc>
+        <w:tc>
+          <w:tcPr>
+            <w:tcW w:w="1287" w:type="dxa"/>
+          </w:tcPr>
+          <w:p>
+            <w:pPr>
+              <w:tabs>
+                <w:tab w:val="left" w:pos="916"/>
+                <w:tab w:val="left" w:pos="1832"/>
+                <w:tab w:val="left" w:pos="2748"/>
+                <w:tab w:val="left" w:pos="3664"/>
+                <w:tab w:val="left" w:pos="4580"/>
+                <w:tab w:val="left" w:pos="5496"/>
+                <w:tab w:val="left" w:pos="6412"/>
+                <w:tab w:val="left" w:pos="7328"/>
+                <w:tab w:val="left" w:pos="8244"/>
+                <w:tab w:val="left" w:pos="9160"/>
+                <w:tab w:val="left" w:pos="10076"/>
+                <w:tab w:val="left" w:pos="10992"/>
+                <w:tab w:val="left" w:pos="11908"/>
+                <w:tab w:val="left" w:pos="12824"/>
+                <w:tab w:val="left" w:pos="13740"/>
+                <w:tab w:val="left" w:pos="14656"/>
+              </w:tabs>
+              <w:wordWrap w:val="0"/>
+              <w:rPr>
+                <w:rFonts w:ascii="var(--jp-code-font-family)" w:eastAsia="Times New Roman" w:hAnsi="var(--jp-code-font-family)" w:cs="Courier New"/>
+                <w:sz w:val="24"/>
+                <w:szCs w:val="24"/>
+              </w:rPr>
+            </w:pPr>
+            <w:r>
+              <w:rPr>
+                <w:rFonts w:ascii="var(--jp-code-font-family)" w:eastAsia="Times New Roman" w:hAnsi="var(--jp-code-font-family)" w:cs="Courier New"/>
+                <w:sz w:val="24"/>
+                <w:szCs w:val="24"/>
+              </w:rPr>
+              <w:t>-1</w:t>
+            </w:r>
+          </w:p>
+        </w:tc>
+      </w:tr>
+      <w:tr>
+        <w:tc>
+          <w:tcPr>
+            <w:tcW w:w="1287" w:type="dxa"/>
+          </w:tcPr>
+          <w:p>
+            <w:pPr>
+              <w:tabs>
+                <w:tab w:val="left" w:pos="916"/>
+                <w:tab w:val="left" w:pos="1832"/>
+                <w:tab w:val="left" w:pos="2748"/>
+                <w:tab w:val="left" w:pos="3664"/>
+                <w:tab w:val="left" w:pos="4580"/>
+                <w:tab w:val="left" w:pos="5496"/>
+                <w:tab w:val="left" w:pos="6412"/>
+                <w:tab w:val="left" w:pos="7328"/>
+                <w:tab w:val="left" w:pos="8244"/>
+                <w:tab w:val="left" w:pos="9160"/>
+                <w:tab w:val="left" w:pos="10076"/>
+                <w:tab w:val="left" w:pos="10992"/>
+                <w:tab w:val="left" w:pos="11908"/>
+                <w:tab w:val="left" w:pos="12824"/>
+                <w:tab w:val="left" w:pos="13740"/>
+                <w:tab w:val="left" w:pos="14656"/>
+              </w:tabs>
+              <w:wordWrap w:val="0"/>
+              <w:rPr>
+                <w:rFonts w:ascii="var(--jp-code-font-family)" w:eastAsia="Times New Roman" w:hAnsi="var(--jp-code-font-family)" w:cs="Courier New"/>
+                <w:sz w:val="24"/>
+                <w:szCs w:val="24"/>
+              </w:rPr>
+            </w:pPr>
+            <w:r>
+              <w:rPr>
+                <w:rFonts w:ascii="var(--jp-code-font-family)" w:eastAsia="Times New Roman" w:hAnsi="var(--jp-code-font-family)" w:cs="Courier New"/>
+                <w:sz w:val="24"/>
+                <w:szCs w:val="24"/>
+              </w:rPr>
+              <w:t>0.0</w:t>
+            </w:r>
+          </w:p>
+        </w:tc>
+        <w:tc>
+          <w:tcPr>
+            <w:tcW w:w="1287" w:type="dxa"/>
+          </w:tcPr>
+          <w:p>
+            <w:pPr>
+              <w:tabs>
+                <w:tab w:val="left" w:pos="916"/>
+                <w:tab w:val="left" w:pos="1832"/>
+                <w:tab w:val="left" w:pos="2748"/>
+                <w:tab w:val="left" w:pos="3664"/>
+                <w:tab w:val="left" w:pos="4580"/>
+                <w:tab w:val="left" w:pos="5496"/>
+                <w:tab w:val="left" w:pos="6412"/>
+                <w:tab w:val="left" w:pos="7328"/>
+                <w:tab w:val="left" w:pos="8244"/>
+                <w:tab w:val="left" w:pos="9160"/>
+                <w:tab w:val="left" w:pos="10076"/>
+                <w:tab w:val="left" w:pos="10992"/>
+                <w:tab w:val="left" w:pos="11908"/>
+                <w:tab w:val="left" w:pos="12824"/>
+                <w:tab w:val="left" w:pos="13740"/>
+                <w:tab w:val="left" w:pos="14656"/>
+              </w:tabs>
+              <w:wordWrap w:val="0"/>
+              <w:rPr>
+                <w:rFonts w:ascii="var(--jp-code-font-family)" w:eastAsia="Times New Roman" w:hAnsi="var(--jp-code-font-family)" w:cs="Courier New"/>
+                <w:sz w:val="24"/>
+                <w:szCs w:val="24"/>
+              </w:rPr>
+            </w:pPr>
+            <w:r>
+              <w:rPr>
+                <w:rFonts w:ascii="var(--jp-code-font-family)" w:eastAsia="Times New Roman" w:hAnsi="var(--jp-code-font-family)" w:cs="Courier New"/>
+                <w:sz w:val="24"/>
+                <w:szCs w:val="24"/>
+              </w:rPr>
+              <w:t>14.0</w:t>
+            </w:r>
+          </w:p>
+        </w:tc>
+        <w:tc>
+          <w:tcPr>
+            <w:tcW w:w="1287" w:type="dxa"/>
+          </w:tcPr>
+          <w:p>
+            <w:pPr>
+              <w:tabs>
+                <w:tab w:val="left" w:pos="916"/>
+                <w:tab w:val="left" w:pos="1832"/>
+                <w:tab w:val="left" w:pos="2748"/>
+                <w:tab w:val="left" w:pos="3664"/>
+                <w:tab w:val="left" w:pos="4580"/>
+                <w:tab w:val="left" w:pos="5496"/>
+                <w:tab w:val="left" w:pos="6412"/>
+                <w:tab w:val="left" w:pos="7328"/>
+                <w:tab w:val="left" w:pos="8244"/>
+                <w:tab w:val="left" w:pos="9160"/>
+                <w:tab w:val="left" w:pos="10076"/>
+                <w:tab w:val="left" w:pos="10992"/>
+                <w:tab w:val="left" w:pos="11908"/>
+                <w:tab w:val="left" w:pos="12824"/>
+                <w:tab w:val="left" w:pos="13740"/>
+                <w:tab w:val="left" w:pos="14656"/>
+              </w:tabs>
+              <w:wordWrap w:val="0"/>
+              <w:rPr>
+                <w:rFonts w:ascii="var(--jp-code-font-family)" w:eastAsia="Times New Roman" w:hAnsi="var(--jp-code-font-family)" w:cs="Courier New"/>
+                <w:sz w:val="24"/>
+                <w:szCs w:val="24"/>
+              </w:rPr>
+            </w:pPr>
+            <w:r>
+              <w:rPr>
+                <w:rFonts w:ascii="var(--jp-code-font-family)" w:eastAsia="Times New Roman" w:hAnsi="var(--jp-code-font-family)" w:cs="Courier New"/>
+                <w:sz w:val="24"/>
+                <w:szCs w:val="24"/>
+              </w:rPr>
+              <w:t>12.8</w:t>
+            </w:r>
+          </w:p>
+        </w:tc>
+        <w:tc>
+          <w:tcPr>
+            <w:tcW w:w="1287" w:type="dxa"/>
+          </w:tcPr>
+          <w:p>
+            <w:pPr>
+              <w:tabs>
+                <w:tab w:val="left" w:pos="916"/>
+                <w:tab w:val="left" w:pos="1832"/>
+                <w:tab w:val="left" w:pos="2748"/>
+                <w:tab w:val="left" w:pos="3664"/>
+                <w:tab w:val="left" w:pos="4580"/>
+                <w:tab w:val="left" w:pos="5496"/>
+                <w:tab w:val="left" w:pos="6412"/>
+                <w:tab w:val="left" w:pos="7328"/>
+                <w:tab w:val="left" w:pos="8244"/>
+                <w:tab w:val="left" w:pos="9160"/>
+                <w:tab w:val="left" w:pos="10076"/>
+                <w:tab w:val="left" w:pos="10992"/>
+                <w:tab w:val="left" w:pos="11908"/>
+                <w:tab w:val="left" w:pos="12824"/>
+                <w:tab w:val="left" w:pos="13740"/>
+                <w:tab w:val="left" w:pos="14656"/>
+              </w:tabs>
+              <w:wordWrap w:val="0"/>
+              <w:rPr>
+                <w:rFonts w:ascii="var(--jp-code-font-family)" w:eastAsia="Times New Roman" w:hAnsi="var(--jp-code-font-family)" w:cs="Courier New"/>
+                <w:sz w:val="24"/>
+                <w:szCs w:val="24"/>
+              </w:rPr>
+            </w:pPr>
+            <w:r>
+              <w:rPr>
+                <w:rFonts w:ascii="var(--jp-code-font-family)" w:eastAsia="Times New Roman" w:hAnsi="var(--jp-code-font-family)" w:cs="Courier New"/>
+                <w:sz w:val="24"/>
+                <w:szCs w:val="24"/>
+              </w:rPr>
+              <w:t>28.8</w:t>
+            </w:r>
+          </w:p>
+        </w:tc>
+        <w:tc>
+          <w:tcPr>
+            <w:tcW w:w="1287" w:type="dxa"/>
+          </w:tcPr>
+          <w:p>
+            <w:pPr>
+              <w:tabs>
+                <w:tab w:val="left" w:pos="916"/>
+                <w:tab w:val="left" w:pos="1832"/>
+                <w:tab w:val="left" w:pos="2748"/>
+                <w:tab w:val="left" w:pos="3664"/>
+                <w:tab w:val="left" w:pos="4580"/>
+                <w:tab w:val="left" w:pos="5496"/>
+                <w:tab w:val="left" w:pos="6412"/>
+                <w:tab w:val="left" w:pos="7328"/>
+                <w:tab w:val="left" w:pos="8244"/>
+                <w:tab w:val="left" w:pos="9160"/>
+                <w:tab w:val="left" w:pos="10076"/>
+                <w:tab w:val="left" w:pos="10992"/>
+                <w:tab w:val="left" w:pos="11908"/>
+                <w:tab w:val="left" w:pos="12824"/>
+                <w:tab w:val="left" w:pos="13740"/>
+                <w:tab w:val="left" w:pos="14656"/>
+              </w:tabs>
+              <w:wordWrap w:val="0"/>
+              <w:rPr>
+                <w:rFonts w:ascii="var(--jp-code-font-family)" w:eastAsia="Times New Roman" w:hAnsi="var(--jp-code-font-family)" w:cs="Courier New"/>
+                <w:sz w:val="24"/>
+                <w:szCs w:val="24"/>
+              </w:rPr>
+            </w:pPr>
+            <w:r>
+              <w:rPr>
+                <w:rFonts w:ascii="var(--jp-code-font-family)" w:eastAsia="Times New Roman" w:hAnsi="var(--jp-code-font-family)" w:cs="Courier New"/>
+                <w:sz w:val="24"/>
+                <w:szCs w:val="24"/>
+              </w:rPr>
+              <w:t>32.4</w:t>
+            </w:r>
+          </w:p>
+        </w:tc>
+        <w:tc>
+          <w:tcPr>
+            <w:tcW w:w="1287" w:type="dxa"/>
+          </w:tcPr>
+          <w:p>
+            <w:pPr>
+              <w:tabs>
+                <w:tab w:val="left" w:pos="916"/>
+                <w:tab w:val="left" w:pos="1832"/>
+                <w:tab w:val="left" w:pos="2748"/>
+                <w:tab w:val="left" w:pos="3664"/>
+                <w:tab w:val="left" w:pos="4580"/>
+                <w:tab w:val="left" w:pos="5496"/>
+                <w:tab w:val="left" w:pos="6412"/>
+                <w:tab w:val="left" w:pos="7328"/>
+                <w:tab w:val="left" w:pos="8244"/>
+                <w:tab w:val="left" w:pos="9160"/>
+                <w:tab w:val="left" w:pos="10076"/>
+                <w:tab w:val="left" w:pos="10992"/>
+                <w:tab w:val="left" w:pos="11908"/>
+                <w:tab w:val="left" w:pos="12824"/>
+                <w:tab w:val="left" w:pos="13740"/>
+                <w:tab w:val="left" w:pos="14656"/>
+              </w:tabs>
+              <w:wordWrap w:val="0"/>
+              <w:rPr>
+                <w:rFonts w:ascii="var(--jp-code-font-family)" w:eastAsia="Times New Roman" w:hAnsi="var(--jp-code-font-family)" w:cs="Courier New"/>
+                <w:sz w:val="24"/>
+                <w:szCs w:val="24"/>
+              </w:rPr>
+            </w:pPr>
+            <w:r>
+              <w:rPr>
+                <w:rFonts w:ascii="var(--jp-code-font-family)" w:eastAsia="Times New Roman" w:hAnsi="var(--jp-code-font-family)" w:cs="Courier New"/>
+                <w:sz w:val="24"/>
+                <w:szCs w:val="24"/>
+              </w:rPr>
+              <w:t>12.7</w:t>
+            </w:r>
+          </w:p>
+        </w:tc>
+        <w:tc>
+          <w:tcPr>
+            <w:tcW w:w="1287" w:type="dxa"/>
+          </w:tcPr>
+          <w:p>
+            <w:pPr>
+              <w:tabs>
+                <w:tab w:val="left" w:pos="916"/>
+                <w:tab w:val="left" w:pos="1832"/>
+                <w:tab w:val="left" w:pos="2748"/>
+                <w:tab w:val="left" w:pos="3664"/>
+                <w:tab w:val="left" w:pos="4580"/>
+                <w:tab w:val="left" w:pos="5496"/>
+                <w:tab w:val="left" w:pos="6412"/>
+                <w:tab w:val="left" w:pos="7328"/>
+                <w:tab w:val="left" w:pos="8244"/>
+                <w:tab w:val="left" w:pos="9160"/>
+                <w:tab w:val="left" w:pos="10076"/>
+                <w:tab w:val="left" w:pos="10992"/>
+                <w:tab w:val="left" w:pos="11908"/>
+                <w:tab w:val="left" w:pos="12824"/>
+                <w:tab w:val="left" w:pos="13740"/>
+                <w:tab w:val="left" w:pos="14656"/>
+              </w:tabs>
+              <w:wordWrap w:val="0"/>
+              <w:rPr>
+                <w:rFonts w:ascii="var(--jp-code-font-family)" w:eastAsia="Times New Roman" w:hAnsi="var(--jp-code-font-family)" w:cs="Courier New"/>
+                <w:sz w:val="24"/>
+                <w:szCs w:val="24"/>
+              </w:rPr>
+            </w:pPr>
+            <w:r>
+              <w:rPr>
+                <w:rFonts w:ascii="var(--jp-code-font-family)" w:eastAsia="Times New Roman" w:hAnsi="var(--jp-code-font-family)" w:cs="Courier New"/>
+                <w:sz w:val="24"/>
+                <w:szCs w:val="24"/>
+              </w:rPr>
+              <w:t>1</w:t>
+            </w:r>
+          </w:p>
+        </w:tc>
+        <w:tc>
+          <w:tcPr>
+            <w:tcW w:w="1287" w:type="dxa"/>
+          </w:tcPr>
+          <w:p>
+            <w:pPr>
+              <w:tabs>
+                <w:tab w:val="left" w:pos="916"/>
+                <w:tab w:val="left" w:pos="1832"/>
+                <w:tab w:val="left" w:pos="2748"/>
+                <w:tab w:val="left" w:pos="3664"/>
+                <w:tab w:val="left" w:pos="4580"/>
+                <w:tab w:val="left" w:pos="5496"/>
+                <w:tab w:val="left" w:pos="6412"/>
+                <w:tab w:val="left" w:pos="7328"/>
+                <w:tab w:val="left" w:pos="8244"/>
+                <w:tab w:val="left" w:pos="9160"/>
+                <w:tab w:val="left" w:pos="10076"/>
+                <w:tab w:val="left" w:pos="10992"/>
+                <w:tab w:val="left" w:pos="11908"/>
+                <w:tab w:val="left" w:pos="12824"/>
+                <w:tab w:val="left" w:pos="13740"/>
+                <w:tab w:val="left" w:pos="14656"/>
+              </w:tabs>
+              <w:wordWrap w:val="0"/>
+              <w:rPr>
+                <w:rFonts w:ascii="var(--jp-code-font-family)" w:eastAsia="Times New Roman" w:hAnsi="var(--jp-code-font-family)" w:cs="Courier New"/>
+                <w:sz w:val="24"/>
+                <w:szCs w:val="24"/>
+              </w:rPr>
+            </w:pPr>
+            <w:r>
+              <w:rPr>
+                <w:rFonts w:ascii="var(--jp-code-font-family)" w:eastAsia="Times New Roman" w:hAnsi="var(--jp-code-font-family)" w:cs="Courier New"/>
+                <w:sz w:val="24"/>
+                <w:szCs w:val="24"/>
+              </w:rPr>
+              <w:t>1</w:t>
+            </w:r>
+          </w:p>
+        </w:tc>
+      </w:tr>
+      <w:tr>
+        <w:tc>
+          <w:tcPr>
+            <w:tcW w:w="1287" w:type="dxa"/>
+          </w:tcPr>
+          <w:p>
+            <w:pPr>
+              <w:tabs>
+                <w:tab w:val="left" w:pos="916"/>
+                <w:tab w:val="left" w:pos="1832"/>
+                <w:tab w:val="left" w:pos="2748"/>
+                <w:tab w:val="left" w:pos="3664"/>
+                <w:tab w:val="left" w:pos="4580"/>
+                <w:tab w:val="left" w:pos="5496"/>
+                <w:tab w:val="left" w:pos="6412"/>
+                <w:tab w:val="left" w:pos="7328"/>
+                <w:tab w:val="left" w:pos="8244"/>
+                <w:tab w:val="left" w:pos="9160"/>
+                <w:tab w:val="left" w:pos="10076"/>
+                <w:tab w:val="left" w:pos="10992"/>
+                <w:tab w:val="left" w:pos="11908"/>
+                <w:tab w:val="left" w:pos="12824"/>
+                <w:tab w:val="left" w:pos="13740"/>
+                <w:tab w:val="left" w:pos="14656"/>
+              </w:tabs>
+              <w:wordWrap w:val="0"/>
+              <w:rPr>
+                <w:rFonts w:ascii="var(--jp-code-font-family)" w:eastAsia="Times New Roman" w:hAnsi="var(--jp-code-font-family)" w:cs="Courier New"/>
+                <w:sz w:val="24"/>
+                <w:szCs w:val="24"/>
+              </w:rPr>
+            </w:pPr>
+            <w:r>
+              <w:rPr>
+                <w:rFonts w:ascii="var(--jp-code-font-family)" w:eastAsia="Times New Roman" w:hAnsi="var(--jp-code-font-family)" w:cs="Courier New"/>
+                <w:sz w:val="24"/>
+                <w:szCs w:val="24"/>
+              </w:rPr>
+              <w:t>0.0</w:t>
+            </w:r>
+          </w:p>
+        </w:tc>
+        <w:tc>
+          <w:tcPr>
+            <w:tcW w:w="1287" w:type="dxa"/>
+          </w:tcPr>
+          <w:p>
+            <w:pPr>
+              <w:tabs>
+                <w:tab w:val="left" w:pos="916"/>
+                <w:tab w:val="left" w:pos="1832"/>
+                <w:tab w:val="left" w:pos="2748"/>
+                <w:tab w:val="left" w:pos="3664"/>
+                <w:tab w:val="left" w:pos="4580"/>
+                <w:tab w:val="left" w:pos="5496"/>
+                <w:tab w:val="left" w:pos="6412"/>
+                <w:tab w:val="left" w:pos="7328"/>
+                <w:tab w:val="left" w:pos="8244"/>
+                <w:tab w:val="left" w:pos="9160"/>
+                <w:tab w:val="left" w:pos="10076"/>
+                <w:tab w:val="left" w:pos="10992"/>
+                <w:tab w:val="left" w:pos="11908"/>
+                <w:tab w:val="left" w:pos="12824"/>
+                <w:tab w:val="left" w:pos="13740"/>
+                <w:tab w:val="left" w:pos="14656"/>
+              </w:tabs>
+              <w:wordWrap w:val="0"/>
+              <w:rPr>
+                <w:rFonts w:ascii="var(--jp-code-font-family)" w:eastAsia="Times New Roman" w:hAnsi="var(--jp-code-font-family)" w:cs="Courier New"/>
+                <w:sz w:val="24"/>
+                <w:szCs w:val="24"/>
+              </w:rPr>
+            </w:pPr>
+            <w:r>
+              <w:rPr>
+                <w:rFonts w:ascii="var(--jp-code-font-family)" w:eastAsia="Times New Roman" w:hAnsi="var(--jp-code-font-family)" w:cs="Courier New"/>
+                <w:sz w:val="24"/>
+                <w:szCs w:val="24"/>
+              </w:rPr>
+              <w:t>10.7</w:t>
+            </w:r>
+          </w:p>
+        </w:tc>
+        <w:tc>
+          <w:tcPr>
+            <w:tcW w:w="1287" w:type="dxa"/>
+          </w:tcPr>
+          <w:p>
+            <w:pPr>
+              <w:tabs>
+                <w:tab w:val="left" w:pos="916"/>
+                <w:tab w:val="left" w:pos="1832"/>
+                <w:tab w:val="left" w:pos="2748"/>
+                <w:tab w:val="left" w:pos="3664"/>
+                <w:tab w:val="left" w:pos="4580"/>
+                <w:tab w:val="left" w:pos="5496"/>
+                <w:tab w:val="left" w:pos="6412"/>
+                <w:tab w:val="left" w:pos="7328"/>
+                <w:tab w:val="left" w:pos="8244"/>
+                <w:tab w:val="left" w:pos="9160"/>
+                <w:tab w:val="left" w:pos="10076"/>
+                <w:tab w:val="left" w:pos="10992"/>
+                <w:tab w:val="left" w:pos="11908"/>
+                <w:tab w:val="left" w:pos="12824"/>
+                <w:tab w:val="left" w:pos="13740"/>
+                <w:tab w:val="left" w:pos="14656"/>
+              </w:tabs>
+              <w:wordWrap w:val="0"/>
+              <w:rPr>
+                <w:rFonts w:ascii="var(--jp-code-font-family)" w:eastAsia="Times New Roman" w:hAnsi="var(--jp-code-font-family)" w:cs="Courier New"/>
+                <w:sz w:val="24"/>
+                <w:szCs w:val="24"/>
+              </w:rPr>
+            </w:pPr>
+            <w:r>
+              <w:rPr>
+                <w:rFonts w:ascii="var(--jp-code-font-family)" w:eastAsia="Times New Roman" w:hAnsi="var(--jp-code-font-family)" w:cs="Courier New"/>
+                <w:sz w:val="24"/>
+                <w:szCs w:val="24"/>
+              </w:rPr>
+              <w:t>9.7</w:t>
+            </w:r>
+          </w:p>
+        </w:tc>
+        <w:tc>
+          <w:tcPr>
+            <w:tcW w:w="1287" w:type="dxa"/>
+          </w:tcPr>
+          <w:p>
+            <w:pPr>
+              <w:tabs>
+                <w:tab w:val="left" w:pos="916"/>
+                <w:tab w:val="left" w:pos="1832"/>
+                <w:tab w:val="left" w:pos="2748"/>
+                <w:tab w:val="left" w:pos="3664"/>
+                <w:tab w:val="left" w:pos="4580"/>
+                <w:tab w:val="left" w:pos="5496"/>
+                <w:tab w:val="left" w:pos="6412"/>
+                <w:tab w:val="left" w:pos="7328"/>
+                <w:tab w:val="left" w:pos="8244"/>
+                <w:tab w:val="left" w:pos="9160"/>
+                <w:tab w:val="left" w:pos="10076"/>
+                <w:tab w:val="left" w:pos="10992"/>
+                <w:tab w:val="left" w:pos="11908"/>
+                <w:tab w:val="left" w:pos="12824"/>
+                <w:tab w:val="left" w:pos="13740"/>
+                <w:tab w:val="left" w:pos="14656"/>
+              </w:tabs>
+              <w:wordWrap w:val="0"/>
+              <w:rPr>
+                <w:rFonts w:ascii="var(--jp-code-font-family)" w:eastAsia="Times New Roman" w:hAnsi="var(--jp-code-font-family)" w:cs="Courier New"/>
+                <w:sz w:val="24"/>
+                <w:szCs w:val="24"/>
+              </w:rPr>
+            </w:pPr>
+            <w:r>
+              <w:rPr>
+                <w:rFonts w:ascii="var(--jp-code-font-family)" w:eastAsia="Times New Roman" w:hAnsi="var(--jp-code-font-family)" w:cs="Courier New"/>
+                <w:sz w:val="24"/>
+                <w:szCs w:val="24"/>
+              </w:rPr>
+              <w:t>21.4</w:t>
+            </w:r>
+          </w:p>
+        </w:tc>
+        <w:tc>
+          <w:tcPr>
+            <w:tcW w:w="1287" w:type="dxa"/>
+          </w:tcPr>
+          <w:p>
+            <w:pPr>
+              <w:tabs>
+                <w:tab w:val="left" w:pos="916"/>
+                <w:tab w:val="left" w:pos="1832"/>
+                <w:tab w:val="left" w:pos="2748"/>
+                <w:tab w:val="left" w:pos="3664"/>
+                <w:tab w:val="left" w:pos="4580"/>
+                <w:tab w:val="left" w:pos="5496"/>
+                <w:tab w:val="left" w:pos="6412"/>
+                <w:tab w:val="left" w:pos="7328"/>
+                <w:tab w:val="left" w:pos="8244"/>
+                <w:tab w:val="left" w:pos="9160"/>
+                <w:tab w:val="left" w:pos="10076"/>
+                <w:tab w:val="left" w:pos="10992"/>
+                <w:tab w:val="left" w:pos="11908"/>
+                <w:tab w:val="left" w:pos="12824"/>
+                <w:tab w:val="left" w:pos="13740"/>
+                <w:tab w:val="left" w:pos="14656"/>
+              </w:tabs>
+              <w:wordWrap w:val="0"/>
+              <w:rPr>
+                <w:rFonts w:ascii="var(--jp-code-font-family)" w:eastAsia="Times New Roman" w:hAnsi="var(--jp-code-font-family)" w:cs="Courier New"/>
+                <w:sz w:val="24"/>
+                <w:szCs w:val="24"/>
+              </w:rPr>
+            </w:pPr>
+            <w:r>
+              <w:rPr>
+                <w:rFonts w:ascii="var(--jp-code-font-family)" w:eastAsia="Times New Roman" w:hAnsi="var(--jp-code-font-family)" w:cs="Courier New"/>
+                <w:sz w:val="24"/>
+                <w:szCs w:val="24"/>
+              </w:rPr>
+              <w:t>24.0</w:t>
+            </w:r>
+          </w:p>
+        </w:tc>
+        <w:tc>
+          <w:tcPr>
+            <w:tcW w:w="1287" w:type="dxa"/>
+          </w:tcPr>
+          <w:p>
+            <w:pPr>
+              <w:tabs>
+                <w:tab w:val="left" w:pos="916"/>
+                <w:tab w:val="left" w:pos="1832"/>
+                <w:tab w:val="left" w:pos="2748"/>
+                <w:tab w:val="left" w:pos="3664"/>
+                <w:tab w:val="left" w:pos="4580"/>
+                <w:tab w:val="left" w:pos="5496"/>
+                <w:tab w:val="left" w:pos="6412"/>
+                <w:tab w:val="left" w:pos="7328"/>
+                <w:tab w:val="left" w:pos="8244"/>
+                <w:tab w:val="left" w:pos="9160"/>
+                <w:tab w:val="left" w:pos="10076"/>
+                <w:tab w:val="left" w:pos="10992"/>
+                <w:tab w:val="left" w:pos="11908"/>
+                <w:tab w:val="left" w:pos="12824"/>
+                <w:tab w:val="left" w:pos="13740"/>
+                <w:tab w:val="left" w:pos="14656"/>
+              </w:tabs>
+              <w:wordWrap w:val="0"/>
+              <w:rPr>
+                <w:rFonts w:ascii="var(--jp-code-font-family)" w:eastAsia="Times New Roman" w:hAnsi="var(--jp-code-font-family)" w:cs="Courier New"/>
+                <w:sz w:val="24"/>
+                <w:szCs w:val="24"/>
+              </w:rPr>
+            </w:pPr>
+            <w:r>
+              <w:rPr>
+                <w:rFonts w:ascii="var(--jp-code-font-family)" w:eastAsia="Times New Roman" w:hAnsi="var(--jp-code-font-family)" w:cs="Courier New"/>
+                <w:sz w:val="24"/>
+                <w:szCs w:val="24"/>
+              </w:rPr>
+              <w:t>9.8</w:t>
+            </w:r>
+          </w:p>
+        </w:tc>
+        <w:tc>
+          <w:tcPr>
+            <w:tcW w:w="1287" w:type="dxa"/>
+          </w:tcPr>
+          <w:p>
+            <w:pPr>
+              <w:tabs>
+                <w:tab w:val="left" w:pos="916"/>
+                <w:tab w:val="left" w:pos="1832"/>
+                <w:tab w:val="left" w:pos="2748"/>
+                <w:tab w:val="left" w:pos="3664"/>
+                <w:tab w:val="left" w:pos="4580"/>
+                <w:tab w:val="left" w:pos="5496"/>
+                <w:tab w:val="left" w:pos="6412"/>
+                <w:tab w:val="left" w:pos="7328"/>
+                <w:tab w:val="left" w:pos="8244"/>
+                <w:tab w:val="left" w:pos="9160"/>
+                <w:tab w:val="left" w:pos="10076"/>
+                <w:tab w:val="left" w:pos="10992"/>
+                <w:tab w:val="left" w:pos="11908"/>
+                <w:tab w:val="left" w:pos="12824"/>
+                <w:tab w:val="left" w:pos="13740"/>
+                <w:tab w:val="left" w:pos="14656"/>
+              </w:tabs>
+              <w:wordWrap w:val="0"/>
+              <w:rPr>
+                <w:rFonts w:ascii="var(--jp-code-font-family)" w:eastAsia="Times New Roman" w:hAnsi="var(--jp-code-font-family)" w:cs="Courier New"/>
+                <w:sz w:val="24"/>
+                <w:szCs w:val="24"/>
+              </w:rPr>
+            </w:pPr>
+            <w:r>
+              <w:rPr>
+                <w:rFonts w:ascii="var(--jp-code-font-family)" w:eastAsia="Times New Roman" w:hAnsi="var(--jp-code-font-family)" w:cs="Courier New"/>
+                <w:sz w:val="24"/>
+                <w:szCs w:val="24"/>
+              </w:rPr>
+              <w:t>1</w:t>
+            </w:r>
+          </w:p>
+        </w:tc>
+        <w:tc>
+          <w:tcPr>
+            <w:tcW w:w="1287" w:type="dxa"/>
+          </w:tcPr>
+          <w:p>
+            <w:pPr>
+              <w:tabs>
+                <w:tab w:val="left" w:pos="916"/>
+                <w:tab w:val="left" w:pos="1832"/>
+                <w:tab w:val="left" w:pos="2748"/>
+                <w:tab w:val="left" w:pos="3664"/>
+                <w:tab w:val="left" w:pos="4580"/>
+                <w:tab w:val="left" w:pos="5496"/>
+                <w:tab w:val="left" w:pos="6412"/>
+                <w:tab w:val="left" w:pos="7328"/>
+                <w:tab w:val="left" w:pos="8244"/>
+                <w:tab w:val="left" w:pos="9160"/>
+                <w:tab w:val="left" w:pos="10076"/>
+                <w:tab w:val="left" w:pos="10992"/>
+                <w:tab w:val="left" w:pos="11908"/>
+                <w:tab w:val="left" w:pos="12824"/>
+                <w:tab w:val="left" w:pos="13740"/>
+                <w:tab w:val="left" w:pos="14656"/>
+              </w:tabs>
+              <w:wordWrap w:val="0"/>
+              <w:rPr>
+                <w:rFonts w:ascii="var(--jp-code-font-family)" w:eastAsia="Times New Roman" w:hAnsi="var(--jp-code-font-family)" w:cs="Courier New"/>
+                <w:sz w:val="24"/>
+                <w:szCs w:val="24"/>
+              </w:rPr>
+            </w:pPr>
+            <w:r>
+              <w:rPr>
+                <w:rFonts w:ascii="var(--jp-code-font-family)" w:eastAsia="Times New Roman" w:hAnsi="var(--jp-code-font-family)" w:cs="Courier New"/>
+                <w:sz w:val="24"/>
+                <w:szCs w:val="24"/>
+              </w:rPr>
+              <w:t>1</w:t>
+            </w:r>
+          </w:p>
+        </w:tc>
+      </w:tr>
+    </w:tbl>
+    <w:p>
+      <w:pPr>
+        <w:shd w:val="clear" w:color="auto" w:fill="FFFFFF"/>
+        <w:tabs>
+          <w:tab w:val="left" w:pos="916"/>
+          <w:tab w:val="left" w:pos="1832"/>
+          <w:tab w:val="left" w:pos="2748"/>
+          <w:tab w:val="left" w:pos="3664"/>
+          <w:tab w:val="left" w:pos="4580"/>
+          <w:tab w:val="left" w:pos="5496"/>
+          <w:tab w:val="left" w:pos="6412"/>
+          <w:tab w:val="left" w:pos="7328"/>
+          <w:tab w:val="left" w:pos="8244"/>
+          <w:tab w:val="left" w:pos="9160"/>
+          <w:tab w:val="left" w:pos="10076"/>
+          <w:tab w:val="left" w:pos="10992"/>
+          <w:tab w:val="left" w:pos="11908"/>
+          <w:tab w:val="left" w:pos="12824"/>
+          <w:tab w:val="left" w:pos="13740"/>
+          <w:tab w:val="left" w:pos="14656"/>
+        </w:tabs>
+        <w:wordWrap w:val="0"/>
+        <w:spacing w:after="0" w:line="240" w:lineRule="auto"/>
+        <w:rPr>
+          <w:rFonts w:ascii="var(--jp-code-font-family)" w:eastAsia="Times New Roman" w:hAnsi="var(--jp-code-font-family)" w:cs="Courier New"/>
+          <w:sz w:val="24"/>
+          <w:szCs w:val="24"/>
+        </w:rPr>
+      </w:pPr>
+    </w:p>
+    <w:p>
+      <w:pPr>
+        <w:shd w:val="clear" w:color="auto" w:fill="FFFFFF"/>
+        <w:tabs>
+          <w:tab w:val="left" w:pos="916"/>
+          <w:tab w:val="left" w:pos="1832"/>
+          <w:tab w:val="left" w:pos="2748"/>
+          <w:tab w:val="left" w:pos="3664"/>
+          <w:tab w:val="left" w:pos="4580"/>
+          <w:tab w:val="left" w:pos="5496"/>
+          <w:tab w:val="left" w:pos="6412"/>
+          <w:tab w:val="left" w:pos="7328"/>
+          <w:tab w:val="left" w:pos="8244"/>
+          <w:tab w:val="left" w:pos="9160"/>
+          <w:tab w:val="left" w:pos="10076"/>
+          <w:tab w:val="left" w:pos="10992"/>
+          <w:tab w:val="left" w:pos="11908"/>
+          <w:tab w:val="left" w:pos="12824"/>
+          <w:tab w:val="left" w:pos="13740"/>
+          <w:tab w:val="left" w:pos="14656"/>
+        </w:tabs>
+        <w:wordWrap w:val="0"/>
+        <w:spacing w:after="0" w:line="240" w:lineRule="auto"/>
+        <w:rPr>
+          <w:rFonts w:ascii="var(--jp-code-font-family)" w:eastAsia="Times New Roman" w:hAnsi="var(--jp-code-font-family)" w:cs="Courier New"/>
+          <w:sz w:val="24"/>
+          <w:szCs w:val="24"/>
+        </w:rPr>
+      </w:pPr>
+      <w:r>
+        <w:rPr>
+          <w:rFonts w:ascii="var(--jp-code-font-family)" w:eastAsia="Times New Roman" w:hAnsi="var(--jp-code-font-family)" w:cs="Courier New"/>
+          <w:sz w:val="24"/>
+          <w:szCs w:val="24"/>
+        </w:rPr>
+        <w:t>Failure samples:</w:t>
+      </w:r>
+    </w:p>
+    <w:p>
+      <w:pPr>
+        <w:shd w:val="clear" w:color="auto" w:fill="FFFFFF"/>
+        <w:tabs>
+          <w:tab w:val="left" w:pos="916"/>
+          <w:tab w:val="left" w:pos="1832"/>
+          <w:tab w:val="left" w:pos="2748"/>
+          <w:tab w:val="left" w:pos="3664"/>
+          <w:tab w:val="left" w:pos="4580"/>
+          <w:tab w:val="left" w:pos="5496"/>
+          <w:tab w:val="left" w:pos="6412"/>
+          <w:tab w:val="left" w:pos="7328"/>
+          <w:tab w:val="left" w:pos="8244"/>
+          <w:tab w:val="left" w:pos="9160"/>
+          <w:tab w:val="left" w:pos="10076"/>
+          <w:tab w:val="left" w:pos="10992"/>
+          <w:tab w:val="left" w:pos="11908"/>
+          <w:tab w:val="left" w:pos="12824"/>
+          <w:tab w:val="left" w:pos="13740"/>
+          <w:tab w:val="left" w:pos="14656"/>
+        </w:tabs>
+        <w:wordWrap w:val="0"/>
+        <w:spacing w:after="0" w:line="240" w:lineRule="auto"/>
+        <w:rPr>
+          <w:rFonts w:ascii="var(--jp-code-font-family)" w:eastAsia="Times New Roman" w:hAnsi="var(--jp-code-font-family)" w:cs="Courier New"/>
+          <w:sz w:val="24"/>
+          <w:szCs w:val="24"/>
+        </w:rPr>
+      </w:pPr>
+      <w:r>
+        <w:rPr>
+          <w:rFonts w:ascii="var(--jp-code-font-family)" w:eastAsia="Times New Roman" w:hAnsi="var(--jp-code-font-family)" w:cs="Courier New"/>
+          <w:sz w:val="24"/>
+          <w:szCs w:val="24"/>
+        </w:rPr>
+        <w:t xml:space="preserve">     </w:t>
+      </w:r>
+      <w:r>
+        <w:rPr>
+          <w:rFonts w:ascii="var(--jp-code-font-family)" w:eastAsia="Times New Roman" w:hAnsi="var(--jp-code-font-family)" w:cs="Courier New"/>
+          <w:sz w:val="24"/>
+          <w:szCs w:val="24"/>
+        </w:rPr>
+        <w:tab/>
+      </w:r>
+      <w:r>
+        <w:rPr>
+          <w:rFonts w:ascii="var(--jp-code-font-family)" w:eastAsia="Times New Roman" w:hAnsi="var(--jp-code-font-family)" w:cs="Courier New"/>
+          <w:sz w:val="24"/>
+          <w:szCs w:val="24"/>
+        </w:rPr>
+        <w:t xml:space="preserve">0    </w:t>
+      </w:r>
+      <w:r>
+        <w:rPr>
+          <w:rFonts w:ascii="var(--jp-code-font-family)" w:eastAsia="Times New Roman" w:hAnsi="var(--jp-code-font-family)" w:cs="Courier New"/>
+          <w:sz w:val="24"/>
+          <w:szCs w:val="24"/>
+        </w:rPr>
+        <w:tab/>
+      </w:r>
+      <w:r>
+        <w:rPr>
+          <w:rFonts w:ascii="var(--jp-code-font-family)" w:eastAsia="Times New Roman" w:hAnsi="var(--jp-code-font-family)" w:cs="Courier New"/>
+          <w:sz w:val="24"/>
+          <w:szCs w:val="24"/>
+        </w:rPr>
+        <w:t xml:space="preserve"> 1     </w:t>
+      </w:r>
+      <w:r>
+        <w:rPr>
+          <w:rFonts w:ascii="var(--jp-code-font-family)" w:eastAsia="Times New Roman" w:hAnsi="var(--jp-code-font-family)" w:cs="Courier New"/>
+          <w:sz w:val="24"/>
+          <w:szCs w:val="24"/>
+        </w:rPr>
+        <w:tab/>
+      </w:r>
+      <w:r>
+        <w:rPr>
+          <w:rFonts w:ascii="var(--jp-code-font-family)" w:eastAsia="Times New Roman" w:hAnsi="var(--jp-code-font-family)" w:cs="Courier New"/>
+          <w:sz w:val="24"/>
+          <w:szCs w:val="24"/>
+        </w:rPr>
+        <w:t xml:space="preserve">2     </w:t>
+      </w:r>
+      <w:r>
+        <w:rPr>
+          <w:rFonts w:ascii="var(--jp-code-font-family)" w:eastAsia="Times New Roman" w:hAnsi="var(--jp-code-font-family)" w:cs="Courier New"/>
+          <w:sz w:val="24"/>
+          <w:szCs w:val="24"/>
+        </w:rPr>
+        <w:tab/>
+      </w:r>
+      <w:r>
+        <w:rPr>
+          <w:rFonts w:ascii="var(--jp-code-font-family)" w:eastAsia="Times New Roman" w:hAnsi="var(--jp-code-font-family)" w:cs="Courier New"/>
+          <w:sz w:val="24"/>
+          <w:szCs w:val="24"/>
+        </w:rPr>
+        <w:t xml:space="preserve">3     </w:t>
+      </w:r>
+      <w:r>
+        <w:rPr>
+          <w:rFonts w:ascii="var(--jp-code-font-family)" w:eastAsia="Times New Roman" w:hAnsi="var(--jp-code-font-family)" w:cs="Courier New"/>
+          <w:sz w:val="24"/>
+          <w:szCs w:val="24"/>
+        </w:rPr>
+        <w:tab/>
+      </w:r>
+      <w:r>
+        <w:rPr>
+          <w:rFonts w:ascii="var(--jp-code-font-family)" w:eastAsia="Times New Roman" w:hAnsi="var(--jp-code-font-family)" w:cs="Courier New"/>
+          <w:sz w:val="24"/>
+          <w:szCs w:val="24"/>
+        </w:rPr>
+        <w:t xml:space="preserve">4     </w:t>
+      </w:r>
+      <w:r>
+        <w:rPr>
+          <w:rFonts w:ascii="var(--jp-code-font-family)" w:eastAsia="Times New Roman" w:hAnsi="var(--jp-code-font-family)" w:cs="Courier New"/>
+          <w:sz w:val="24"/>
+          <w:szCs w:val="24"/>
+        </w:rPr>
+        <w:tab/>
+      </w:r>
+      <w:r>
+        <w:rPr>
+          <w:rFonts w:ascii="var(--jp-code-font-family)" w:eastAsia="Times New Roman" w:hAnsi="var(--jp-code-font-family)" w:cs="Courier New"/>
+          <w:sz w:val="24"/>
+          <w:szCs w:val="24"/>
+        </w:rPr>
+        <w:t xml:space="preserve">5   </w:t>
+      </w:r>
+      <w:r>
+        <w:rPr>
+          <w:rFonts w:ascii="var(--jp-code-font-family)" w:eastAsia="Times New Roman" w:hAnsi="var(--jp-code-font-family)" w:cs="Courier New"/>
+          <w:sz w:val="24"/>
+          <w:szCs w:val="24"/>
+        </w:rPr>
+        <w:tab/>
+      </w:r>
+      <w:r>
+        <w:rPr>
+          <w:rFonts w:ascii="var(--jp-code-font-family)" w:eastAsia="Times New Roman" w:hAnsi="var(--jp-code-font-family)" w:cs="Courier New"/>
+          <w:sz w:val="24"/>
+          <w:szCs w:val="24"/>
+        </w:rPr>
+        <w:t xml:space="preserve">GT  </w:t>
+      </w:r>
+      <w:r>
+        <w:rPr>
+          <w:rFonts w:ascii="var(--jp-code-font-family)" w:eastAsia="Times New Roman" w:hAnsi="var(--jp-code-font-family)" w:cs="Courier New"/>
+          <w:sz w:val="24"/>
+          <w:szCs w:val="24"/>
+        </w:rPr>
+        <w:tab/>
+      </w:r>
+      <w:proofErr w:type="spellStart"/>
+      <w:r>
+        <w:rPr>
+          <w:rFonts w:ascii="var(--jp-code-font-family)" w:eastAsia="Times New Roman" w:hAnsi="var(--jp-code-font-family)" w:cs="Courier New"/>
+          <w:sz w:val="24"/>
+          <w:szCs w:val="24"/>
+        </w:rPr>
+        <w:t>Pred</w:t>
+      </w:r>
+      <w:proofErr w:type="spellEnd"/>
+    </w:p>
+    <w:p>
+      <w:pPr>
+        <w:shd w:val="clear" w:color="auto" w:fill="FFFFFF"/>
+        <w:tabs>
+          <w:tab w:val="left" w:pos="916"/>
+          <w:tab w:val="left" w:pos="1832"/>
+          <w:tab w:val="left" w:pos="2748"/>
+          <w:tab w:val="left" w:pos="3664"/>
+          <w:tab w:val="left" w:pos="4580"/>
+          <w:tab w:val="left" w:pos="5496"/>
+          <w:tab w:val="left" w:pos="6412"/>
+          <w:tab w:val="left" w:pos="7328"/>
+          <w:tab w:val="left" w:pos="8244"/>
+          <w:tab w:val="left" w:pos="9160"/>
+          <w:tab w:val="left" w:pos="10076"/>
+          <w:tab w:val="left" w:pos="10992"/>
+          <w:tab w:val="left" w:pos="11908"/>
+          <w:tab w:val="left" w:pos="12824"/>
+          <w:tab w:val="left" w:pos="13740"/>
+          <w:tab w:val="left" w:pos="14656"/>
+        </w:tabs>
+        <w:wordWrap w:val="0"/>
+        <w:spacing w:after="0" w:line="240" w:lineRule="auto"/>
+        <w:rPr>
+          <w:rFonts w:ascii="var(--jp-code-font-family)" w:eastAsia="Times New Roman" w:hAnsi="var(--jp-code-font-family)" w:cs="Courier New"/>
+          <w:sz w:val="24"/>
+          <w:szCs w:val="24"/>
+        </w:rPr>
+      </w:pPr>
+      <w:r>
+        <w:rPr>
+          <w:rFonts w:ascii="var(--jp-code-font-family)" w:eastAsia="Times New Roman" w:hAnsi="var(--jp-code-font-family)" w:cs="Courier New"/>
+          <w:sz w:val="24"/>
+          <w:szCs w:val="24"/>
+        </w:rPr>
+        <w:t xml:space="preserve">0  </w:t>
+      </w:r>
+      <w:r>
+        <w:rPr>
+          <w:rFonts w:ascii="var(--jp-code-font-family)" w:eastAsia="Times New Roman" w:hAnsi="var(--jp-code-font-family)" w:cs="Courier New"/>
+          <w:sz w:val="24"/>
+          <w:szCs w:val="24"/>
+        </w:rPr>
+        <w:tab/>
+      </w:r>
+      <w:r>
+        <w:rPr>
+          <w:rFonts w:ascii="var(--jp-code-font-family)" w:eastAsia="Times New Roman" w:hAnsi="var(--jp-code-font-family)" w:cs="Courier New"/>
+          <w:sz w:val="24"/>
+          <w:szCs w:val="24"/>
+        </w:rPr>
+        <w:t xml:space="preserve">1.0 </w:t>
+      </w:r>
+      <w:r>
+        <w:rPr>
+          <w:rFonts w:ascii="var(--jp-code-font-family)" w:eastAsia="Times New Roman" w:hAnsi="var(--jp-code-font-family)" w:cs="Courier New"/>
+          <w:sz w:val="24"/>
+          <w:szCs w:val="24"/>
+        </w:rPr>
+        <w:tab/>
+      </w:r>
+      <w:r>
+        <w:rPr>
+          <w:rFonts w:ascii="var(--jp-code-font-family)" w:eastAsia="Times New Roman" w:hAnsi="var(--jp-code-font-family)" w:cs="Courier New"/>
+          <w:sz w:val="24"/>
+          <w:szCs w:val="24"/>
+        </w:rPr>
+        <w:t xml:space="preserve"> 15.9  </w:t>
+      </w:r>
+      <w:r>
+        <w:rPr>
+          <w:rFonts w:ascii="var(--jp-code-font-family)" w:eastAsia="Times New Roman" w:hAnsi="var(--jp-code-font-family)" w:cs="Courier New"/>
+          <w:sz w:val="24"/>
+          <w:szCs w:val="24"/>
+        </w:rPr>
+        <w:tab/>
+      </w:r>
+      <w:r>
+        <w:rPr>
+          <w:rFonts w:ascii="var(--jp-code-font-family)" w:eastAsia="Times New Roman" w:hAnsi="var(--jp-code-font-family)" w:cs="Courier New"/>
+          <w:sz w:val="24"/>
+          <w:szCs w:val="24"/>
+        </w:rPr>
+        <w:t xml:space="preserve">12.7  </w:t>
+      </w:r>
+      <w:r>
+        <w:rPr>
+          <w:rFonts w:ascii="var(--jp-code-font-family)" w:eastAsia="Times New Roman" w:hAnsi="var(--jp-code-font-family)" w:cs="Courier New"/>
+          <w:sz w:val="24"/>
+          <w:szCs w:val="24"/>
+        </w:rPr>
+        <w:tab/>
+      </w:r>
+      <w:r>
+        <w:rPr>
+          <w:rFonts w:ascii="var(--jp-code-font-family)" w:eastAsia="Times New Roman" w:hAnsi="var(--jp-code-font-family)" w:cs="Courier New"/>
+          <w:sz w:val="24"/>
+          <w:szCs w:val="24"/>
+        </w:rPr>
+        <w:t xml:space="preserve">34.0  </w:t>
+      </w:r>
+      <w:r>
+        <w:rPr>
+          <w:rFonts w:ascii="var(--jp-code-font-family)" w:eastAsia="Times New Roman" w:hAnsi="var(--jp-code-font-family)" w:cs="Courier New"/>
+          <w:sz w:val="24"/>
+          <w:szCs w:val="24"/>
+        </w:rPr>
+        <w:tab/>
+      </w:r>
+      <w:r>
+        <w:rPr>
+          <w:rFonts w:ascii="var(--jp-code-font-family)" w:eastAsia="Times New Roman" w:hAnsi="var(--jp-code-font-family)" w:cs="Courier New"/>
+          <w:sz w:val="24"/>
+          <w:szCs w:val="24"/>
+        </w:rPr>
+        <w:t xml:space="preserve">38.9  </w:t>
+      </w:r>
+      <w:r>
+        <w:rPr>
+          <w:rFonts w:ascii="var(--jp-code-font-family)" w:eastAsia="Times New Roman" w:hAnsi="var(--jp-code-font-family)" w:cs="Courier New"/>
+          <w:sz w:val="24"/>
+          <w:szCs w:val="24"/>
+        </w:rPr>
+        <w:tab/>
+      </w:r>
+      <w:r>
+        <w:rPr>
+          <w:rFonts w:ascii="var(--jp-code-font-family)" w:eastAsia="Times New Roman" w:hAnsi="var(--jp-code-font-family)" w:cs="Courier New"/>
+          <w:sz w:val="24"/>
+          <w:szCs w:val="24"/>
+        </w:rPr>
+        <w:t xml:space="preserve">14.2 </w:t>
+      </w:r>
+      <w:r>
+        <w:rPr>
+          <w:rFonts w:ascii="var(--jp-code-font-family)" w:eastAsia="Times New Roman" w:hAnsi="var(--jp-code-font-family)" w:cs="Courier New"/>
+          <w:sz w:val="24"/>
+          <w:szCs w:val="24"/>
+        </w:rPr>
+        <w:tab/>
+      </w:r>
+      <w:r>
+        <w:rPr>
+          <w:rFonts w:ascii="var(--jp-code-font-family)" w:eastAsia="Times New Roman" w:hAnsi="var(--jp-code-font-family)" w:cs="Courier New"/>
+          <w:sz w:val="24"/>
+          <w:szCs w:val="24"/>
+        </w:rPr>
+        <w:t xml:space="preserve">-1.0   </w:t>
+      </w:r>
+      <w:r>
+        <w:rPr>
+          <w:rFonts w:ascii="var(--jp-code-font-family)" w:eastAsia="Times New Roman" w:hAnsi="var(--jp-code-font-family)" w:cs="Courier New"/>
+          <w:sz w:val="24"/>
+          <w:szCs w:val="24"/>
+        </w:rPr>
+        <w:tab/>
+      </w:r>
+      <w:r>
+        <w:rPr>
+          <w:rFonts w:ascii="var(--jp-code-font-family)" w:eastAsia="Times New Roman" w:hAnsi="var(--jp-code-font-family)" w:cs="Courier New"/>
+          <w:sz w:val="24"/>
+          <w:szCs w:val="24"/>
+        </w:rPr>
+        <w:t>1.0</w:t>
+      </w:r>
+    </w:p>
+    <w:p>
+      <w:pPr>
+        <w:shd w:val="clear" w:color="auto" w:fill="FFFFFF"/>
+        <w:tabs>
+          <w:tab w:val="left" w:pos="916"/>
+          <w:tab w:val="left" w:pos="1832"/>
+          <w:tab w:val="left" w:pos="2748"/>
+          <w:tab w:val="left" w:pos="3664"/>
+          <w:tab w:val="left" w:pos="4580"/>
+          <w:tab w:val="left" w:pos="5496"/>
+          <w:tab w:val="left" w:pos="6412"/>
+          <w:tab w:val="left" w:pos="7328"/>
+          <w:tab w:val="left" w:pos="8244"/>
+          <w:tab w:val="left" w:pos="9160"/>
+          <w:tab w:val="left" w:pos="10076"/>
+          <w:tab w:val="left" w:pos="10992"/>
+          <w:tab w:val="left" w:pos="11908"/>
+          <w:tab w:val="left" w:pos="12824"/>
+          <w:tab w:val="left" w:pos="13740"/>
+          <w:tab w:val="left" w:pos="14656"/>
+        </w:tabs>
+        <w:wordWrap w:val="0"/>
+        <w:spacing w:after="0" w:line="240" w:lineRule="auto"/>
+        <w:rPr>
+          <w:rFonts w:ascii="var(--jp-code-font-family)" w:eastAsia="Times New Roman" w:hAnsi="var(--jp-code-font-family)" w:cs="Courier New"/>
+          <w:sz w:val="24"/>
+          <w:szCs w:val="24"/>
+        </w:rPr>
+      </w:pPr>
+      <w:r>
+        <w:rPr>
+          <w:rFonts w:ascii="var(--jp-code-font-family)" w:eastAsia="Times New Roman" w:hAnsi="var(--jp-code-font-family)" w:cs="Courier New"/>
+          <w:sz w:val="24"/>
+          <w:szCs w:val="24"/>
+        </w:rPr>
+        <w:t xml:space="preserve">1  </w:t>
+      </w:r>
+      <w:r>
+        <w:rPr>
+          <w:rFonts w:ascii="var(--jp-code-font-family)" w:eastAsia="Times New Roman" w:hAnsi="var(--jp-code-font-family)" w:cs="Courier New"/>
+          <w:sz w:val="24"/>
+          <w:szCs w:val="24"/>
+        </w:rPr>
+        <w:tab/>
+      </w:r>
+      <w:r>
+        <w:rPr>
+          <w:rFonts w:ascii="var(--jp-code-font-family)" w:eastAsia="Times New Roman" w:hAnsi="var(--jp-code-font-family)" w:cs="Courier New"/>
+          <w:sz w:val="24"/>
+          <w:szCs w:val="24"/>
+        </w:rPr>
+        <w:t xml:space="preserve">0.0  </w:t>
+      </w:r>
+      <w:r>
+        <w:rPr>
+          <w:rFonts w:ascii="var(--jp-code-font-family)" w:eastAsia="Times New Roman" w:hAnsi="var(--jp-code-font-family)" w:cs="Courier New"/>
+          <w:sz w:val="24"/>
+          <w:szCs w:val="24"/>
+        </w:rPr>
+        <w:tab/>
+      </w:r>
+      <w:r>
+        <w:rPr>
+          <w:rFonts w:ascii="var(--jp-code-font-family)" w:eastAsia="Times New Roman" w:hAnsi="var(--jp-code-font-family)" w:cs="Courier New"/>
+          <w:sz w:val="24"/>
+          <w:szCs w:val="24"/>
+        </w:rPr>
+        <w:t xml:space="preserve">20.1  </w:t>
+      </w:r>
+      <w:r>
+        <w:rPr>
+          <w:rFonts w:ascii="var(--jp-code-font-family)" w:eastAsia="Times New Roman" w:hAnsi="var(--jp-code-font-family)" w:cs="Courier New"/>
+          <w:sz w:val="24"/>
+          <w:szCs w:val="24"/>
+        </w:rPr>
+        <w:tab/>
+      </w:r>
+      <w:r>
+        <w:rPr>
+          <w:rFonts w:ascii="var(--jp-code-font-family)" w:eastAsia="Times New Roman" w:hAnsi="var(--jp-code-font-family)" w:cs="Courier New"/>
+          <w:sz w:val="24"/>
+          <w:szCs w:val="24"/>
+        </w:rPr>
+        <w:t xml:space="preserve">13.7  </w:t>
+      </w:r>
+      <w:r>
+        <w:rPr>
+          <w:rFonts w:ascii="var(--jp-code-font-family)" w:eastAsia="Times New Roman" w:hAnsi="var(--jp-code-font-family)" w:cs="Courier New"/>
+          <w:sz w:val="24"/>
+          <w:szCs w:val="24"/>
+        </w:rPr>
+        <w:tab/>
+      </w:r>
+      <w:r>
+        <w:rPr>
+          <w:rFonts w:ascii="var(--jp-code-font-family)" w:eastAsia="Times New Roman" w:hAnsi="var(--jp-code-font-family)" w:cs="Courier New"/>
+          <w:sz w:val="24"/>
+          <w:szCs w:val="24"/>
+        </w:rPr>
+        <w:t xml:space="preserve">40.6  </w:t>
+      </w:r>
+      <w:r>
+        <w:rPr>
+          <w:rFonts w:ascii="var(--jp-code-font-family)" w:eastAsia="Times New Roman" w:hAnsi="var(--jp-code-font-family)" w:cs="Courier New"/>
+          <w:sz w:val="24"/>
+          <w:szCs w:val="24"/>
+        </w:rPr>
+        <w:tab/>
+      </w:r>
+      <w:r>
+        <w:rPr>
+          <w:rFonts w:ascii="var(--jp-code-font-family)" w:eastAsia="Times New Roman" w:hAnsi="var(--jp-code-font-family)" w:cs="Courier New"/>
+          <w:sz w:val="24"/>
+          <w:szCs w:val="24"/>
+        </w:rPr>
+        <w:t xml:space="preserve">44.5  </w:t>
+      </w:r>
+      <w:r>
+        <w:rPr>
+          <w:rFonts w:ascii="var(--jp-code-font-family)" w:eastAsia="Times New Roman" w:hAnsi="var(--jp-code-font-family)" w:cs="Courier New"/>
+          <w:sz w:val="24"/>
+          <w:szCs w:val="24"/>
+        </w:rPr>
+        <w:tab/>
+      </w:r>
+      <w:r>
+        <w:rPr>
+          <w:rFonts w:ascii="var(--jp-code-font-family)" w:eastAsia="Times New Roman" w:hAnsi="var(--jp-code-font-family)" w:cs="Courier New"/>
+          <w:sz w:val="24"/>
+          <w:szCs w:val="24"/>
+        </w:rPr>
+        <w:t xml:space="preserve">18.0 </w:t>
+      </w:r>
+      <w:r>
+        <w:rPr>
+          <w:rFonts w:ascii="var(--jp-code-font-family)" w:eastAsia="Times New Roman" w:hAnsi="var(--jp-code-font-family)" w:cs="Courier New"/>
+          <w:sz w:val="24"/>
+          <w:szCs w:val="24"/>
+        </w:rPr>
+        <w:tab/>
+      </w:r>
+      <w:r>
+        <w:rPr>
+          <w:rFonts w:ascii="var(--jp-code-font-family)" w:eastAsia="Times New Roman" w:hAnsi="var(--jp-code-font-family)" w:cs="Courier New"/>
+          <w:sz w:val="24"/>
+          <w:szCs w:val="24"/>
+        </w:rPr>
+        <w:t xml:space="preserve">-1.0   </w:t>
+      </w:r>
+      <w:r>
+        <w:rPr>
+          <w:rFonts w:ascii="var(--jp-code-font-family)" w:eastAsia="Times New Roman" w:hAnsi="var(--jp-code-font-family)" w:cs="Courier New"/>
+          <w:sz w:val="24"/>
+          <w:szCs w:val="24"/>
+        </w:rPr>
+        <w:tab/>
+      </w:r>
+      <w:r>
+        <w:rPr>
+          <w:rFonts w:ascii="var(--jp-code-font-family)" w:eastAsia="Times New Roman" w:hAnsi="var(--jp-code-font-family)" w:cs="Courier New"/>
+          <w:sz w:val="24"/>
+          <w:szCs w:val="24"/>
+        </w:rPr>
+        <w:t>1.0</w:t>
+      </w:r>
+    </w:p>
+    <w:p>
+      <w:pPr>
+        <w:shd w:val="clear" w:color="auto" w:fill="FFFFFF"/>
+        <w:tabs>
+          <w:tab w:val="left" w:pos="916"/>
+          <w:tab w:val="left" w:pos="1832"/>
+          <w:tab w:val="left" w:pos="2748"/>
+          <w:tab w:val="left" w:pos="3664"/>
+          <w:tab w:val="left" w:pos="4580"/>
+          <w:tab w:val="left" w:pos="5496"/>
+          <w:tab w:val="left" w:pos="6412"/>
+          <w:tab w:val="left" w:pos="7328"/>
+          <w:tab w:val="left" w:pos="8244"/>
+          <w:tab w:val="left" w:pos="9160"/>
+          <w:tab w:val="left" w:pos="10076"/>
+          <w:tab w:val="left" w:pos="10992"/>
+          <w:tab w:val="left" w:pos="11908"/>
+          <w:tab w:val="left" w:pos="12824"/>
+          <w:tab w:val="left" w:pos="13740"/>
+          <w:tab w:val="left" w:pos="14656"/>
+        </w:tabs>
+        <w:wordWrap w:val="0"/>
+        <w:spacing w:after="0" w:line="240" w:lineRule="auto"/>
+        <w:rPr>
+          <w:rFonts w:ascii="var(--jp-code-font-family)" w:eastAsia="Times New Roman" w:hAnsi="var(--jp-code-font-family)" w:cs="Courier New"/>
+          <w:sz w:val="24"/>
+          <w:szCs w:val="24"/>
+        </w:rPr>
+      </w:pPr>
+      <w:r>
+        <w:rPr>
+          <w:rFonts w:ascii="var(--jp-code-font-family)" w:eastAsia="Times New Roman" w:hAnsi="var(--jp-code-font-family)" w:cs="Courier New"/>
+          <w:sz w:val="24"/>
+          <w:szCs w:val="24"/>
+        </w:rPr>
+        <w:t xml:space="preserve">2  </w:t>
+      </w:r>
+      <w:r>
+        <w:rPr>
+          <w:rFonts w:ascii="var(--jp-code-font-family)" w:eastAsia="Times New Roman" w:hAnsi="var(--jp-code-font-family)" w:cs="Courier New"/>
+          <w:sz w:val="24"/>
+          <w:szCs w:val="24"/>
+        </w:rPr>
+        <w:tab/>
+      </w:r>
+      <w:r>
+        <w:rPr>
+          <w:rFonts w:ascii="var(--jp-code-font-family)" w:eastAsia="Times New Roman" w:hAnsi="var(--jp-code-font-family)" w:cs="Courier New"/>
+          <w:sz w:val="24"/>
+          <w:szCs w:val="24"/>
+        </w:rPr>
+        <w:t xml:space="preserve">0.0  </w:t>
+      </w:r>
+      <w:r>
+        <w:rPr>
+          <w:rFonts w:ascii="var(--jp-code-font-family)" w:eastAsia="Times New Roman" w:hAnsi="var(--jp-code-font-family)" w:cs="Courier New"/>
+          <w:sz w:val="24"/>
+          <w:szCs w:val="24"/>
+        </w:rPr>
+        <w:tab/>
+      </w:r>
+      <w:r>
+        <w:rPr>
+          <w:rFonts w:ascii="var(--jp-code-font-family)" w:eastAsia="Times New Roman" w:hAnsi="var(--jp-code-font-family)" w:cs="Courier New"/>
+          <w:sz w:val="24"/>
+          <w:szCs w:val="24"/>
+        </w:rPr>
+        <w:t xml:space="preserve">19.7 </w:t>
+      </w:r>
+      <w:r>
+        <w:rPr>
+          <w:rFonts w:ascii="var(--jp-code-font-family)" w:eastAsia="Times New Roman" w:hAnsi="var(--jp-code-font-family)" w:cs="Courier New"/>
+          <w:sz w:val="24"/>
+          <w:szCs w:val="24"/>
+        </w:rPr>
+        <w:tab/>
+      </w:r>
+      <w:r>
+        <w:rPr>
+          <w:rFonts w:ascii="var(--jp-code-font-family)" w:eastAsia="Times New Roman" w:hAnsi="var(--jp-code-font-family)" w:cs="Courier New"/>
+          <w:sz w:val="24"/>
+          <w:szCs w:val="24"/>
+        </w:rPr>
+        <w:t xml:space="preserve"> 16.7  </w:t>
+      </w:r>
+      <w:r>
+        <w:rPr>
+          <w:rFonts w:ascii="var(--jp-code-font-family)" w:eastAsia="Times New Roman" w:hAnsi="var(--jp-code-font-family)" w:cs="Courier New"/>
+          <w:sz w:val="24"/>
+          <w:szCs w:val="24"/>
+        </w:rPr>
+        <w:tab/>
+      </w:r>
+      <w:r>
+        <w:rPr>
+          <w:rFonts w:ascii="var(--jp-code-font-family)" w:eastAsia="Times New Roman" w:hAnsi="var(--jp-code-font-family)" w:cs="Courier New"/>
+          <w:sz w:val="24"/>
+          <w:szCs w:val="24"/>
+        </w:rPr>
+        <w:t xml:space="preserve">39.9  </w:t>
+      </w:r>
+      <w:r>
+        <w:rPr>
+          <w:rFonts w:ascii="var(--jp-code-font-family)" w:eastAsia="Times New Roman" w:hAnsi="var(--jp-code-font-family)" w:cs="Courier New"/>
+          <w:sz w:val="24"/>
+          <w:szCs w:val="24"/>
+        </w:rPr>
+        <w:tab/>
+      </w:r>
+      <w:r>
+        <w:rPr>
+          <w:rFonts w:ascii="var(--jp-code-font-family)" w:eastAsia="Times New Roman" w:hAnsi="var(--jp-code-font-family)" w:cs="Courier New"/>
+          <w:sz w:val="24"/>
+          <w:szCs w:val="24"/>
+        </w:rPr>
+        <w:t xml:space="preserve">43.6  </w:t>
+      </w:r>
+      <w:r>
+        <w:rPr>
+          <w:rFonts w:ascii="var(--jp-code-font-family)" w:eastAsia="Times New Roman" w:hAnsi="var(--jp-code-font-family)" w:cs="Courier New"/>
+          <w:sz w:val="24"/>
+          <w:szCs w:val="24"/>
+        </w:rPr>
+        <w:tab/>
+      </w:r>
+      <w:r>
+        <w:rPr>
+          <w:rFonts w:ascii="var(--jp-code-font-family)" w:eastAsia="Times New Roman" w:hAnsi="var(--jp-code-font-family)" w:cs="Courier New"/>
+          <w:sz w:val="24"/>
+          <w:szCs w:val="24"/>
+        </w:rPr>
+        <w:t>18.2</w:t>
+      </w:r>
+      <w:r>
+        <w:rPr>
+          <w:rFonts w:ascii="var(--jp-code-font-family)" w:eastAsia="Times New Roman" w:hAnsi="var(--jp-code-font-family)" w:cs="Courier New"/>
+          <w:sz w:val="24"/>
+          <w:szCs w:val="24"/>
+        </w:rPr>
+        <w:tab/>
+      </w:r>
+      <w:r>
+        <w:rPr>
+          <w:rFonts w:ascii="var(--jp-code-font-family)" w:eastAsia="Times New Roman" w:hAnsi="var(--jp-code-font-family)" w:cs="Courier New"/>
+          <w:sz w:val="24"/>
+          <w:szCs w:val="24"/>
+        </w:rPr>
+        <w:t xml:space="preserve">  1.0 </w:t>
+      </w:r>
+      <w:r>
+        <w:rPr>
+          <w:rFonts w:ascii="var(--jp-code-font-family)" w:eastAsia="Times New Roman" w:hAnsi="var(--jp-code-font-family)" w:cs="Courier New"/>
+          <w:sz w:val="24"/>
+          <w:szCs w:val="24"/>
+        </w:rPr>
+        <w:tab/>
+      </w:r>
+      <w:r>
+        <w:rPr>
+          <w:rFonts w:ascii="var(--jp-code-font-family)" w:eastAsia="Times New Roman" w:hAnsi="var(--jp-code-font-family)" w:cs="Courier New"/>
+          <w:sz w:val="24"/>
+          <w:szCs w:val="24"/>
+        </w:rPr>
+        <w:t xml:space="preserve"> -1.0</w:t>
+      </w:r>
+    </w:p>
+    <w:p>
+      <w:pPr>
+        <w:shd w:val="clear" w:color="auto" w:fill="FFFFFF"/>
+        <w:tabs>
+          <w:tab w:val="left" w:pos="916"/>
+          <w:tab w:val="left" w:pos="1832"/>
+          <w:tab w:val="left" w:pos="2748"/>
+          <w:tab w:val="left" w:pos="3664"/>
+          <w:tab w:val="left" w:pos="4580"/>
+          <w:tab w:val="left" w:pos="5496"/>
+          <w:tab w:val="left" w:pos="6412"/>
+          <w:tab w:val="left" w:pos="7328"/>
+          <w:tab w:val="left" w:pos="8244"/>
+          <w:tab w:val="left" w:pos="9160"/>
+          <w:tab w:val="left" w:pos="10076"/>
+          <w:tab w:val="left" w:pos="10992"/>
+          <w:tab w:val="left" w:pos="11908"/>
+          <w:tab w:val="left" w:pos="12824"/>
+          <w:tab w:val="left" w:pos="13740"/>
+          <w:tab w:val="left" w:pos="14656"/>
+        </w:tabs>
+        <w:wordWrap w:val="0"/>
+        <w:spacing w:after="0" w:line="240" w:lineRule="auto"/>
+        <w:rPr>
+          <w:rFonts w:ascii="var(--jp-code-font-family)" w:eastAsia="Times New Roman" w:hAnsi="var(--jp-code-font-family)" w:cs="Courier New"/>
+          <w:sz w:val="24"/>
+          <w:szCs w:val="24"/>
+        </w:rPr>
+      </w:pPr>
+      <w:r>
+        <w:rPr>
+          <w:rFonts w:ascii="var(--jp-code-font-family)" w:eastAsia="Times New Roman" w:hAnsi="var(--jp-code-font-family)" w:cs="Courier New"/>
+          <w:sz w:val="24"/>
+          <w:szCs w:val="24"/>
+        </w:rPr>
+        <w:t xml:space="preserve">3  </w:t>
+      </w:r>
+      <w:r>
+        <w:rPr>
+          <w:rFonts w:ascii="var(--jp-code-font-family)" w:eastAsia="Times New Roman" w:hAnsi="var(--jp-code-font-family)" w:cs="Courier New"/>
+          <w:sz w:val="24"/>
+          <w:szCs w:val="24"/>
+        </w:rPr>
+        <w:tab/>
+      </w:r>
+      <w:r>
+        <w:rPr>
+          <w:rFonts w:ascii="var(--jp-code-font-family)" w:eastAsia="Times New Roman" w:hAnsi="var(--jp-code-font-family)" w:cs="Courier New"/>
+          <w:sz w:val="24"/>
+          <w:szCs w:val="24"/>
+        </w:rPr>
+        <w:t xml:space="preserve">1.0 </w:t>
+      </w:r>
+      <w:r>
+        <w:rPr>
+          <w:rFonts w:ascii="var(--jp-code-font-family)" w:eastAsia="Times New Roman" w:hAnsi="var(--jp-code-font-family)" w:cs="Courier New"/>
+          <w:sz w:val="24"/>
+          <w:szCs w:val="24"/>
+        </w:rPr>
+        <w:tab/>
+      </w:r>
+      <w:r>
+        <w:rPr>
+          <w:rFonts w:ascii="var(--jp-code-font-family)" w:eastAsia="Times New Roman" w:hAnsi="var(--jp-code-font-family)" w:cs="Courier New"/>
+          <w:sz w:val="24"/>
+          <w:szCs w:val="24"/>
+        </w:rPr>
+        <w:t xml:space="preserve"> 16.9  </w:t>
+      </w:r>
+      <w:r>
+        <w:rPr>
+          <w:rFonts w:ascii="var(--jp-code-font-family)" w:eastAsia="Times New Roman" w:hAnsi="var(--jp-code-font-family)" w:cs="Courier New"/>
+          <w:sz w:val="24"/>
+          <w:szCs w:val="24"/>
+        </w:rPr>
+        <w:tab/>
+      </w:r>
+      <w:r>
+        <w:rPr>
+          <w:rFonts w:ascii="var(--jp-code-font-family)" w:eastAsia="Times New Roman" w:hAnsi="var(--jp-code-font-family)" w:cs="Courier New"/>
+          <w:sz w:val="24"/>
+          <w:szCs w:val="24"/>
+        </w:rPr>
+        <w:t xml:space="preserve">13.2  </w:t>
+      </w:r>
+      <w:r>
+        <w:rPr>
+          <w:rFonts w:ascii="var(--jp-code-font-family)" w:eastAsia="Times New Roman" w:hAnsi="var(--jp-code-font-family)" w:cs="Courier New"/>
+          <w:sz w:val="24"/>
+          <w:szCs w:val="24"/>
+        </w:rPr>
+        <w:tab/>
+      </w:r>
+      <w:r>
+        <w:rPr>
+          <w:rFonts w:ascii="var(--jp-code-font-family)" w:eastAsia="Times New Roman" w:hAnsi="var(--jp-code-font-family)" w:cs="Courier New"/>
+          <w:sz w:val="24"/>
+          <w:szCs w:val="24"/>
+        </w:rPr>
+        <w:t xml:space="preserve">37.3  </w:t>
+      </w:r>
+      <w:r>
+        <w:rPr>
+          <w:rFonts w:ascii="var(--jp-code-font-family)" w:eastAsia="Times New Roman" w:hAnsi="var(--jp-code-font-family)" w:cs="Courier New"/>
+          <w:sz w:val="24"/>
+          <w:szCs w:val="24"/>
+        </w:rPr>
+        <w:tab/>
+      </w:r>
+      <w:r>
+        <w:rPr>
+          <w:rFonts w:ascii="var(--jp-code-font-family)" w:eastAsia="Times New Roman" w:hAnsi="var(--jp-code-font-family)" w:cs="Courier New"/>
+          <w:sz w:val="24"/>
+          <w:szCs w:val="24"/>
+        </w:rPr>
+        <w:t xml:space="preserve">42.7 </w:t>
+      </w:r>
+      <w:r>
+        <w:rPr>
+          <w:rFonts w:ascii="var(--jp-code-font-family)" w:eastAsia="Times New Roman" w:hAnsi="var(--jp-code-font-family)" w:cs="Courier New"/>
+          <w:sz w:val="24"/>
+          <w:szCs w:val="24"/>
+        </w:rPr>
+        <w:tab/>
+      </w:r>
+      <w:r>
+        <w:rPr>
+          <w:rFonts w:ascii="var(--jp-code-font-family)" w:eastAsia="Times New Roman" w:hAnsi="var(--jp-code-font-family)" w:cs="Courier New"/>
+          <w:sz w:val="24"/>
+          <w:szCs w:val="24"/>
+        </w:rPr>
+        <w:t xml:space="preserve">15.6 </w:t>
+      </w:r>
+      <w:r>
+        <w:rPr>
+          <w:rFonts w:ascii="var(--jp-code-font-family)" w:eastAsia="Times New Roman" w:hAnsi="var(--jp-code-font-family)" w:cs="Courier New"/>
+          <w:sz w:val="24"/>
+          <w:szCs w:val="24"/>
+        </w:rPr>
+        <w:tab/>
+      </w:r>
+      <w:r>
+        <w:rPr>
+          <w:rFonts w:ascii="var(--jp-code-font-family)" w:eastAsia="Times New Roman" w:hAnsi="var(--jp-code-font-family)" w:cs="Courier New"/>
+          <w:sz w:val="24"/>
+          <w:szCs w:val="24"/>
+        </w:rPr>
+        <w:t xml:space="preserve">-1.0  </w:t>
+      </w:r>
+      <w:r>
+        <w:rPr>
+          <w:rFonts w:ascii="var(--jp-code-font-family)" w:eastAsia="Times New Roman" w:hAnsi="var(--jp-code-font-family)" w:cs="Courier New"/>
+          <w:sz w:val="24"/>
+          <w:szCs w:val="24"/>
+        </w:rPr>
+        <w:tab/>
+      </w:r>
+      <w:r>
+        <w:rPr>
+          <w:rFonts w:ascii="var(--jp-code-font-family)" w:eastAsia="Times New Roman" w:hAnsi="var(--jp-code-font-family)" w:cs="Courier New"/>
+          <w:sz w:val="24"/>
+          <w:szCs w:val="24"/>
+        </w:rPr>
+        <w:t xml:space="preserve"> 1.0</w:t>
+      </w:r>
+    </w:p>
+    <w:p>
+      <w:pPr>
+        <w:shd w:val="clear" w:color="auto" w:fill="FFFFFF"/>
+        <w:tabs>
+          <w:tab w:val="left" w:pos="916"/>
+          <w:tab w:val="left" w:pos="1832"/>
+          <w:tab w:val="left" w:pos="2748"/>
+          <w:tab w:val="left" w:pos="3664"/>
+          <w:tab w:val="left" w:pos="4580"/>
+          <w:tab w:val="left" w:pos="5496"/>
+          <w:tab w:val="left" w:pos="6412"/>
+          <w:tab w:val="left" w:pos="7328"/>
+          <w:tab w:val="left" w:pos="8244"/>
+          <w:tab w:val="left" w:pos="9160"/>
+          <w:tab w:val="left" w:pos="10076"/>
+          <w:tab w:val="left" w:pos="10992"/>
+          <w:tab w:val="left" w:pos="11908"/>
+          <w:tab w:val="left" w:pos="12824"/>
+          <w:tab w:val="left" w:pos="13740"/>
+          <w:tab w:val="left" w:pos="14656"/>
+        </w:tabs>
+        <w:wordWrap w:val="0"/>
+        <w:spacing w:after="0" w:line="240" w:lineRule="auto"/>
+        <w:rPr>
+          <w:rFonts w:ascii="var(--jp-code-font-family)" w:eastAsia="Times New Roman" w:hAnsi="var(--jp-code-font-family)" w:cs="Courier New"/>
+          <w:sz w:val="24"/>
+          <w:szCs w:val="24"/>
+        </w:rPr>
+      </w:pPr>
+      <w:r>
+        <w:rPr>
+          <w:rFonts w:ascii="var(--jp-code-font-family)" w:eastAsia="Times New Roman" w:hAnsi="var(--jp-code-font-family)" w:cs="Courier New"/>
+          <w:sz w:val="24"/>
+          <w:szCs w:val="24"/>
+        </w:rPr>
+        <w:t xml:space="preserve">4  </w:t>
+      </w:r>
+      <w:r>
+        <w:rPr>
+          <w:rFonts w:ascii="var(--jp-code-font-family)" w:eastAsia="Times New Roman" w:hAnsi="var(--jp-code-font-family)" w:cs="Courier New"/>
+          <w:sz w:val="24"/>
+          <w:szCs w:val="24"/>
+        </w:rPr>
+        <w:tab/>
+      </w:r>
+      <w:r>
+        <w:rPr>
+          <w:rFonts w:ascii="var(--jp-code-font-family)" w:eastAsia="Times New Roman" w:hAnsi="var(--jp-code-font-family)" w:cs="Courier New"/>
+          <w:sz w:val="24"/>
+          <w:szCs w:val="24"/>
+        </w:rPr>
+        <w:t xml:space="preserve">0.0  </w:t>
+      </w:r>
+      <w:r>
+        <w:rPr>
+          <w:rFonts w:ascii="var(--jp-code-font-family)" w:eastAsia="Times New Roman" w:hAnsi="var(--jp-code-font-family)" w:cs="Courier New"/>
+          <w:sz w:val="24"/>
+          <w:szCs w:val="24"/>
+        </w:rPr>
+        <w:tab/>
+      </w:r>
+      <w:r>
+        <w:rPr>
+          <w:rFonts w:ascii="var(--jp-code-font-family)" w:eastAsia="Times New Roman" w:hAnsi="var(--jp-code-font-family)" w:cs="Courier New"/>
+          <w:sz w:val="24"/>
+          <w:szCs w:val="24"/>
+        </w:rPr>
+        <w:t xml:space="preserve">16.3  </w:t>
+      </w:r>
+      <w:r>
+        <w:rPr>
+          <w:rFonts w:ascii="var(--jp-code-font-family)" w:eastAsia="Times New Roman" w:hAnsi="var(--jp-code-font-family)" w:cs="Courier New"/>
+          <w:sz w:val="24"/>
+          <w:szCs w:val="24"/>
+        </w:rPr>
+        <w:tab/>
+      </w:r>
+      <w:r>
+        <w:rPr>
+          <w:rFonts w:ascii="var(--jp-code-font-family)" w:eastAsia="Times New Roman" w:hAnsi="var(--jp-code-font-family)" w:cs="Courier New"/>
+          <w:sz w:val="24"/>
+          <w:szCs w:val="24"/>
+        </w:rPr>
+        <w:t xml:space="preserve">11.6  </w:t>
+      </w:r>
+      <w:r>
+        <w:rPr>
+          <w:rFonts w:ascii="var(--jp-code-font-family)" w:eastAsia="Times New Roman" w:hAnsi="var(--jp-code-font-family)" w:cs="Courier New"/>
+          <w:sz w:val="24"/>
+          <w:szCs w:val="24"/>
+        </w:rPr>
+        <w:tab/>
+      </w:r>
+      <w:r>
+        <w:rPr>
+          <w:rFonts w:ascii="var(--jp-code-font-family)" w:eastAsia="Times New Roman" w:hAnsi="var(--jp-code-font-family)" w:cs="Courier New"/>
+          <w:sz w:val="24"/>
+          <w:szCs w:val="24"/>
+        </w:rPr>
+        <w:t xml:space="preserve">31.6  </w:t>
+      </w:r>
+      <w:r>
+        <w:rPr>
+          <w:rFonts w:ascii="var(--jp-code-font-family)" w:eastAsia="Times New Roman" w:hAnsi="var(--jp-code-font-family)" w:cs="Courier New"/>
+          <w:sz w:val="24"/>
+          <w:szCs w:val="24"/>
+        </w:rPr>
+        <w:tab/>
+      </w:r>
+      <w:r>
+        <w:rPr>
+          <w:rFonts w:ascii="var(--jp-code-font-family)" w:eastAsia="Times New Roman" w:hAnsi="var(--jp-code-font-family)" w:cs="Courier New"/>
+          <w:sz w:val="24"/>
+          <w:szCs w:val="24"/>
+        </w:rPr>
+        <w:t xml:space="preserve">34.2  </w:t>
+      </w:r>
+      <w:r>
+        <w:rPr>
+          <w:rFonts w:ascii="var(--jp-code-font-family)" w:eastAsia="Times New Roman" w:hAnsi="var(--jp-code-font-family)" w:cs="Courier New"/>
+          <w:sz w:val="24"/>
+          <w:szCs w:val="24"/>
+        </w:rPr>
+        <w:tab/>
+      </w:r>
+      <w:r>
+        <w:rPr>
+          <w:rFonts w:ascii="var(--jp-code-font-family)" w:eastAsia="Times New Roman" w:hAnsi="var(--jp-code-font-family)" w:cs="Courier New"/>
+          <w:sz w:val="24"/>
+          <w:szCs w:val="24"/>
+        </w:rPr>
+        <w:t xml:space="preserve">14.5 </w:t>
+      </w:r>
+      <w:r>
+        <w:rPr>
+          <w:rFonts w:ascii="var(--jp-code-font-family)" w:eastAsia="Times New Roman" w:hAnsi="var(--jp-code-font-family)" w:cs="Courier New"/>
+          <w:sz w:val="24"/>
+          <w:szCs w:val="24"/>
+        </w:rPr>
+        <w:tab/>
+      </w:r>
+      <w:r>
+        <w:rPr>
+          <w:rFonts w:ascii="var(--jp-code-font-family)" w:eastAsia="Times New Roman" w:hAnsi="var(--jp-code-font-family)" w:cs="Courier New"/>
+          <w:sz w:val="24"/>
+          <w:szCs w:val="24"/>
+        </w:rPr>
+        <w:t xml:space="preserve">-1.0  </w:t>
+      </w:r>
+      <w:r>
+        <w:rPr>
+          <w:rFonts w:ascii="var(--jp-code-font-family)" w:eastAsia="Times New Roman" w:hAnsi="var(--jp-code-font-family)" w:cs="Courier New"/>
+          <w:sz w:val="24"/>
+          <w:szCs w:val="24"/>
+        </w:rPr>
+        <w:tab/>
+      </w:r>
+      <w:r>
+        <w:rPr>
+          <w:rFonts w:ascii="var(--jp-code-font-family)" w:eastAsia="Times New Roman" w:hAnsi="var(--jp-code-font-family)" w:cs="Courier New"/>
+          <w:sz w:val="24"/>
+          <w:szCs w:val="24"/>
+        </w:rPr>
+        <w:t xml:space="preserve"> 1.0</w:t>
+      </w:r>
+    </w:p>
+    <w:p>
+      <w:pPr>
+        <w:autoSpaceDE w:val="0"/>
+        <w:autoSpaceDN w:val="0"/>
+        <w:adjustRightInd w:val="0"/>
+        <w:spacing w:after="0" w:line="240" w:lineRule="auto"/>
+        <w:rPr>
+          <w:rFonts w:ascii="Times New Roman" w:hAnsi="Times New Roman" w:cs="Times New Roman"/>
+          <w:bCs/>
+          <w:color w:val="000000"/>
+          <w:sz w:val="24"/>
+          <w:szCs w:val="24"/>
+        </w:rPr>
+      </w:pPr>
+    </w:p>
+    <w:p>
+      <w:pPr>
+        <w:autoSpaceDE w:val="0"/>
+        <w:autoSpaceDN w:val="0"/>
+        <w:adjustRightInd w:val="0"/>
+        <w:spacing w:after="0" w:line="240" w:lineRule="auto"/>
+        <w:rPr>
+          <w:rFonts w:ascii="Times New Roman" w:hAnsi="Times New Roman" w:cs="Times New Roman"/>
+          <w:bCs/>
+          <w:color w:val="000000"/>
+          <w:sz w:val="24"/>
+          <w:szCs w:val="24"/>
+        </w:rPr>
+      </w:pPr>
     </w:p>
     <w:sectPr>
       <w:pgSz w:w="12240" w:h="15840"/>

</xml_diff>

<commit_message>
ML HW4&5: Upload the final version
</commit_message>
<xml_diff>
--- a/CS-596 Machine Learning/HW4&5/ML Assignment 4 report.docx
+++ b/CS-596 Machine Learning/HW4&5/ML Assignment 4 report.docx
@@ -4,6 +4,7 @@
   <w:body>
     <w:p>
       <w:pPr>
+        <w:spacing w:line="240" w:lineRule="auto"/>
         <w:rPr>
           <w:rFonts w:ascii="Times New Roman" w:hAnsi="Times New Roman" w:cs="Times New Roman"/>
           <w:b/>
@@ -70,6 +71,7 @@
     </w:p>
     <w:p>
       <w:pPr>
+        <w:spacing w:line="240" w:lineRule="auto"/>
         <w:rPr>
           <w:rFonts w:ascii="Times New Roman" w:hAnsi="Times New Roman" w:cs="Times New Roman"/>
           <w:sz w:val="24"/>
@@ -98,7 +100,23 @@
           <w:sz w:val="24"/>
           <w:szCs w:val="24"/>
         </w:rPr>
-        <w:t>Red ID:823327369</w:t>
+        <w:t>Red ID:</w:t>
+      </w:r>
+      <w:r>
+        <w:rPr>
+          <w:rFonts w:ascii="Times New Roman" w:hAnsi="Times New Roman" w:cs="Times New Roman"/>
+          <w:sz w:val="24"/>
+          <w:szCs w:val="24"/>
+        </w:rPr>
+        <w:t xml:space="preserve"> </w:t>
+      </w:r>
+      <w:r>
+        <w:rPr>
+          <w:rFonts w:ascii="Times New Roman" w:hAnsi="Times New Roman" w:cs="Times New Roman"/>
+          <w:sz w:val="24"/>
+          <w:szCs w:val="24"/>
+        </w:rPr>
+        <w:t>823327369</w:t>
       </w:r>
     </w:p>
     <w:p>
@@ -11340,6 +11358,8 @@
           <w:szCs w:val="24"/>
         </w:rPr>
       </w:pPr>
+      <w:bookmarkStart w:id="1" w:name="_GoBack"/>
+      <w:bookmarkEnd w:id="1"/>
     </w:p>
     <w:p>
       <w:pPr>
@@ -16534,7 +16554,29 @@
           <w:sz w:val="28"/>
           <w:szCs w:val="28"/>
         </w:rPr>
-        <w:t>Confusion matrix, Per-class Recall , and Per-class precision are in the Question 1</w:t>
+        <w:t xml:space="preserve">Confusion matrix, Per-class </w:t>
+      </w:r>
+      <w:proofErr w:type="gramStart"/>
+      <w:r>
+        <w:rPr>
+          <w:rFonts w:ascii="Times New Roman" w:hAnsi="Times New Roman" w:cs="Times New Roman"/>
+          <w:bCs/>
+          <w:color w:val="000000"/>
+          <w:sz w:val="28"/>
+          <w:szCs w:val="28"/>
+        </w:rPr>
+        <w:t>Recall ,</w:t>
+      </w:r>
+      <w:proofErr w:type="gramEnd"/>
+      <w:r>
+        <w:rPr>
+          <w:rFonts w:ascii="Times New Roman" w:hAnsi="Times New Roman" w:cs="Times New Roman"/>
+          <w:bCs/>
+          <w:color w:val="000000"/>
+          <w:sz w:val="28"/>
+          <w:szCs w:val="28"/>
+        </w:rPr>
+        <w:t xml:space="preserve"> and Per-class precision are in the Question 1</w:t>
       </w:r>
       <w:r>
         <w:rPr>
@@ -16811,8 +16853,9 @@
           <w:sz w:val="32"/>
           <w:szCs w:val="32"/>
         </w:rPr>
-        <w:t>R</w:t>
-      </w:r>
+        <w:t xml:space="preserve">Randomly split </w:t>
+      </w:r>
+      <w:proofErr w:type="spellStart"/>
       <w:r>
         <w:rPr>
           <w:rFonts w:ascii="Times New Roman" w:hAnsi="Times New Roman" w:cs="Times New Roman"/>
@@ -16821,9 +16864,9 @@
           <w:sz w:val="32"/>
           <w:szCs w:val="32"/>
         </w:rPr>
-        <w:t xml:space="preserve">andomly split </w:t>
-      </w:r>
-      <w:proofErr w:type="spellStart"/>
+        <w:t>Xtr</w:t>
+      </w:r>
+      <w:proofErr w:type="spellEnd"/>
       <w:r>
         <w:rPr>
           <w:rFonts w:ascii="Times New Roman" w:hAnsi="Times New Roman" w:cs="Times New Roman"/>
@@ -16832,9 +16875,9 @@
           <w:sz w:val="32"/>
           <w:szCs w:val="32"/>
         </w:rPr>
-        <w:t>Xtr</w:t>
-      </w:r>
-      <w:proofErr w:type="spellEnd"/>
+        <w:t>/</w:t>
+      </w:r>
+      <w:proofErr w:type="spellStart"/>
       <w:r>
         <w:rPr>
           <w:rFonts w:ascii="Times New Roman" w:hAnsi="Times New Roman" w:cs="Times New Roman"/>
@@ -16843,9 +16886,9 @@
           <w:sz w:val="32"/>
           <w:szCs w:val="32"/>
         </w:rPr>
-        <w:t>/</w:t>
-      </w:r>
-      <w:proofErr w:type="spellStart"/>
+        <w:t>Ytr</w:t>
+      </w:r>
+      <w:proofErr w:type="spellEnd"/>
       <w:r>
         <w:rPr>
           <w:rFonts w:ascii="Times New Roman" w:hAnsi="Times New Roman" w:cs="Times New Roman"/>
@@ -16854,28 +16897,7 @@
           <w:sz w:val="32"/>
           <w:szCs w:val="32"/>
         </w:rPr>
-        <w:t>Ytr</w:t>
-      </w:r>
-      <w:proofErr w:type="spellEnd"/>
-      <w:r>
-        <w:rPr>
-          <w:rFonts w:ascii="Times New Roman" w:hAnsi="Times New Roman" w:cs="Times New Roman"/>
-          <w:bCs/>
-          <w:color w:val="000000"/>
-          <w:sz w:val="32"/>
-          <w:szCs w:val="32"/>
-        </w:rPr>
-        <w:t xml:space="preserve"> into two even subsets</w:t>
-      </w:r>
-      <w:r>
-        <w:rPr>
-          <w:rFonts w:ascii="Times New Roman" w:hAnsi="Times New Roman" w:cs="Times New Roman"/>
-          <w:bCs/>
-          <w:color w:val="000000"/>
-          <w:sz w:val="32"/>
-          <w:szCs w:val="32"/>
-        </w:rPr>
-        <w:t>.</w:t>
+        <w:t xml:space="preserve"> into two even subsets.</w:t>
       </w:r>
     </w:p>
     <w:p>
@@ -16987,37 +17009,7 @@
           <w:sz w:val="32"/>
           <w:szCs w:val="32"/>
         </w:rPr>
-        <w:t>S</w:t>
-      </w:r>
-      <w:r>
-        <w:rPr>
-          <w:rFonts w:ascii="Times New Roman" w:hAnsi="Times New Roman" w:cs="Times New Roman"/>
-          <w:bCs/>
-          <w:color w:val="000000"/>
-          <w:sz w:val="32"/>
-          <w:szCs w:val="32"/>
-        </w:rPr>
-        <w:t>tep 3</w:t>
-      </w:r>
-      <w:r>
-        <w:rPr>
-          <w:rFonts w:ascii="Times New Roman" w:hAnsi="Times New Roman" w:cs="Times New Roman"/>
-          <w:bCs/>
-          <w:color w:val="000000"/>
-          <w:sz w:val="32"/>
-          <w:szCs w:val="32"/>
-        </w:rPr>
-        <w:t>:</w:t>
-      </w:r>
-      <w:r>
-        <w:rPr>
-          <w:rFonts w:ascii="Times New Roman" w:hAnsi="Times New Roman" w:cs="Times New Roman"/>
-          <w:bCs/>
-          <w:color w:val="000000"/>
-          <w:sz w:val="32"/>
-          <w:szCs w:val="32"/>
-        </w:rPr>
-        <w:t xml:space="preserve"> Model selection over validation set</w:t>
+        <w:t>Step 3: Model selection over validation set</w:t>
       </w:r>
     </w:p>
     <w:p>
@@ -17621,16 +17613,16 @@
         <w:wordWrap w:val="0"/>
         <w:spacing w:after="0" w:line="240" w:lineRule="auto"/>
         <w:rPr>
-          <w:rFonts w:ascii="var(--jp-code-font-family)" w:eastAsia="Times New Roman" w:hAnsi="var(--jp-code-font-family)" w:cs="Courier New"/>
-          <w:sz w:val="24"/>
-          <w:szCs w:val="24"/>
-        </w:rPr>
-      </w:pPr>
-      <w:r>
-        <w:rPr>
-          <w:rFonts w:ascii="var(--jp-code-font-family)" w:eastAsia="Times New Roman" w:hAnsi="var(--jp-code-font-family)" w:cs="Courier New"/>
-          <w:sz w:val="24"/>
-          <w:szCs w:val="24"/>
+          <w:rFonts w:ascii="Times New Roman" w:eastAsia="Times New Roman" w:hAnsi="Times New Roman" w:cs="Times New Roman"/>
+          <w:sz w:val="28"/>
+          <w:szCs w:val="32"/>
+        </w:rPr>
+      </w:pPr>
+      <w:r>
+        <w:rPr>
+          <w:rFonts w:ascii="Times New Roman" w:eastAsia="Times New Roman" w:hAnsi="Times New Roman" w:cs="Times New Roman"/>
+          <w:sz w:val="28"/>
+          <w:szCs w:val="32"/>
         </w:rPr>
         <w:lastRenderedPageBreak/>
         <w:t xml:space="preserve">Confusion Matrix: </w:t>
@@ -17660,18 +17652,34 @@
         <w:wordWrap w:val="0"/>
         <w:spacing w:after="0" w:line="240" w:lineRule="auto"/>
         <w:rPr>
-          <w:rFonts w:ascii="var(--jp-code-font-family)" w:eastAsia="Times New Roman" w:hAnsi="var(--jp-code-font-family)" w:cs="Courier New"/>
-          <w:sz w:val="24"/>
-          <w:szCs w:val="24"/>
-        </w:rPr>
-      </w:pPr>
-      <w:r>
-        <w:rPr>
-          <w:rFonts w:ascii="var(--jp-code-font-family)" w:eastAsia="Times New Roman" w:hAnsi="var(--jp-code-font-family)" w:cs="Courier New"/>
-          <w:sz w:val="24"/>
-          <w:szCs w:val="24"/>
-        </w:rPr>
-        <w:t>[[15 35]</w:t>
+          <w:rFonts w:ascii="Times New Roman" w:eastAsia="Times New Roman" w:hAnsi="Times New Roman" w:cs="Times New Roman"/>
+          <w:sz w:val="26"/>
+          <w:szCs w:val="28"/>
+        </w:rPr>
+      </w:pPr>
+      <w:r>
+        <w:rPr>
+          <w:rFonts w:ascii="Times New Roman" w:eastAsia="Times New Roman" w:hAnsi="Times New Roman" w:cs="Times New Roman"/>
+          <w:sz w:val="26"/>
+          <w:szCs w:val="28"/>
+        </w:rPr>
+        <w:t>[[15</w:t>
+      </w:r>
+      <w:r>
+        <w:rPr>
+          <w:rFonts w:ascii="Times New Roman" w:eastAsia="Times New Roman" w:hAnsi="Times New Roman" w:cs="Times New Roman"/>
+          <w:sz w:val="26"/>
+          <w:szCs w:val="28"/>
+        </w:rPr>
+        <w:t xml:space="preserve">, </w:t>
+      </w:r>
+      <w:r>
+        <w:rPr>
+          <w:rFonts w:ascii="Times New Roman" w:eastAsia="Times New Roman" w:hAnsi="Times New Roman" w:cs="Times New Roman"/>
+          <w:sz w:val="26"/>
+          <w:szCs w:val="28"/>
+        </w:rPr>
+        <w:t>35]</w:t>
       </w:r>
     </w:p>
     <w:p>
@@ -17698,18 +17706,52 @@
         <w:wordWrap w:val="0"/>
         <w:spacing w:after="0" w:line="240" w:lineRule="auto"/>
         <w:rPr>
-          <w:rFonts w:ascii="var(--jp-code-font-family)" w:eastAsia="Times New Roman" w:hAnsi="var(--jp-code-font-family)" w:cs="Courier New"/>
-          <w:sz w:val="24"/>
-          <w:szCs w:val="24"/>
-        </w:rPr>
-      </w:pPr>
-      <w:r>
-        <w:rPr>
-          <w:rFonts w:ascii="var(--jp-code-font-family)" w:eastAsia="Times New Roman" w:hAnsi="var(--jp-code-font-family)" w:cs="Courier New"/>
-          <w:sz w:val="24"/>
-          <w:szCs w:val="24"/>
-        </w:rPr>
-        <w:t xml:space="preserve"> [33 17]]</w:t>
+          <w:rFonts w:ascii="Times New Roman" w:eastAsia="Times New Roman" w:hAnsi="Times New Roman" w:cs="Times New Roman"/>
+          <w:sz w:val="26"/>
+          <w:szCs w:val="28"/>
+        </w:rPr>
+      </w:pPr>
+      <w:r>
+        <w:rPr>
+          <w:rFonts w:ascii="Times New Roman" w:eastAsia="Times New Roman" w:hAnsi="Times New Roman" w:cs="Times New Roman"/>
+          <w:sz w:val="26"/>
+          <w:szCs w:val="28"/>
+        </w:rPr>
+        <w:t xml:space="preserve"> [</w:t>
+      </w:r>
+      <w:proofErr w:type="gramStart"/>
+      <w:r>
+        <w:rPr>
+          <w:rFonts w:ascii="Times New Roman" w:eastAsia="Times New Roman" w:hAnsi="Times New Roman" w:cs="Times New Roman"/>
+          <w:sz w:val="26"/>
+          <w:szCs w:val="28"/>
+        </w:rPr>
+        <w:t>33</w:t>
+      </w:r>
+      <w:r>
+        <w:rPr>
+          <w:rFonts w:ascii="Times New Roman" w:eastAsia="Times New Roman" w:hAnsi="Times New Roman" w:cs="Times New Roman"/>
+          <w:sz w:val="26"/>
+          <w:szCs w:val="28"/>
+        </w:rPr>
+        <w:t xml:space="preserve">, </w:t>
+      </w:r>
+      <w:r>
+        <w:rPr>
+          <w:rFonts w:ascii="Times New Roman" w:eastAsia="Times New Roman" w:hAnsi="Times New Roman" w:cs="Times New Roman"/>
+          <w:sz w:val="26"/>
+          <w:szCs w:val="28"/>
+        </w:rPr>
+        <w:t xml:space="preserve"> 17</w:t>
+      </w:r>
+      <w:proofErr w:type="gramEnd"/>
+      <w:r>
+        <w:rPr>
+          <w:rFonts w:ascii="Times New Roman" w:eastAsia="Times New Roman" w:hAnsi="Times New Roman" w:cs="Times New Roman"/>
+          <w:sz w:val="26"/>
+          <w:szCs w:val="28"/>
+        </w:rPr>
+        <w:t>]]</w:t>
       </w:r>
     </w:p>
     <w:p>
@@ -17736,16 +17778,16 @@
         <w:wordWrap w:val="0"/>
         <w:spacing w:after="0" w:line="240" w:lineRule="auto"/>
         <w:rPr>
-          <w:rFonts w:ascii="var(--jp-code-font-family)" w:eastAsia="Times New Roman" w:hAnsi="var(--jp-code-font-family)" w:cs="Courier New"/>
-          <w:sz w:val="24"/>
-          <w:szCs w:val="24"/>
-        </w:rPr>
-      </w:pPr>
-      <w:r>
-        <w:rPr>
-          <w:rFonts w:ascii="var(--jp-code-font-family)" w:eastAsia="Times New Roman" w:hAnsi="var(--jp-code-font-family)" w:cs="Courier New"/>
-          <w:sz w:val="24"/>
-          <w:szCs w:val="24"/>
+          <w:rFonts w:ascii="Times New Roman" w:eastAsia="Times New Roman" w:hAnsi="Times New Roman" w:cs="Times New Roman"/>
+          <w:sz w:val="26"/>
+          <w:szCs w:val="28"/>
+        </w:rPr>
+      </w:pPr>
+      <w:r>
+        <w:rPr>
+          <w:rFonts w:ascii="Times New Roman" w:eastAsia="Times New Roman" w:hAnsi="Times New Roman" w:cs="Times New Roman"/>
+          <w:sz w:val="26"/>
+          <w:szCs w:val="28"/>
         </w:rPr>
         <w:t>Average Accuracy: 0.32</w:t>
       </w:r>
@@ -17774,18 +17816,34 @@
         <w:wordWrap w:val="0"/>
         <w:spacing w:after="0" w:line="240" w:lineRule="auto"/>
         <w:rPr>
-          <w:rFonts w:ascii="var(--jp-code-font-family)" w:eastAsia="Times New Roman" w:hAnsi="var(--jp-code-font-family)" w:cs="Courier New"/>
-          <w:sz w:val="24"/>
-          <w:szCs w:val="24"/>
-        </w:rPr>
-      </w:pPr>
-      <w:r>
-        <w:rPr>
-          <w:rFonts w:ascii="var(--jp-code-font-family)" w:eastAsia="Times New Roman" w:hAnsi="var(--jp-code-font-family)" w:cs="Courier New"/>
-          <w:sz w:val="24"/>
-          <w:szCs w:val="24"/>
-        </w:rPr>
-        <w:t>Per-Class Precision: [0.3125     0.32692308]</w:t>
+          <w:rFonts w:ascii="Times New Roman" w:eastAsia="Times New Roman" w:hAnsi="Times New Roman" w:cs="Times New Roman"/>
+          <w:sz w:val="26"/>
+          <w:szCs w:val="28"/>
+        </w:rPr>
+      </w:pPr>
+      <w:r>
+        <w:rPr>
+          <w:rFonts w:ascii="Times New Roman" w:eastAsia="Times New Roman" w:hAnsi="Times New Roman" w:cs="Times New Roman"/>
+          <w:sz w:val="26"/>
+          <w:szCs w:val="28"/>
+        </w:rPr>
+        <w:t>Per-Class Precision: [0.3125</w:t>
+      </w:r>
+      <w:r>
+        <w:rPr>
+          <w:rFonts w:ascii="Times New Roman" w:eastAsia="Times New Roman" w:hAnsi="Times New Roman" w:cs="Times New Roman"/>
+          <w:sz w:val="26"/>
+          <w:szCs w:val="28"/>
+        </w:rPr>
+        <w:t>,</w:t>
+      </w:r>
+      <w:r>
+        <w:rPr>
+          <w:rFonts w:ascii="Times New Roman" w:eastAsia="Times New Roman" w:hAnsi="Times New Roman" w:cs="Times New Roman"/>
+          <w:sz w:val="26"/>
+          <w:szCs w:val="28"/>
+        </w:rPr>
+        <w:t xml:space="preserve">    0.32692308]</w:t>
       </w:r>
     </w:p>
     <w:p>
@@ -17812,18 +17870,44 @@
         <w:wordWrap w:val="0"/>
         <w:spacing w:after="0" w:line="240" w:lineRule="auto"/>
         <w:rPr>
-          <w:rFonts w:ascii="var(--jp-code-font-family)" w:eastAsia="Times New Roman" w:hAnsi="var(--jp-code-font-family)" w:cs="Courier New"/>
-          <w:sz w:val="24"/>
-          <w:szCs w:val="24"/>
-        </w:rPr>
-      </w:pPr>
-      <w:r>
-        <w:rPr>
-          <w:rFonts w:ascii="var(--jp-code-font-family)" w:eastAsia="Times New Roman" w:hAnsi="var(--jp-code-font-family)" w:cs="Courier New"/>
-          <w:sz w:val="24"/>
-          <w:szCs w:val="24"/>
-        </w:rPr>
-        <w:t>Per-Class Recall: [0.3  0.34]</w:t>
+          <w:rFonts w:ascii="Times New Roman" w:eastAsia="Times New Roman" w:hAnsi="Times New Roman" w:cs="Times New Roman"/>
+          <w:sz w:val="26"/>
+          <w:szCs w:val="28"/>
+        </w:rPr>
+      </w:pPr>
+      <w:r>
+        <w:rPr>
+          <w:rFonts w:ascii="Times New Roman" w:eastAsia="Times New Roman" w:hAnsi="Times New Roman" w:cs="Times New Roman"/>
+          <w:sz w:val="26"/>
+          <w:szCs w:val="28"/>
+        </w:rPr>
+        <w:t>Per-Class Recall: [0.3</w:t>
+      </w:r>
+      <w:proofErr w:type="gramStart"/>
+      <w:r>
+        <w:rPr>
+          <w:rFonts w:ascii="Times New Roman" w:eastAsia="Times New Roman" w:hAnsi="Times New Roman" w:cs="Times New Roman"/>
+          <w:sz w:val="26"/>
+          <w:szCs w:val="28"/>
+        </w:rPr>
+        <w:t xml:space="preserve">, </w:t>
+      </w:r>
+      <w:r>
+        <w:rPr>
+          <w:rFonts w:ascii="Times New Roman" w:eastAsia="Times New Roman" w:hAnsi="Times New Roman" w:cs="Times New Roman"/>
+          <w:sz w:val="26"/>
+          <w:szCs w:val="28"/>
+        </w:rPr>
+        <w:t xml:space="preserve"> 0.34</w:t>
+      </w:r>
+      <w:proofErr w:type="gramEnd"/>
+      <w:r>
+        <w:rPr>
+          <w:rFonts w:ascii="Times New Roman" w:eastAsia="Times New Roman" w:hAnsi="Times New Roman" w:cs="Times New Roman"/>
+          <w:sz w:val="26"/>
+          <w:szCs w:val="28"/>
+        </w:rPr>
+        <w:t>]</w:t>
       </w:r>
     </w:p>
     <w:p>
@@ -17851,18 +17935,10 @@
         <w:spacing w:after="0" w:line="240" w:lineRule="auto"/>
         <w:rPr>
           <w:rFonts w:ascii="var(--jp-code-font-family)" w:eastAsia="Times New Roman" w:hAnsi="var(--jp-code-font-family)" w:cs="Courier New"/>
-          <w:sz w:val="24"/>
-          <w:szCs w:val="24"/>
-        </w:rPr>
-      </w:pPr>
-      <w:r>
-        <w:rPr>
-          <w:rFonts w:ascii="var(--jp-code-font-family)" w:eastAsia="Times New Roman" w:hAnsi="var(--jp-code-font-family)" w:cs="Courier New"/>
-          <w:sz w:val="24"/>
-          <w:szCs w:val="24"/>
-        </w:rPr>
-        <w:t>Success samples:</w:t>
-      </w:r>
+          <w:sz w:val="26"/>
+          <w:szCs w:val="28"/>
+        </w:rPr>
+      </w:pPr>
     </w:p>
     <w:p>
       <w:pPr>
@@ -17889,12 +17965,18 @@
         <w:spacing w:after="0" w:line="240" w:lineRule="auto"/>
         <w:rPr>
           <w:rFonts w:ascii="var(--jp-code-font-family)" w:eastAsia="Times New Roman" w:hAnsi="var(--jp-code-font-family)" w:cs="Courier New"/>
-          <w:sz w:val="24"/>
-          <w:szCs w:val="24"/>
-        </w:rPr>
-      </w:pPr>
-      <w:bookmarkStart w:id="1" w:name="_GoBack"/>
-      <w:bookmarkEnd w:id="1"/>
+          <w:sz w:val="28"/>
+          <w:szCs w:val="32"/>
+        </w:rPr>
+      </w:pPr>
+      <w:r>
+        <w:rPr>
+          <w:rFonts w:ascii="var(--jp-code-font-family)" w:eastAsia="Times New Roman" w:hAnsi="var(--jp-code-font-family)" w:cs="Courier New"/>
+          <w:sz w:val="28"/>
+          <w:szCs w:val="32"/>
+        </w:rPr>
+        <w:t>Success samples:</w:t>
+      </w:r>
     </w:p>
     <w:tbl>
       <w:tblPr>
@@ -19951,1032 +20033,2019 @@
         <w:spacing w:after="0" w:line="240" w:lineRule="auto"/>
         <w:rPr>
           <w:rFonts w:ascii="var(--jp-code-font-family)" w:eastAsia="Times New Roman" w:hAnsi="var(--jp-code-font-family)" w:cs="Courier New"/>
-          <w:sz w:val="24"/>
-          <w:szCs w:val="24"/>
+          <w:sz w:val="28"/>
+          <w:szCs w:val="32"/>
         </w:rPr>
       </w:pPr>
       <w:r>
         <w:rPr>
           <w:rFonts w:ascii="var(--jp-code-font-family)" w:eastAsia="Times New Roman" w:hAnsi="var(--jp-code-font-family)" w:cs="Courier New"/>
-          <w:sz w:val="24"/>
-          <w:szCs w:val="24"/>
+          <w:sz w:val="28"/>
+          <w:szCs w:val="32"/>
         </w:rPr>
         <w:t>Failure samples:</w:t>
       </w:r>
     </w:p>
-    <w:p>
-      <w:pPr>
-        <w:shd w:val="clear" w:color="auto" w:fill="FFFFFF"/>
-        <w:tabs>
-          <w:tab w:val="left" w:pos="916"/>
-          <w:tab w:val="left" w:pos="1832"/>
-          <w:tab w:val="left" w:pos="2748"/>
-          <w:tab w:val="left" w:pos="3664"/>
-          <w:tab w:val="left" w:pos="4580"/>
-          <w:tab w:val="left" w:pos="5496"/>
-          <w:tab w:val="left" w:pos="6412"/>
-          <w:tab w:val="left" w:pos="7328"/>
-          <w:tab w:val="left" w:pos="8244"/>
-          <w:tab w:val="left" w:pos="9160"/>
-          <w:tab w:val="left" w:pos="10076"/>
-          <w:tab w:val="left" w:pos="10992"/>
-          <w:tab w:val="left" w:pos="11908"/>
-          <w:tab w:val="left" w:pos="12824"/>
-          <w:tab w:val="left" w:pos="13740"/>
-          <w:tab w:val="left" w:pos="14656"/>
-        </w:tabs>
-        <w:wordWrap w:val="0"/>
-        <w:spacing w:after="0" w:line="240" w:lineRule="auto"/>
-        <w:rPr>
-          <w:rFonts w:ascii="var(--jp-code-font-family)" w:eastAsia="Times New Roman" w:hAnsi="var(--jp-code-font-family)" w:cs="Courier New"/>
-          <w:sz w:val="24"/>
-          <w:szCs w:val="24"/>
-        </w:rPr>
-      </w:pPr>
-      <w:r>
-        <w:rPr>
-          <w:rFonts w:ascii="var(--jp-code-font-family)" w:eastAsia="Times New Roman" w:hAnsi="var(--jp-code-font-family)" w:cs="Courier New"/>
-          <w:sz w:val="24"/>
-          <w:szCs w:val="24"/>
-        </w:rPr>
-        <w:t xml:space="preserve">     </w:t>
-      </w:r>
-      <w:r>
-        <w:rPr>
-          <w:rFonts w:ascii="var(--jp-code-font-family)" w:eastAsia="Times New Roman" w:hAnsi="var(--jp-code-font-family)" w:cs="Courier New"/>
-          <w:sz w:val="24"/>
-          <w:szCs w:val="24"/>
-        </w:rPr>
-        <w:tab/>
-      </w:r>
-      <w:r>
-        <w:rPr>
-          <w:rFonts w:ascii="var(--jp-code-font-family)" w:eastAsia="Times New Roman" w:hAnsi="var(--jp-code-font-family)" w:cs="Courier New"/>
-          <w:sz w:val="24"/>
-          <w:szCs w:val="24"/>
-        </w:rPr>
-        <w:t xml:space="preserve">0    </w:t>
-      </w:r>
-      <w:r>
-        <w:rPr>
-          <w:rFonts w:ascii="var(--jp-code-font-family)" w:eastAsia="Times New Roman" w:hAnsi="var(--jp-code-font-family)" w:cs="Courier New"/>
-          <w:sz w:val="24"/>
-          <w:szCs w:val="24"/>
-        </w:rPr>
-        <w:tab/>
-      </w:r>
-      <w:r>
-        <w:rPr>
-          <w:rFonts w:ascii="var(--jp-code-font-family)" w:eastAsia="Times New Roman" w:hAnsi="var(--jp-code-font-family)" w:cs="Courier New"/>
-          <w:sz w:val="24"/>
-          <w:szCs w:val="24"/>
-        </w:rPr>
-        <w:t xml:space="preserve"> 1     </w:t>
-      </w:r>
-      <w:r>
-        <w:rPr>
-          <w:rFonts w:ascii="var(--jp-code-font-family)" w:eastAsia="Times New Roman" w:hAnsi="var(--jp-code-font-family)" w:cs="Courier New"/>
-          <w:sz w:val="24"/>
-          <w:szCs w:val="24"/>
-        </w:rPr>
-        <w:tab/>
-      </w:r>
-      <w:r>
-        <w:rPr>
-          <w:rFonts w:ascii="var(--jp-code-font-family)" w:eastAsia="Times New Roman" w:hAnsi="var(--jp-code-font-family)" w:cs="Courier New"/>
-          <w:sz w:val="24"/>
-          <w:szCs w:val="24"/>
-        </w:rPr>
-        <w:t xml:space="preserve">2     </w:t>
-      </w:r>
-      <w:r>
-        <w:rPr>
-          <w:rFonts w:ascii="var(--jp-code-font-family)" w:eastAsia="Times New Roman" w:hAnsi="var(--jp-code-font-family)" w:cs="Courier New"/>
-          <w:sz w:val="24"/>
-          <w:szCs w:val="24"/>
-        </w:rPr>
-        <w:tab/>
-      </w:r>
-      <w:r>
-        <w:rPr>
-          <w:rFonts w:ascii="var(--jp-code-font-family)" w:eastAsia="Times New Roman" w:hAnsi="var(--jp-code-font-family)" w:cs="Courier New"/>
-          <w:sz w:val="24"/>
-          <w:szCs w:val="24"/>
-        </w:rPr>
-        <w:t xml:space="preserve">3     </w:t>
-      </w:r>
-      <w:r>
-        <w:rPr>
-          <w:rFonts w:ascii="var(--jp-code-font-family)" w:eastAsia="Times New Roman" w:hAnsi="var(--jp-code-font-family)" w:cs="Courier New"/>
-          <w:sz w:val="24"/>
-          <w:szCs w:val="24"/>
-        </w:rPr>
-        <w:tab/>
-      </w:r>
-      <w:r>
-        <w:rPr>
-          <w:rFonts w:ascii="var(--jp-code-font-family)" w:eastAsia="Times New Roman" w:hAnsi="var(--jp-code-font-family)" w:cs="Courier New"/>
-          <w:sz w:val="24"/>
-          <w:szCs w:val="24"/>
-        </w:rPr>
-        <w:t xml:space="preserve">4     </w:t>
-      </w:r>
-      <w:r>
-        <w:rPr>
-          <w:rFonts w:ascii="var(--jp-code-font-family)" w:eastAsia="Times New Roman" w:hAnsi="var(--jp-code-font-family)" w:cs="Courier New"/>
-          <w:sz w:val="24"/>
-          <w:szCs w:val="24"/>
-        </w:rPr>
-        <w:tab/>
-      </w:r>
-      <w:r>
-        <w:rPr>
-          <w:rFonts w:ascii="var(--jp-code-font-family)" w:eastAsia="Times New Roman" w:hAnsi="var(--jp-code-font-family)" w:cs="Courier New"/>
-          <w:sz w:val="24"/>
-          <w:szCs w:val="24"/>
-        </w:rPr>
-        <w:t xml:space="preserve">5   </w:t>
-      </w:r>
-      <w:r>
-        <w:rPr>
-          <w:rFonts w:ascii="var(--jp-code-font-family)" w:eastAsia="Times New Roman" w:hAnsi="var(--jp-code-font-family)" w:cs="Courier New"/>
-          <w:sz w:val="24"/>
-          <w:szCs w:val="24"/>
-        </w:rPr>
-        <w:tab/>
-      </w:r>
-      <w:r>
-        <w:rPr>
-          <w:rFonts w:ascii="var(--jp-code-font-family)" w:eastAsia="Times New Roman" w:hAnsi="var(--jp-code-font-family)" w:cs="Courier New"/>
-          <w:sz w:val="24"/>
-          <w:szCs w:val="24"/>
-        </w:rPr>
-        <w:t xml:space="preserve">GT  </w:t>
-      </w:r>
-      <w:r>
-        <w:rPr>
-          <w:rFonts w:ascii="var(--jp-code-font-family)" w:eastAsia="Times New Roman" w:hAnsi="var(--jp-code-font-family)" w:cs="Courier New"/>
-          <w:sz w:val="24"/>
-          <w:szCs w:val="24"/>
-        </w:rPr>
-        <w:tab/>
-      </w:r>
-      <w:proofErr w:type="spellStart"/>
-      <w:r>
-        <w:rPr>
-          <w:rFonts w:ascii="var(--jp-code-font-family)" w:eastAsia="Times New Roman" w:hAnsi="var(--jp-code-font-family)" w:cs="Courier New"/>
-          <w:sz w:val="24"/>
-          <w:szCs w:val="24"/>
-        </w:rPr>
-        <w:t>Pred</w:t>
-      </w:r>
-      <w:proofErr w:type="spellEnd"/>
-    </w:p>
-    <w:p>
-      <w:pPr>
-        <w:shd w:val="clear" w:color="auto" w:fill="FFFFFF"/>
-        <w:tabs>
-          <w:tab w:val="left" w:pos="916"/>
-          <w:tab w:val="left" w:pos="1832"/>
-          <w:tab w:val="left" w:pos="2748"/>
-          <w:tab w:val="left" w:pos="3664"/>
-          <w:tab w:val="left" w:pos="4580"/>
-          <w:tab w:val="left" w:pos="5496"/>
-          <w:tab w:val="left" w:pos="6412"/>
-          <w:tab w:val="left" w:pos="7328"/>
-          <w:tab w:val="left" w:pos="8244"/>
-          <w:tab w:val="left" w:pos="9160"/>
-          <w:tab w:val="left" w:pos="10076"/>
-          <w:tab w:val="left" w:pos="10992"/>
-          <w:tab w:val="left" w:pos="11908"/>
-          <w:tab w:val="left" w:pos="12824"/>
-          <w:tab w:val="left" w:pos="13740"/>
-          <w:tab w:val="left" w:pos="14656"/>
-        </w:tabs>
-        <w:wordWrap w:val="0"/>
-        <w:spacing w:after="0" w:line="240" w:lineRule="auto"/>
-        <w:rPr>
-          <w:rFonts w:ascii="var(--jp-code-font-family)" w:eastAsia="Times New Roman" w:hAnsi="var(--jp-code-font-family)" w:cs="Courier New"/>
-          <w:sz w:val="24"/>
-          <w:szCs w:val="24"/>
-        </w:rPr>
-      </w:pPr>
-      <w:r>
-        <w:rPr>
-          <w:rFonts w:ascii="var(--jp-code-font-family)" w:eastAsia="Times New Roman" w:hAnsi="var(--jp-code-font-family)" w:cs="Courier New"/>
-          <w:sz w:val="24"/>
-          <w:szCs w:val="24"/>
-        </w:rPr>
-        <w:t xml:space="preserve">0  </w:t>
-      </w:r>
-      <w:r>
-        <w:rPr>
-          <w:rFonts w:ascii="var(--jp-code-font-family)" w:eastAsia="Times New Roman" w:hAnsi="var(--jp-code-font-family)" w:cs="Courier New"/>
-          <w:sz w:val="24"/>
-          <w:szCs w:val="24"/>
-        </w:rPr>
-        <w:tab/>
-      </w:r>
-      <w:r>
-        <w:rPr>
-          <w:rFonts w:ascii="var(--jp-code-font-family)" w:eastAsia="Times New Roman" w:hAnsi="var(--jp-code-font-family)" w:cs="Courier New"/>
-          <w:sz w:val="24"/>
-          <w:szCs w:val="24"/>
-        </w:rPr>
-        <w:t xml:space="preserve">1.0 </w:t>
-      </w:r>
-      <w:r>
-        <w:rPr>
-          <w:rFonts w:ascii="var(--jp-code-font-family)" w:eastAsia="Times New Roman" w:hAnsi="var(--jp-code-font-family)" w:cs="Courier New"/>
-          <w:sz w:val="24"/>
-          <w:szCs w:val="24"/>
-        </w:rPr>
-        <w:tab/>
-      </w:r>
-      <w:r>
-        <w:rPr>
-          <w:rFonts w:ascii="var(--jp-code-font-family)" w:eastAsia="Times New Roman" w:hAnsi="var(--jp-code-font-family)" w:cs="Courier New"/>
-          <w:sz w:val="24"/>
-          <w:szCs w:val="24"/>
-        </w:rPr>
-        <w:t xml:space="preserve"> 15.9  </w:t>
-      </w:r>
-      <w:r>
-        <w:rPr>
-          <w:rFonts w:ascii="var(--jp-code-font-family)" w:eastAsia="Times New Roman" w:hAnsi="var(--jp-code-font-family)" w:cs="Courier New"/>
-          <w:sz w:val="24"/>
-          <w:szCs w:val="24"/>
-        </w:rPr>
-        <w:tab/>
-      </w:r>
-      <w:r>
-        <w:rPr>
-          <w:rFonts w:ascii="var(--jp-code-font-family)" w:eastAsia="Times New Roman" w:hAnsi="var(--jp-code-font-family)" w:cs="Courier New"/>
-          <w:sz w:val="24"/>
-          <w:szCs w:val="24"/>
-        </w:rPr>
-        <w:t xml:space="preserve">12.7  </w:t>
-      </w:r>
-      <w:r>
-        <w:rPr>
-          <w:rFonts w:ascii="var(--jp-code-font-family)" w:eastAsia="Times New Roman" w:hAnsi="var(--jp-code-font-family)" w:cs="Courier New"/>
-          <w:sz w:val="24"/>
-          <w:szCs w:val="24"/>
-        </w:rPr>
-        <w:tab/>
-      </w:r>
-      <w:r>
-        <w:rPr>
-          <w:rFonts w:ascii="var(--jp-code-font-family)" w:eastAsia="Times New Roman" w:hAnsi="var(--jp-code-font-family)" w:cs="Courier New"/>
-          <w:sz w:val="24"/>
-          <w:szCs w:val="24"/>
-        </w:rPr>
-        <w:t xml:space="preserve">34.0  </w:t>
-      </w:r>
-      <w:r>
-        <w:rPr>
-          <w:rFonts w:ascii="var(--jp-code-font-family)" w:eastAsia="Times New Roman" w:hAnsi="var(--jp-code-font-family)" w:cs="Courier New"/>
-          <w:sz w:val="24"/>
-          <w:szCs w:val="24"/>
-        </w:rPr>
-        <w:tab/>
-      </w:r>
-      <w:r>
-        <w:rPr>
-          <w:rFonts w:ascii="var(--jp-code-font-family)" w:eastAsia="Times New Roman" w:hAnsi="var(--jp-code-font-family)" w:cs="Courier New"/>
-          <w:sz w:val="24"/>
-          <w:szCs w:val="24"/>
-        </w:rPr>
-        <w:t xml:space="preserve">38.9  </w:t>
-      </w:r>
-      <w:r>
-        <w:rPr>
-          <w:rFonts w:ascii="var(--jp-code-font-family)" w:eastAsia="Times New Roman" w:hAnsi="var(--jp-code-font-family)" w:cs="Courier New"/>
-          <w:sz w:val="24"/>
-          <w:szCs w:val="24"/>
-        </w:rPr>
-        <w:tab/>
-      </w:r>
-      <w:r>
-        <w:rPr>
-          <w:rFonts w:ascii="var(--jp-code-font-family)" w:eastAsia="Times New Roman" w:hAnsi="var(--jp-code-font-family)" w:cs="Courier New"/>
-          <w:sz w:val="24"/>
-          <w:szCs w:val="24"/>
-        </w:rPr>
-        <w:t xml:space="preserve">14.2 </w:t>
-      </w:r>
-      <w:r>
-        <w:rPr>
-          <w:rFonts w:ascii="var(--jp-code-font-family)" w:eastAsia="Times New Roman" w:hAnsi="var(--jp-code-font-family)" w:cs="Courier New"/>
-          <w:sz w:val="24"/>
-          <w:szCs w:val="24"/>
-        </w:rPr>
-        <w:tab/>
-      </w:r>
-      <w:r>
-        <w:rPr>
-          <w:rFonts w:ascii="var(--jp-code-font-family)" w:eastAsia="Times New Roman" w:hAnsi="var(--jp-code-font-family)" w:cs="Courier New"/>
-          <w:sz w:val="24"/>
-          <w:szCs w:val="24"/>
-        </w:rPr>
-        <w:t xml:space="preserve">-1.0   </w:t>
-      </w:r>
-      <w:r>
-        <w:rPr>
-          <w:rFonts w:ascii="var(--jp-code-font-family)" w:eastAsia="Times New Roman" w:hAnsi="var(--jp-code-font-family)" w:cs="Courier New"/>
-          <w:sz w:val="24"/>
-          <w:szCs w:val="24"/>
-        </w:rPr>
-        <w:tab/>
-      </w:r>
-      <w:r>
-        <w:rPr>
-          <w:rFonts w:ascii="var(--jp-code-font-family)" w:eastAsia="Times New Roman" w:hAnsi="var(--jp-code-font-family)" w:cs="Courier New"/>
-          <w:sz w:val="24"/>
-          <w:szCs w:val="24"/>
-        </w:rPr>
-        <w:t>1.0</w:t>
-      </w:r>
-    </w:p>
-    <w:p>
-      <w:pPr>
-        <w:shd w:val="clear" w:color="auto" w:fill="FFFFFF"/>
-        <w:tabs>
-          <w:tab w:val="left" w:pos="916"/>
-          <w:tab w:val="left" w:pos="1832"/>
-          <w:tab w:val="left" w:pos="2748"/>
-          <w:tab w:val="left" w:pos="3664"/>
-          <w:tab w:val="left" w:pos="4580"/>
-          <w:tab w:val="left" w:pos="5496"/>
-          <w:tab w:val="left" w:pos="6412"/>
-          <w:tab w:val="left" w:pos="7328"/>
-          <w:tab w:val="left" w:pos="8244"/>
-          <w:tab w:val="left" w:pos="9160"/>
-          <w:tab w:val="left" w:pos="10076"/>
-          <w:tab w:val="left" w:pos="10992"/>
-          <w:tab w:val="left" w:pos="11908"/>
-          <w:tab w:val="left" w:pos="12824"/>
-          <w:tab w:val="left" w:pos="13740"/>
-          <w:tab w:val="left" w:pos="14656"/>
-        </w:tabs>
-        <w:wordWrap w:val="0"/>
-        <w:spacing w:after="0" w:line="240" w:lineRule="auto"/>
-        <w:rPr>
-          <w:rFonts w:ascii="var(--jp-code-font-family)" w:eastAsia="Times New Roman" w:hAnsi="var(--jp-code-font-family)" w:cs="Courier New"/>
-          <w:sz w:val="24"/>
-          <w:szCs w:val="24"/>
-        </w:rPr>
-      </w:pPr>
-      <w:r>
-        <w:rPr>
-          <w:rFonts w:ascii="var(--jp-code-font-family)" w:eastAsia="Times New Roman" w:hAnsi="var(--jp-code-font-family)" w:cs="Courier New"/>
-          <w:sz w:val="24"/>
-          <w:szCs w:val="24"/>
-        </w:rPr>
-        <w:t xml:space="preserve">1  </w:t>
-      </w:r>
-      <w:r>
-        <w:rPr>
-          <w:rFonts w:ascii="var(--jp-code-font-family)" w:eastAsia="Times New Roman" w:hAnsi="var(--jp-code-font-family)" w:cs="Courier New"/>
-          <w:sz w:val="24"/>
-          <w:szCs w:val="24"/>
-        </w:rPr>
-        <w:tab/>
-      </w:r>
-      <w:r>
-        <w:rPr>
-          <w:rFonts w:ascii="var(--jp-code-font-family)" w:eastAsia="Times New Roman" w:hAnsi="var(--jp-code-font-family)" w:cs="Courier New"/>
-          <w:sz w:val="24"/>
-          <w:szCs w:val="24"/>
-        </w:rPr>
-        <w:t xml:space="preserve">0.0  </w:t>
-      </w:r>
-      <w:r>
-        <w:rPr>
-          <w:rFonts w:ascii="var(--jp-code-font-family)" w:eastAsia="Times New Roman" w:hAnsi="var(--jp-code-font-family)" w:cs="Courier New"/>
-          <w:sz w:val="24"/>
-          <w:szCs w:val="24"/>
-        </w:rPr>
-        <w:tab/>
-      </w:r>
-      <w:r>
-        <w:rPr>
-          <w:rFonts w:ascii="var(--jp-code-font-family)" w:eastAsia="Times New Roman" w:hAnsi="var(--jp-code-font-family)" w:cs="Courier New"/>
-          <w:sz w:val="24"/>
-          <w:szCs w:val="24"/>
-        </w:rPr>
-        <w:t xml:space="preserve">20.1  </w:t>
-      </w:r>
-      <w:r>
-        <w:rPr>
-          <w:rFonts w:ascii="var(--jp-code-font-family)" w:eastAsia="Times New Roman" w:hAnsi="var(--jp-code-font-family)" w:cs="Courier New"/>
-          <w:sz w:val="24"/>
-          <w:szCs w:val="24"/>
-        </w:rPr>
-        <w:tab/>
-      </w:r>
-      <w:r>
-        <w:rPr>
-          <w:rFonts w:ascii="var(--jp-code-font-family)" w:eastAsia="Times New Roman" w:hAnsi="var(--jp-code-font-family)" w:cs="Courier New"/>
-          <w:sz w:val="24"/>
-          <w:szCs w:val="24"/>
-        </w:rPr>
-        <w:t xml:space="preserve">13.7  </w:t>
-      </w:r>
-      <w:r>
-        <w:rPr>
-          <w:rFonts w:ascii="var(--jp-code-font-family)" w:eastAsia="Times New Roman" w:hAnsi="var(--jp-code-font-family)" w:cs="Courier New"/>
-          <w:sz w:val="24"/>
-          <w:szCs w:val="24"/>
-        </w:rPr>
-        <w:tab/>
-      </w:r>
-      <w:r>
-        <w:rPr>
-          <w:rFonts w:ascii="var(--jp-code-font-family)" w:eastAsia="Times New Roman" w:hAnsi="var(--jp-code-font-family)" w:cs="Courier New"/>
-          <w:sz w:val="24"/>
-          <w:szCs w:val="24"/>
-        </w:rPr>
-        <w:t xml:space="preserve">40.6  </w:t>
-      </w:r>
-      <w:r>
-        <w:rPr>
-          <w:rFonts w:ascii="var(--jp-code-font-family)" w:eastAsia="Times New Roman" w:hAnsi="var(--jp-code-font-family)" w:cs="Courier New"/>
-          <w:sz w:val="24"/>
-          <w:szCs w:val="24"/>
-        </w:rPr>
-        <w:tab/>
-      </w:r>
-      <w:r>
-        <w:rPr>
-          <w:rFonts w:ascii="var(--jp-code-font-family)" w:eastAsia="Times New Roman" w:hAnsi="var(--jp-code-font-family)" w:cs="Courier New"/>
-          <w:sz w:val="24"/>
-          <w:szCs w:val="24"/>
-        </w:rPr>
-        <w:t xml:space="preserve">44.5  </w:t>
-      </w:r>
-      <w:r>
-        <w:rPr>
-          <w:rFonts w:ascii="var(--jp-code-font-family)" w:eastAsia="Times New Roman" w:hAnsi="var(--jp-code-font-family)" w:cs="Courier New"/>
-          <w:sz w:val="24"/>
-          <w:szCs w:val="24"/>
-        </w:rPr>
-        <w:tab/>
-      </w:r>
-      <w:r>
-        <w:rPr>
-          <w:rFonts w:ascii="var(--jp-code-font-family)" w:eastAsia="Times New Roman" w:hAnsi="var(--jp-code-font-family)" w:cs="Courier New"/>
-          <w:sz w:val="24"/>
-          <w:szCs w:val="24"/>
-        </w:rPr>
-        <w:t xml:space="preserve">18.0 </w:t>
-      </w:r>
-      <w:r>
-        <w:rPr>
-          <w:rFonts w:ascii="var(--jp-code-font-family)" w:eastAsia="Times New Roman" w:hAnsi="var(--jp-code-font-family)" w:cs="Courier New"/>
-          <w:sz w:val="24"/>
-          <w:szCs w:val="24"/>
-        </w:rPr>
-        <w:tab/>
-      </w:r>
-      <w:r>
-        <w:rPr>
-          <w:rFonts w:ascii="var(--jp-code-font-family)" w:eastAsia="Times New Roman" w:hAnsi="var(--jp-code-font-family)" w:cs="Courier New"/>
-          <w:sz w:val="24"/>
-          <w:szCs w:val="24"/>
-        </w:rPr>
-        <w:t xml:space="preserve">-1.0   </w:t>
-      </w:r>
-      <w:r>
-        <w:rPr>
-          <w:rFonts w:ascii="var(--jp-code-font-family)" w:eastAsia="Times New Roman" w:hAnsi="var(--jp-code-font-family)" w:cs="Courier New"/>
-          <w:sz w:val="24"/>
-          <w:szCs w:val="24"/>
-        </w:rPr>
-        <w:tab/>
-      </w:r>
-      <w:r>
-        <w:rPr>
-          <w:rFonts w:ascii="var(--jp-code-font-family)" w:eastAsia="Times New Roman" w:hAnsi="var(--jp-code-font-family)" w:cs="Courier New"/>
-          <w:sz w:val="24"/>
-          <w:szCs w:val="24"/>
-        </w:rPr>
-        <w:t>1.0</w:t>
-      </w:r>
-    </w:p>
-    <w:p>
-      <w:pPr>
-        <w:shd w:val="clear" w:color="auto" w:fill="FFFFFF"/>
-        <w:tabs>
-          <w:tab w:val="left" w:pos="916"/>
-          <w:tab w:val="left" w:pos="1832"/>
-          <w:tab w:val="left" w:pos="2748"/>
-          <w:tab w:val="left" w:pos="3664"/>
-          <w:tab w:val="left" w:pos="4580"/>
-          <w:tab w:val="left" w:pos="5496"/>
-          <w:tab w:val="left" w:pos="6412"/>
-          <w:tab w:val="left" w:pos="7328"/>
-          <w:tab w:val="left" w:pos="8244"/>
-          <w:tab w:val="left" w:pos="9160"/>
-          <w:tab w:val="left" w:pos="10076"/>
-          <w:tab w:val="left" w:pos="10992"/>
-          <w:tab w:val="left" w:pos="11908"/>
-          <w:tab w:val="left" w:pos="12824"/>
-          <w:tab w:val="left" w:pos="13740"/>
-          <w:tab w:val="left" w:pos="14656"/>
-        </w:tabs>
-        <w:wordWrap w:val="0"/>
-        <w:spacing w:after="0" w:line="240" w:lineRule="auto"/>
-        <w:rPr>
-          <w:rFonts w:ascii="var(--jp-code-font-family)" w:eastAsia="Times New Roman" w:hAnsi="var(--jp-code-font-family)" w:cs="Courier New"/>
-          <w:sz w:val="24"/>
-          <w:szCs w:val="24"/>
-        </w:rPr>
-      </w:pPr>
-      <w:r>
-        <w:rPr>
-          <w:rFonts w:ascii="var(--jp-code-font-family)" w:eastAsia="Times New Roman" w:hAnsi="var(--jp-code-font-family)" w:cs="Courier New"/>
-          <w:sz w:val="24"/>
-          <w:szCs w:val="24"/>
-        </w:rPr>
-        <w:t xml:space="preserve">2  </w:t>
-      </w:r>
-      <w:r>
-        <w:rPr>
-          <w:rFonts w:ascii="var(--jp-code-font-family)" w:eastAsia="Times New Roman" w:hAnsi="var(--jp-code-font-family)" w:cs="Courier New"/>
-          <w:sz w:val="24"/>
-          <w:szCs w:val="24"/>
-        </w:rPr>
-        <w:tab/>
-      </w:r>
-      <w:r>
-        <w:rPr>
-          <w:rFonts w:ascii="var(--jp-code-font-family)" w:eastAsia="Times New Roman" w:hAnsi="var(--jp-code-font-family)" w:cs="Courier New"/>
-          <w:sz w:val="24"/>
-          <w:szCs w:val="24"/>
-        </w:rPr>
-        <w:t xml:space="preserve">0.0  </w:t>
-      </w:r>
-      <w:r>
-        <w:rPr>
-          <w:rFonts w:ascii="var(--jp-code-font-family)" w:eastAsia="Times New Roman" w:hAnsi="var(--jp-code-font-family)" w:cs="Courier New"/>
-          <w:sz w:val="24"/>
-          <w:szCs w:val="24"/>
-        </w:rPr>
-        <w:tab/>
-      </w:r>
-      <w:r>
-        <w:rPr>
-          <w:rFonts w:ascii="var(--jp-code-font-family)" w:eastAsia="Times New Roman" w:hAnsi="var(--jp-code-font-family)" w:cs="Courier New"/>
-          <w:sz w:val="24"/>
-          <w:szCs w:val="24"/>
-        </w:rPr>
-        <w:t xml:space="preserve">19.7 </w:t>
-      </w:r>
-      <w:r>
-        <w:rPr>
-          <w:rFonts w:ascii="var(--jp-code-font-family)" w:eastAsia="Times New Roman" w:hAnsi="var(--jp-code-font-family)" w:cs="Courier New"/>
-          <w:sz w:val="24"/>
-          <w:szCs w:val="24"/>
-        </w:rPr>
-        <w:tab/>
-      </w:r>
-      <w:r>
-        <w:rPr>
-          <w:rFonts w:ascii="var(--jp-code-font-family)" w:eastAsia="Times New Roman" w:hAnsi="var(--jp-code-font-family)" w:cs="Courier New"/>
-          <w:sz w:val="24"/>
-          <w:szCs w:val="24"/>
-        </w:rPr>
-        <w:t xml:space="preserve"> 16.7  </w:t>
-      </w:r>
-      <w:r>
-        <w:rPr>
-          <w:rFonts w:ascii="var(--jp-code-font-family)" w:eastAsia="Times New Roman" w:hAnsi="var(--jp-code-font-family)" w:cs="Courier New"/>
-          <w:sz w:val="24"/>
-          <w:szCs w:val="24"/>
-        </w:rPr>
-        <w:tab/>
-      </w:r>
-      <w:r>
-        <w:rPr>
-          <w:rFonts w:ascii="var(--jp-code-font-family)" w:eastAsia="Times New Roman" w:hAnsi="var(--jp-code-font-family)" w:cs="Courier New"/>
-          <w:sz w:val="24"/>
-          <w:szCs w:val="24"/>
-        </w:rPr>
-        <w:t xml:space="preserve">39.9  </w:t>
-      </w:r>
-      <w:r>
-        <w:rPr>
-          <w:rFonts w:ascii="var(--jp-code-font-family)" w:eastAsia="Times New Roman" w:hAnsi="var(--jp-code-font-family)" w:cs="Courier New"/>
-          <w:sz w:val="24"/>
-          <w:szCs w:val="24"/>
-        </w:rPr>
-        <w:tab/>
-      </w:r>
-      <w:r>
-        <w:rPr>
-          <w:rFonts w:ascii="var(--jp-code-font-family)" w:eastAsia="Times New Roman" w:hAnsi="var(--jp-code-font-family)" w:cs="Courier New"/>
-          <w:sz w:val="24"/>
-          <w:szCs w:val="24"/>
-        </w:rPr>
-        <w:t xml:space="preserve">43.6  </w:t>
-      </w:r>
-      <w:r>
-        <w:rPr>
-          <w:rFonts w:ascii="var(--jp-code-font-family)" w:eastAsia="Times New Roman" w:hAnsi="var(--jp-code-font-family)" w:cs="Courier New"/>
-          <w:sz w:val="24"/>
-          <w:szCs w:val="24"/>
-        </w:rPr>
-        <w:tab/>
-      </w:r>
-      <w:r>
-        <w:rPr>
-          <w:rFonts w:ascii="var(--jp-code-font-family)" w:eastAsia="Times New Roman" w:hAnsi="var(--jp-code-font-family)" w:cs="Courier New"/>
-          <w:sz w:val="24"/>
-          <w:szCs w:val="24"/>
-        </w:rPr>
-        <w:t>18.2</w:t>
-      </w:r>
-      <w:r>
-        <w:rPr>
-          <w:rFonts w:ascii="var(--jp-code-font-family)" w:eastAsia="Times New Roman" w:hAnsi="var(--jp-code-font-family)" w:cs="Courier New"/>
-          <w:sz w:val="24"/>
-          <w:szCs w:val="24"/>
-        </w:rPr>
-        <w:tab/>
-      </w:r>
-      <w:r>
-        <w:rPr>
-          <w:rFonts w:ascii="var(--jp-code-font-family)" w:eastAsia="Times New Roman" w:hAnsi="var(--jp-code-font-family)" w:cs="Courier New"/>
-          <w:sz w:val="24"/>
-          <w:szCs w:val="24"/>
-        </w:rPr>
-        <w:t xml:space="preserve">  1.0 </w:t>
-      </w:r>
-      <w:r>
-        <w:rPr>
-          <w:rFonts w:ascii="var(--jp-code-font-family)" w:eastAsia="Times New Roman" w:hAnsi="var(--jp-code-font-family)" w:cs="Courier New"/>
-          <w:sz w:val="24"/>
-          <w:szCs w:val="24"/>
-        </w:rPr>
-        <w:tab/>
-      </w:r>
-      <w:r>
-        <w:rPr>
-          <w:rFonts w:ascii="var(--jp-code-font-family)" w:eastAsia="Times New Roman" w:hAnsi="var(--jp-code-font-family)" w:cs="Courier New"/>
-          <w:sz w:val="24"/>
-          <w:szCs w:val="24"/>
-        </w:rPr>
-        <w:t xml:space="preserve"> -1.0</w:t>
-      </w:r>
-    </w:p>
-    <w:p>
-      <w:pPr>
-        <w:shd w:val="clear" w:color="auto" w:fill="FFFFFF"/>
-        <w:tabs>
-          <w:tab w:val="left" w:pos="916"/>
-          <w:tab w:val="left" w:pos="1832"/>
-          <w:tab w:val="left" w:pos="2748"/>
-          <w:tab w:val="left" w:pos="3664"/>
-          <w:tab w:val="left" w:pos="4580"/>
-          <w:tab w:val="left" w:pos="5496"/>
-          <w:tab w:val="left" w:pos="6412"/>
-          <w:tab w:val="left" w:pos="7328"/>
-          <w:tab w:val="left" w:pos="8244"/>
-          <w:tab w:val="left" w:pos="9160"/>
-          <w:tab w:val="left" w:pos="10076"/>
-          <w:tab w:val="left" w:pos="10992"/>
-          <w:tab w:val="left" w:pos="11908"/>
-          <w:tab w:val="left" w:pos="12824"/>
-          <w:tab w:val="left" w:pos="13740"/>
-          <w:tab w:val="left" w:pos="14656"/>
-        </w:tabs>
-        <w:wordWrap w:val="0"/>
-        <w:spacing w:after="0" w:line="240" w:lineRule="auto"/>
-        <w:rPr>
-          <w:rFonts w:ascii="var(--jp-code-font-family)" w:eastAsia="Times New Roman" w:hAnsi="var(--jp-code-font-family)" w:cs="Courier New"/>
-          <w:sz w:val="24"/>
-          <w:szCs w:val="24"/>
-        </w:rPr>
-      </w:pPr>
-      <w:r>
-        <w:rPr>
-          <w:rFonts w:ascii="var(--jp-code-font-family)" w:eastAsia="Times New Roman" w:hAnsi="var(--jp-code-font-family)" w:cs="Courier New"/>
-          <w:sz w:val="24"/>
-          <w:szCs w:val="24"/>
-        </w:rPr>
-        <w:t xml:space="preserve">3  </w:t>
-      </w:r>
-      <w:r>
-        <w:rPr>
-          <w:rFonts w:ascii="var(--jp-code-font-family)" w:eastAsia="Times New Roman" w:hAnsi="var(--jp-code-font-family)" w:cs="Courier New"/>
-          <w:sz w:val="24"/>
-          <w:szCs w:val="24"/>
-        </w:rPr>
-        <w:tab/>
-      </w:r>
-      <w:r>
-        <w:rPr>
-          <w:rFonts w:ascii="var(--jp-code-font-family)" w:eastAsia="Times New Roman" w:hAnsi="var(--jp-code-font-family)" w:cs="Courier New"/>
-          <w:sz w:val="24"/>
-          <w:szCs w:val="24"/>
-        </w:rPr>
-        <w:t xml:space="preserve">1.0 </w:t>
-      </w:r>
-      <w:r>
-        <w:rPr>
-          <w:rFonts w:ascii="var(--jp-code-font-family)" w:eastAsia="Times New Roman" w:hAnsi="var(--jp-code-font-family)" w:cs="Courier New"/>
-          <w:sz w:val="24"/>
-          <w:szCs w:val="24"/>
-        </w:rPr>
-        <w:tab/>
-      </w:r>
-      <w:r>
-        <w:rPr>
-          <w:rFonts w:ascii="var(--jp-code-font-family)" w:eastAsia="Times New Roman" w:hAnsi="var(--jp-code-font-family)" w:cs="Courier New"/>
-          <w:sz w:val="24"/>
-          <w:szCs w:val="24"/>
-        </w:rPr>
-        <w:t xml:space="preserve"> 16.9  </w:t>
-      </w:r>
-      <w:r>
-        <w:rPr>
-          <w:rFonts w:ascii="var(--jp-code-font-family)" w:eastAsia="Times New Roman" w:hAnsi="var(--jp-code-font-family)" w:cs="Courier New"/>
-          <w:sz w:val="24"/>
-          <w:szCs w:val="24"/>
-        </w:rPr>
-        <w:tab/>
-      </w:r>
-      <w:r>
-        <w:rPr>
-          <w:rFonts w:ascii="var(--jp-code-font-family)" w:eastAsia="Times New Roman" w:hAnsi="var(--jp-code-font-family)" w:cs="Courier New"/>
-          <w:sz w:val="24"/>
-          <w:szCs w:val="24"/>
-        </w:rPr>
-        <w:t xml:space="preserve">13.2  </w:t>
-      </w:r>
-      <w:r>
-        <w:rPr>
-          <w:rFonts w:ascii="var(--jp-code-font-family)" w:eastAsia="Times New Roman" w:hAnsi="var(--jp-code-font-family)" w:cs="Courier New"/>
-          <w:sz w:val="24"/>
-          <w:szCs w:val="24"/>
-        </w:rPr>
-        <w:tab/>
-      </w:r>
-      <w:r>
-        <w:rPr>
-          <w:rFonts w:ascii="var(--jp-code-font-family)" w:eastAsia="Times New Roman" w:hAnsi="var(--jp-code-font-family)" w:cs="Courier New"/>
-          <w:sz w:val="24"/>
-          <w:szCs w:val="24"/>
-        </w:rPr>
-        <w:t xml:space="preserve">37.3  </w:t>
-      </w:r>
-      <w:r>
-        <w:rPr>
-          <w:rFonts w:ascii="var(--jp-code-font-family)" w:eastAsia="Times New Roman" w:hAnsi="var(--jp-code-font-family)" w:cs="Courier New"/>
-          <w:sz w:val="24"/>
-          <w:szCs w:val="24"/>
-        </w:rPr>
-        <w:tab/>
-      </w:r>
-      <w:r>
-        <w:rPr>
-          <w:rFonts w:ascii="var(--jp-code-font-family)" w:eastAsia="Times New Roman" w:hAnsi="var(--jp-code-font-family)" w:cs="Courier New"/>
-          <w:sz w:val="24"/>
-          <w:szCs w:val="24"/>
-        </w:rPr>
-        <w:t xml:space="preserve">42.7 </w:t>
-      </w:r>
-      <w:r>
-        <w:rPr>
-          <w:rFonts w:ascii="var(--jp-code-font-family)" w:eastAsia="Times New Roman" w:hAnsi="var(--jp-code-font-family)" w:cs="Courier New"/>
-          <w:sz w:val="24"/>
-          <w:szCs w:val="24"/>
-        </w:rPr>
-        <w:tab/>
-      </w:r>
-      <w:r>
-        <w:rPr>
-          <w:rFonts w:ascii="var(--jp-code-font-family)" w:eastAsia="Times New Roman" w:hAnsi="var(--jp-code-font-family)" w:cs="Courier New"/>
-          <w:sz w:val="24"/>
-          <w:szCs w:val="24"/>
-        </w:rPr>
-        <w:t xml:space="preserve">15.6 </w:t>
-      </w:r>
-      <w:r>
-        <w:rPr>
-          <w:rFonts w:ascii="var(--jp-code-font-family)" w:eastAsia="Times New Roman" w:hAnsi="var(--jp-code-font-family)" w:cs="Courier New"/>
-          <w:sz w:val="24"/>
-          <w:szCs w:val="24"/>
-        </w:rPr>
-        <w:tab/>
-      </w:r>
-      <w:r>
-        <w:rPr>
-          <w:rFonts w:ascii="var(--jp-code-font-family)" w:eastAsia="Times New Roman" w:hAnsi="var(--jp-code-font-family)" w:cs="Courier New"/>
-          <w:sz w:val="24"/>
-          <w:szCs w:val="24"/>
-        </w:rPr>
-        <w:t xml:space="preserve">-1.0  </w:t>
-      </w:r>
-      <w:r>
-        <w:rPr>
-          <w:rFonts w:ascii="var(--jp-code-font-family)" w:eastAsia="Times New Roman" w:hAnsi="var(--jp-code-font-family)" w:cs="Courier New"/>
-          <w:sz w:val="24"/>
-          <w:szCs w:val="24"/>
-        </w:rPr>
-        <w:tab/>
-      </w:r>
-      <w:r>
-        <w:rPr>
-          <w:rFonts w:ascii="var(--jp-code-font-family)" w:eastAsia="Times New Roman" w:hAnsi="var(--jp-code-font-family)" w:cs="Courier New"/>
-          <w:sz w:val="24"/>
-          <w:szCs w:val="24"/>
-        </w:rPr>
-        <w:t xml:space="preserve"> 1.0</w:t>
-      </w:r>
-    </w:p>
-    <w:p>
-      <w:pPr>
-        <w:shd w:val="clear" w:color="auto" w:fill="FFFFFF"/>
-        <w:tabs>
-          <w:tab w:val="left" w:pos="916"/>
-          <w:tab w:val="left" w:pos="1832"/>
-          <w:tab w:val="left" w:pos="2748"/>
-          <w:tab w:val="left" w:pos="3664"/>
-          <w:tab w:val="left" w:pos="4580"/>
-          <w:tab w:val="left" w:pos="5496"/>
-          <w:tab w:val="left" w:pos="6412"/>
-          <w:tab w:val="left" w:pos="7328"/>
-          <w:tab w:val="left" w:pos="8244"/>
-          <w:tab w:val="left" w:pos="9160"/>
-          <w:tab w:val="left" w:pos="10076"/>
-          <w:tab w:val="left" w:pos="10992"/>
-          <w:tab w:val="left" w:pos="11908"/>
-          <w:tab w:val="left" w:pos="12824"/>
-          <w:tab w:val="left" w:pos="13740"/>
-          <w:tab w:val="left" w:pos="14656"/>
-        </w:tabs>
-        <w:wordWrap w:val="0"/>
-        <w:spacing w:after="0" w:line="240" w:lineRule="auto"/>
-        <w:rPr>
-          <w:rFonts w:ascii="var(--jp-code-font-family)" w:eastAsia="Times New Roman" w:hAnsi="var(--jp-code-font-family)" w:cs="Courier New"/>
-          <w:sz w:val="24"/>
-          <w:szCs w:val="24"/>
-        </w:rPr>
-      </w:pPr>
-      <w:r>
-        <w:rPr>
-          <w:rFonts w:ascii="var(--jp-code-font-family)" w:eastAsia="Times New Roman" w:hAnsi="var(--jp-code-font-family)" w:cs="Courier New"/>
-          <w:sz w:val="24"/>
-          <w:szCs w:val="24"/>
-        </w:rPr>
-        <w:t xml:space="preserve">4  </w:t>
-      </w:r>
-      <w:r>
-        <w:rPr>
-          <w:rFonts w:ascii="var(--jp-code-font-family)" w:eastAsia="Times New Roman" w:hAnsi="var(--jp-code-font-family)" w:cs="Courier New"/>
-          <w:sz w:val="24"/>
-          <w:szCs w:val="24"/>
-        </w:rPr>
-        <w:tab/>
-      </w:r>
-      <w:r>
-        <w:rPr>
-          <w:rFonts w:ascii="var(--jp-code-font-family)" w:eastAsia="Times New Roman" w:hAnsi="var(--jp-code-font-family)" w:cs="Courier New"/>
-          <w:sz w:val="24"/>
-          <w:szCs w:val="24"/>
-        </w:rPr>
-        <w:t xml:space="preserve">0.0  </w:t>
-      </w:r>
-      <w:r>
-        <w:rPr>
-          <w:rFonts w:ascii="var(--jp-code-font-family)" w:eastAsia="Times New Roman" w:hAnsi="var(--jp-code-font-family)" w:cs="Courier New"/>
-          <w:sz w:val="24"/>
-          <w:szCs w:val="24"/>
-        </w:rPr>
-        <w:tab/>
-      </w:r>
-      <w:r>
-        <w:rPr>
-          <w:rFonts w:ascii="var(--jp-code-font-family)" w:eastAsia="Times New Roman" w:hAnsi="var(--jp-code-font-family)" w:cs="Courier New"/>
-          <w:sz w:val="24"/>
-          <w:szCs w:val="24"/>
-        </w:rPr>
-        <w:t xml:space="preserve">16.3  </w:t>
-      </w:r>
-      <w:r>
-        <w:rPr>
-          <w:rFonts w:ascii="var(--jp-code-font-family)" w:eastAsia="Times New Roman" w:hAnsi="var(--jp-code-font-family)" w:cs="Courier New"/>
-          <w:sz w:val="24"/>
-          <w:szCs w:val="24"/>
-        </w:rPr>
-        <w:tab/>
-      </w:r>
-      <w:r>
-        <w:rPr>
-          <w:rFonts w:ascii="var(--jp-code-font-family)" w:eastAsia="Times New Roman" w:hAnsi="var(--jp-code-font-family)" w:cs="Courier New"/>
-          <w:sz w:val="24"/>
-          <w:szCs w:val="24"/>
-        </w:rPr>
-        <w:t xml:space="preserve">11.6  </w:t>
-      </w:r>
-      <w:r>
-        <w:rPr>
-          <w:rFonts w:ascii="var(--jp-code-font-family)" w:eastAsia="Times New Roman" w:hAnsi="var(--jp-code-font-family)" w:cs="Courier New"/>
-          <w:sz w:val="24"/>
-          <w:szCs w:val="24"/>
-        </w:rPr>
-        <w:tab/>
-      </w:r>
-      <w:r>
-        <w:rPr>
-          <w:rFonts w:ascii="var(--jp-code-font-family)" w:eastAsia="Times New Roman" w:hAnsi="var(--jp-code-font-family)" w:cs="Courier New"/>
-          <w:sz w:val="24"/>
-          <w:szCs w:val="24"/>
-        </w:rPr>
-        <w:t xml:space="preserve">31.6  </w:t>
-      </w:r>
-      <w:r>
-        <w:rPr>
-          <w:rFonts w:ascii="var(--jp-code-font-family)" w:eastAsia="Times New Roman" w:hAnsi="var(--jp-code-font-family)" w:cs="Courier New"/>
-          <w:sz w:val="24"/>
-          <w:szCs w:val="24"/>
-        </w:rPr>
-        <w:tab/>
-      </w:r>
-      <w:r>
-        <w:rPr>
-          <w:rFonts w:ascii="var(--jp-code-font-family)" w:eastAsia="Times New Roman" w:hAnsi="var(--jp-code-font-family)" w:cs="Courier New"/>
-          <w:sz w:val="24"/>
-          <w:szCs w:val="24"/>
-        </w:rPr>
-        <w:t xml:space="preserve">34.2  </w:t>
-      </w:r>
-      <w:r>
-        <w:rPr>
-          <w:rFonts w:ascii="var(--jp-code-font-family)" w:eastAsia="Times New Roman" w:hAnsi="var(--jp-code-font-family)" w:cs="Courier New"/>
-          <w:sz w:val="24"/>
-          <w:szCs w:val="24"/>
-        </w:rPr>
-        <w:tab/>
-      </w:r>
-      <w:r>
-        <w:rPr>
-          <w:rFonts w:ascii="var(--jp-code-font-family)" w:eastAsia="Times New Roman" w:hAnsi="var(--jp-code-font-family)" w:cs="Courier New"/>
-          <w:sz w:val="24"/>
-          <w:szCs w:val="24"/>
-        </w:rPr>
-        <w:t xml:space="preserve">14.5 </w:t>
-      </w:r>
-      <w:r>
-        <w:rPr>
-          <w:rFonts w:ascii="var(--jp-code-font-family)" w:eastAsia="Times New Roman" w:hAnsi="var(--jp-code-font-family)" w:cs="Courier New"/>
-          <w:sz w:val="24"/>
-          <w:szCs w:val="24"/>
-        </w:rPr>
-        <w:tab/>
-      </w:r>
-      <w:r>
-        <w:rPr>
-          <w:rFonts w:ascii="var(--jp-code-font-family)" w:eastAsia="Times New Roman" w:hAnsi="var(--jp-code-font-family)" w:cs="Courier New"/>
-          <w:sz w:val="24"/>
-          <w:szCs w:val="24"/>
-        </w:rPr>
-        <w:t xml:space="preserve">-1.0  </w:t>
-      </w:r>
-      <w:r>
-        <w:rPr>
-          <w:rFonts w:ascii="var(--jp-code-font-family)" w:eastAsia="Times New Roman" w:hAnsi="var(--jp-code-font-family)" w:cs="Courier New"/>
-          <w:sz w:val="24"/>
-          <w:szCs w:val="24"/>
-        </w:rPr>
-        <w:tab/>
-      </w:r>
-      <w:r>
-        <w:rPr>
-          <w:rFonts w:ascii="var(--jp-code-font-family)" w:eastAsia="Times New Roman" w:hAnsi="var(--jp-code-font-family)" w:cs="Courier New"/>
-          <w:sz w:val="24"/>
-          <w:szCs w:val="24"/>
-        </w:rPr>
-        <w:t xml:space="preserve"> 1.0</w:t>
-      </w:r>
-    </w:p>
-    <w:p>
-      <w:pPr>
-        <w:autoSpaceDE w:val="0"/>
-        <w:autoSpaceDN w:val="0"/>
-        <w:adjustRightInd w:val="0"/>
-        <w:spacing w:after="0" w:line="240" w:lineRule="auto"/>
-        <w:rPr>
-          <w:rFonts w:ascii="Times New Roman" w:hAnsi="Times New Roman" w:cs="Times New Roman"/>
-          <w:bCs/>
-          <w:color w:val="000000"/>
-          <w:sz w:val="24"/>
-          <w:szCs w:val="24"/>
-        </w:rPr>
-      </w:pPr>
-    </w:p>
+    <w:tbl>
+      <w:tblPr>
+        <w:tblStyle w:val="TableGrid"/>
+        <w:tblW w:w="0" w:type="auto"/>
+        <w:tblInd w:w="0" w:type="dxa"/>
+        <w:tblLook w:val="04A0" w:firstRow="1" w:lastRow="0" w:firstColumn="1" w:lastColumn="0" w:noHBand="0" w:noVBand="1"/>
+      </w:tblPr>
+      <w:tblGrid>
+        <w:gridCol w:w="1287"/>
+        <w:gridCol w:w="1287"/>
+        <w:gridCol w:w="1287"/>
+        <w:gridCol w:w="1287"/>
+        <w:gridCol w:w="1287"/>
+        <w:gridCol w:w="1287"/>
+        <w:gridCol w:w="1287"/>
+        <w:gridCol w:w="1287"/>
+      </w:tblGrid>
+      <w:tr>
+        <w:tc>
+          <w:tcPr>
+            <w:tcW w:w="1287" w:type="dxa"/>
+          </w:tcPr>
+          <w:p>
+            <w:pPr>
+              <w:tabs>
+                <w:tab w:val="left" w:pos="916"/>
+                <w:tab w:val="left" w:pos="1832"/>
+                <w:tab w:val="left" w:pos="2748"/>
+                <w:tab w:val="left" w:pos="3664"/>
+                <w:tab w:val="left" w:pos="4580"/>
+                <w:tab w:val="left" w:pos="5496"/>
+                <w:tab w:val="left" w:pos="6412"/>
+                <w:tab w:val="left" w:pos="7328"/>
+                <w:tab w:val="left" w:pos="8244"/>
+                <w:tab w:val="left" w:pos="9160"/>
+                <w:tab w:val="left" w:pos="10076"/>
+                <w:tab w:val="left" w:pos="10992"/>
+                <w:tab w:val="left" w:pos="11908"/>
+                <w:tab w:val="left" w:pos="12824"/>
+                <w:tab w:val="left" w:pos="13740"/>
+                <w:tab w:val="left" w:pos="14656"/>
+              </w:tabs>
+              <w:wordWrap w:val="0"/>
+              <w:rPr>
+                <w:rFonts w:ascii="var(--jp-code-font-family)" w:eastAsia="Times New Roman" w:hAnsi="var(--jp-code-font-family)" w:cs="Courier New"/>
+                <w:sz w:val="24"/>
+                <w:szCs w:val="24"/>
+              </w:rPr>
+            </w:pPr>
+            <w:r>
+              <w:rPr>
+                <w:rFonts w:ascii="var(--jp-code-font-family)" w:eastAsia="Times New Roman" w:hAnsi="var(--jp-code-font-family)" w:cs="Courier New"/>
+                <w:sz w:val="24"/>
+                <w:szCs w:val="24"/>
+              </w:rPr>
+              <w:t>0</w:t>
+            </w:r>
+          </w:p>
+        </w:tc>
+        <w:tc>
+          <w:tcPr>
+            <w:tcW w:w="1287" w:type="dxa"/>
+          </w:tcPr>
+          <w:p>
+            <w:pPr>
+              <w:tabs>
+                <w:tab w:val="left" w:pos="916"/>
+                <w:tab w:val="left" w:pos="1832"/>
+                <w:tab w:val="left" w:pos="2748"/>
+                <w:tab w:val="left" w:pos="3664"/>
+                <w:tab w:val="left" w:pos="4580"/>
+                <w:tab w:val="left" w:pos="5496"/>
+                <w:tab w:val="left" w:pos="6412"/>
+                <w:tab w:val="left" w:pos="7328"/>
+                <w:tab w:val="left" w:pos="8244"/>
+                <w:tab w:val="left" w:pos="9160"/>
+                <w:tab w:val="left" w:pos="10076"/>
+                <w:tab w:val="left" w:pos="10992"/>
+                <w:tab w:val="left" w:pos="11908"/>
+                <w:tab w:val="left" w:pos="12824"/>
+                <w:tab w:val="left" w:pos="13740"/>
+                <w:tab w:val="left" w:pos="14656"/>
+              </w:tabs>
+              <w:wordWrap w:val="0"/>
+              <w:rPr>
+                <w:rFonts w:ascii="var(--jp-code-font-family)" w:eastAsia="Times New Roman" w:hAnsi="var(--jp-code-font-family)" w:cs="Courier New"/>
+                <w:sz w:val="24"/>
+                <w:szCs w:val="24"/>
+              </w:rPr>
+            </w:pPr>
+            <w:r>
+              <w:rPr>
+                <w:rFonts w:ascii="var(--jp-code-font-family)" w:eastAsia="Times New Roman" w:hAnsi="var(--jp-code-font-family)" w:cs="Courier New"/>
+                <w:sz w:val="24"/>
+                <w:szCs w:val="24"/>
+              </w:rPr>
+              <w:t xml:space="preserve">1 </w:t>
+            </w:r>
+          </w:p>
+        </w:tc>
+        <w:tc>
+          <w:tcPr>
+            <w:tcW w:w="1287" w:type="dxa"/>
+          </w:tcPr>
+          <w:p>
+            <w:pPr>
+              <w:tabs>
+                <w:tab w:val="left" w:pos="916"/>
+                <w:tab w:val="left" w:pos="1832"/>
+                <w:tab w:val="left" w:pos="2748"/>
+                <w:tab w:val="left" w:pos="3664"/>
+                <w:tab w:val="left" w:pos="4580"/>
+                <w:tab w:val="left" w:pos="5496"/>
+                <w:tab w:val="left" w:pos="6412"/>
+                <w:tab w:val="left" w:pos="7328"/>
+                <w:tab w:val="left" w:pos="8244"/>
+                <w:tab w:val="left" w:pos="9160"/>
+                <w:tab w:val="left" w:pos="10076"/>
+                <w:tab w:val="left" w:pos="10992"/>
+                <w:tab w:val="left" w:pos="11908"/>
+                <w:tab w:val="left" w:pos="12824"/>
+                <w:tab w:val="left" w:pos="13740"/>
+                <w:tab w:val="left" w:pos="14656"/>
+              </w:tabs>
+              <w:wordWrap w:val="0"/>
+              <w:rPr>
+                <w:rFonts w:ascii="var(--jp-code-font-family)" w:eastAsia="Times New Roman" w:hAnsi="var(--jp-code-font-family)" w:cs="Courier New"/>
+                <w:sz w:val="24"/>
+                <w:szCs w:val="24"/>
+              </w:rPr>
+            </w:pPr>
+            <w:r>
+              <w:rPr>
+                <w:rFonts w:ascii="var(--jp-code-font-family)" w:eastAsia="Times New Roman" w:hAnsi="var(--jp-code-font-family)" w:cs="Courier New"/>
+                <w:sz w:val="24"/>
+                <w:szCs w:val="24"/>
+              </w:rPr>
+              <w:t>2</w:t>
+            </w:r>
+          </w:p>
+        </w:tc>
+        <w:tc>
+          <w:tcPr>
+            <w:tcW w:w="1287" w:type="dxa"/>
+          </w:tcPr>
+          <w:p>
+            <w:pPr>
+              <w:tabs>
+                <w:tab w:val="left" w:pos="916"/>
+                <w:tab w:val="left" w:pos="1832"/>
+                <w:tab w:val="left" w:pos="2748"/>
+                <w:tab w:val="left" w:pos="3664"/>
+                <w:tab w:val="left" w:pos="4580"/>
+                <w:tab w:val="left" w:pos="5496"/>
+                <w:tab w:val="left" w:pos="6412"/>
+                <w:tab w:val="left" w:pos="7328"/>
+                <w:tab w:val="left" w:pos="8244"/>
+                <w:tab w:val="left" w:pos="9160"/>
+                <w:tab w:val="left" w:pos="10076"/>
+                <w:tab w:val="left" w:pos="10992"/>
+                <w:tab w:val="left" w:pos="11908"/>
+                <w:tab w:val="left" w:pos="12824"/>
+                <w:tab w:val="left" w:pos="13740"/>
+                <w:tab w:val="left" w:pos="14656"/>
+              </w:tabs>
+              <w:wordWrap w:val="0"/>
+              <w:rPr>
+                <w:rFonts w:ascii="var(--jp-code-font-family)" w:eastAsia="Times New Roman" w:hAnsi="var(--jp-code-font-family)" w:cs="Courier New"/>
+                <w:sz w:val="24"/>
+                <w:szCs w:val="24"/>
+              </w:rPr>
+            </w:pPr>
+            <w:r>
+              <w:rPr>
+                <w:rFonts w:ascii="var(--jp-code-font-family)" w:eastAsia="Times New Roman" w:hAnsi="var(--jp-code-font-family)" w:cs="Courier New"/>
+                <w:sz w:val="24"/>
+                <w:szCs w:val="24"/>
+              </w:rPr>
+              <w:t>3</w:t>
+            </w:r>
+          </w:p>
+        </w:tc>
+        <w:tc>
+          <w:tcPr>
+            <w:tcW w:w="1287" w:type="dxa"/>
+          </w:tcPr>
+          <w:p>
+            <w:pPr>
+              <w:tabs>
+                <w:tab w:val="left" w:pos="916"/>
+                <w:tab w:val="left" w:pos="1832"/>
+                <w:tab w:val="left" w:pos="2748"/>
+                <w:tab w:val="left" w:pos="3664"/>
+                <w:tab w:val="left" w:pos="4580"/>
+                <w:tab w:val="left" w:pos="5496"/>
+                <w:tab w:val="left" w:pos="6412"/>
+                <w:tab w:val="left" w:pos="7328"/>
+                <w:tab w:val="left" w:pos="8244"/>
+                <w:tab w:val="left" w:pos="9160"/>
+                <w:tab w:val="left" w:pos="10076"/>
+                <w:tab w:val="left" w:pos="10992"/>
+                <w:tab w:val="left" w:pos="11908"/>
+                <w:tab w:val="left" w:pos="12824"/>
+                <w:tab w:val="left" w:pos="13740"/>
+                <w:tab w:val="left" w:pos="14656"/>
+              </w:tabs>
+              <w:wordWrap w:val="0"/>
+              <w:rPr>
+                <w:rFonts w:ascii="var(--jp-code-font-family)" w:eastAsia="Times New Roman" w:hAnsi="var(--jp-code-font-family)" w:cs="Courier New"/>
+                <w:sz w:val="24"/>
+                <w:szCs w:val="24"/>
+              </w:rPr>
+            </w:pPr>
+            <w:r>
+              <w:rPr>
+                <w:rFonts w:ascii="var(--jp-code-font-family)" w:eastAsia="Times New Roman" w:hAnsi="var(--jp-code-font-family)" w:cs="Courier New"/>
+                <w:sz w:val="24"/>
+                <w:szCs w:val="24"/>
+              </w:rPr>
+              <w:t>4</w:t>
+            </w:r>
+          </w:p>
+        </w:tc>
+        <w:tc>
+          <w:tcPr>
+            <w:tcW w:w="1287" w:type="dxa"/>
+          </w:tcPr>
+          <w:p>
+            <w:pPr>
+              <w:tabs>
+                <w:tab w:val="left" w:pos="916"/>
+                <w:tab w:val="left" w:pos="1832"/>
+                <w:tab w:val="left" w:pos="2748"/>
+                <w:tab w:val="left" w:pos="3664"/>
+                <w:tab w:val="left" w:pos="4580"/>
+                <w:tab w:val="left" w:pos="5496"/>
+                <w:tab w:val="left" w:pos="6412"/>
+                <w:tab w:val="left" w:pos="7328"/>
+                <w:tab w:val="left" w:pos="8244"/>
+                <w:tab w:val="left" w:pos="9160"/>
+                <w:tab w:val="left" w:pos="10076"/>
+                <w:tab w:val="left" w:pos="10992"/>
+                <w:tab w:val="left" w:pos="11908"/>
+                <w:tab w:val="left" w:pos="12824"/>
+                <w:tab w:val="left" w:pos="13740"/>
+                <w:tab w:val="left" w:pos="14656"/>
+              </w:tabs>
+              <w:wordWrap w:val="0"/>
+              <w:rPr>
+                <w:rFonts w:ascii="var(--jp-code-font-family)" w:eastAsia="Times New Roman" w:hAnsi="var(--jp-code-font-family)" w:cs="Courier New"/>
+                <w:sz w:val="24"/>
+                <w:szCs w:val="24"/>
+              </w:rPr>
+            </w:pPr>
+            <w:r>
+              <w:rPr>
+                <w:rFonts w:ascii="var(--jp-code-font-family)" w:eastAsia="Times New Roman" w:hAnsi="var(--jp-code-font-family)" w:cs="Courier New"/>
+                <w:sz w:val="24"/>
+                <w:szCs w:val="24"/>
+              </w:rPr>
+              <w:t>5</w:t>
+            </w:r>
+          </w:p>
+        </w:tc>
+        <w:tc>
+          <w:tcPr>
+            <w:tcW w:w="1287" w:type="dxa"/>
+          </w:tcPr>
+          <w:p>
+            <w:pPr>
+              <w:tabs>
+                <w:tab w:val="left" w:pos="916"/>
+                <w:tab w:val="left" w:pos="1832"/>
+                <w:tab w:val="left" w:pos="2748"/>
+                <w:tab w:val="left" w:pos="3664"/>
+                <w:tab w:val="left" w:pos="4580"/>
+                <w:tab w:val="left" w:pos="5496"/>
+                <w:tab w:val="left" w:pos="6412"/>
+                <w:tab w:val="left" w:pos="7328"/>
+                <w:tab w:val="left" w:pos="8244"/>
+                <w:tab w:val="left" w:pos="9160"/>
+                <w:tab w:val="left" w:pos="10076"/>
+                <w:tab w:val="left" w:pos="10992"/>
+                <w:tab w:val="left" w:pos="11908"/>
+                <w:tab w:val="left" w:pos="12824"/>
+                <w:tab w:val="left" w:pos="13740"/>
+                <w:tab w:val="left" w:pos="14656"/>
+              </w:tabs>
+              <w:wordWrap w:val="0"/>
+              <w:rPr>
+                <w:rFonts w:ascii="var(--jp-code-font-family)" w:eastAsia="Times New Roman" w:hAnsi="var(--jp-code-font-family)" w:cs="Courier New"/>
+                <w:sz w:val="24"/>
+                <w:szCs w:val="24"/>
+              </w:rPr>
+            </w:pPr>
+            <w:r>
+              <w:rPr>
+                <w:rFonts w:ascii="var(--jp-code-font-family)" w:eastAsia="Times New Roman" w:hAnsi="var(--jp-code-font-family)" w:cs="Courier New"/>
+                <w:sz w:val="24"/>
+                <w:szCs w:val="24"/>
+              </w:rPr>
+              <w:t>GT</w:t>
+            </w:r>
+          </w:p>
+        </w:tc>
+        <w:tc>
+          <w:tcPr>
+            <w:tcW w:w="1287" w:type="dxa"/>
+          </w:tcPr>
+          <w:p>
+            <w:pPr>
+              <w:tabs>
+                <w:tab w:val="left" w:pos="916"/>
+                <w:tab w:val="left" w:pos="1832"/>
+                <w:tab w:val="left" w:pos="2748"/>
+                <w:tab w:val="left" w:pos="3664"/>
+                <w:tab w:val="left" w:pos="4580"/>
+                <w:tab w:val="left" w:pos="5496"/>
+                <w:tab w:val="left" w:pos="6412"/>
+                <w:tab w:val="left" w:pos="7328"/>
+                <w:tab w:val="left" w:pos="8244"/>
+                <w:tab w:val="left" w:pos="9160"/>
+                <w:tab w:val="left" w:pos="10076"/>
+                <w:tab w:val="left" w:pos="10992"/>
+                <w:tab w:val="left" w:pos="11908"/>
+                <w:tab w:val="left" w:pos="12824"/>
+                <w:tab w:val="left" w:pos="13740"/>
+                <w:tab w:val="left" w:pos="14656"/>
+              </w:tabs>
+              <w:wordWrap w:val="0"/>
+              <w:rPr>
+                <w:rFonts w:ascii="var(--jp-code-font-family)" w:eastAsia="Times New Roman" w:hAnsi="var(--jp-code-font-family)" w:cs="Courier New"/>
+                <w:sz w:val="24"/>
+                <w:szCs w:val="24"/>
+              </w:rPr>
+            </w:pPr>
+            <w:proofErr w:type="spellStart"/>
+            <w:r>
+              <w:rPr>
+                <w:rFonts w:ascii="var(--jp-code-font-family)" w:eastAsia="Times New Roman" w:hAnsi="var(--jp-code-font-family)" w:cs="Courier New"/>
+                <w:sz w:val="24"/>
+                <w:szCs w:val="24"/>
+              </w:rPr>
+              <w:t>Pred</w:t>
+            </w:r>
+            <w:proofErr w:type="spellEnd"/>
+          </w:p>
+        </w:tc>
+      </w:tr>
+      <w:tr>
+        <w:tc>
+          <w:tcPr>
+            <w:tcW w:w="1287" w:type="dxa"/>
+          </w:tcPr>
+          <w:p>
+            <w:pPr>
+              <w:tabs>
+                <w:tab w:val="left" w:pos="916"/>
+                <w:tab w:val="left" w:pos="1832"/>
+                <w:tab w:val="left" w:pos="2748"/>
+                <w:tab w:val="left" w:pos="3664"/>
+                <w:tab w:val="left" w:pos="4580"/>
+                <w:tab w:val="left" w:pos="5496"/>
+                <w:tab w:val="left" w:pos="6412"/>
+                <w:tab w:val="left" w:pos="7328"/>
+                <w:tab w:val="left" w:pos="8244"/>
+                <w:tab w:val="left" w:pos="9160"/>
+                <w:tab w:val="left" w:pos="10076"/>
+                <w:tab w:val="left" w:pos="10992"/>
+                <w:tab w:val="left" w:pos="11908"/>
+                <w:tab w:val="left" w:pos="12824"/>
+                <w:tab w:val="left" w:pos="13740"/>
+                <w:tab w:val="left" w:pos="14656"/>
+              </w:tabs>
+              <w:wordWrap w:val="0"/>
+              <w:rPr>
+                <w:rFonts w:ascii="var(--jp-code-font-family)" w:eastAsia="Times New Roman" w:hAnsi="var(--jp-code-font-family)" w:cs="Courier New"/>
+                <w:sz w:val="24"/>
+                <w:szCs w:val="24"/>
+              </w:rPr>
+            </w:pPr>
+            <w:r>
+              <w:rPr>
+                <w:rFonts w:ascii="var(--jp-code-font-family)" w:eastAsia="Times New Roman" w:hAnsi="var(--jp-code-font-family)" w:cs="Courier New"/>
+                <w:sz w:val="24"/>
+                <w:szCs w:val="24"/>
+              </w:rPr>
+              <w:t>1</w:t>
+            </w:r>
+          </w:p>
+        </w:tc>
+        <w:tc>
+          <w:tcPr>
+            <w:tcW w:w="1287" w:type="dxa"/>
+          </w:tcPr>
+          <w:p>
+            <w:pPr>
+              <w:tabs>
+                <w:tab w:val="left" w:pos="916"/>
+                <w:tab w:val="left" w:pos="1832"/>
+                <w:tab w:val="left" w:pos="2748"/>
+                <w:tab w:val="left" w:pos="3664"/>
+                <w:tab w:val="left" w:pos="4580"/>
+                <w:tab w:val="left" w:pos="5496"/>
+                <w:tab w:val="left" w:pos="6412"/>
+                <w:tab w:val="left" w:pos="7328"/>
+                <w:tab w:val="left" w:pos="8244"/>
+                <w:tab w:val="left" w:pos="9160"/>
+                <w:tab w:val="left" w:pos="10076"/>
+                <w:tab w:val="left" w:pos="10992"/>
+                <w:tab w:val="left" w:pos="11908"/>
+                <w:tab w:val="left" w:pos="12824"/>
+                <w:tab w:val="left" w:pos="13740"/>
+                <w:tab w:val="left" w:pos="14656"/>
+              </w:tabs>
+              <w:wordWrap w:val="0"/>
+              <w:rPr>
+                <w:rFonts w:ascii="var(--jp-code-font-family)" w:eastAsia="Times New Roman" w:hAnsi="var(--jp-code-font-family)" w:cs="Courier New"/>
+                <w:sz w:val="24"/>
+                <w:szCs w:val="24"/>
+              </w:rPr>
+            </w:pPr>
+            <w:r>
+              <w:rPr>
+                <w:rFonts w:ascii="var(--jp-code-font-family)" w:eastAsia="Times New Roman" w:hAnsi="var(--jp-code-font-family)" w:cs="Courier New"/>
+                <w:sz w:val="24"/>
+                <w:szCs w:val="24"/>
+              </w:rPr>
+              <w:t>15.9</w:t>
+            </w:r>
+          </w:p>
+        </w:tc>
+        <w:tc>
+          <w:tcPr>
+            <w:tcW w:w="1287" w:type="dxa"/>
+          </w:tcPr>
+          <w:p>
+            <w:pPr>
+              <w:tabs>
+                <w:tab w:val="left" w:pos="916"/>
+                <w:tab w:val="left" w:pos="1832"/>
+                <w:tab w:val="left" w:pos="2748"/>
+                <w:tab w:val="left" w:pos="3664"/>
+                <w:tab w:val="left" w:pos="4580"/>
+                <w:tab w:val="left" w:pos="5496"/>
+                <w:tab w:val="left" w:pos="6412"/>
+                <w:tab w:val="left" w:pos="7328"/>
+                <w:tab w:val="left" w:pos="8244"/>
+                <w:tab w:val="left" w:pos="9160"/>
+                <w:tab w:val="left" w:pos="10076"/>
+                <w:tab w:val="left" w:pos="10992"/>
+                <w:tab w:val="left" w:pos="11908"/>
+                <w:tab w:val="left" w:pos="12824"/>
+                <w:tab w:val="left" w:pos="13740"/>
+                <w:tab w:val="left" w:pos="14656"/>
+              </w:tabs>
+              <w:wordWrap w:val="0"/>
+              <w:rPr>
+                <w:rFonts w:ascii="var(--jp-code-font-family)" w:eastAsia="Times New Roman" w:hAnsi="var(--jp-code-font-family)" w:cs="Courier New"/>
+                <w:sz w:val="24"/>
+                <w:szCs w:val="24"/>
+              </w:rPr>
+            </w:pPr>
+            <w:r>
+              <w:rPr>
+                <w:rFonts w:ascii="var(--jp-code-font-family)" w:eastAsia="Times New Roman" w:hAnsi="var(--jp-code-font-family)" w:cs="Courier New"/>
+                <w:sz w:val="24"/>
+                <w:szCs w:val="24"/>
+              </w:rPr>
+              <w:t>12.7</w:t>
+            </w:r>
+          </w:p>
+        </w:tc>
+        <w:tc>
+          <w:tcPr>
+            <w:tcW w:w="1287" w:type="dxa"/>
+          </w:tcPr>
+          <w:p>
+            <w:pPr>
+              <w:tabs>
+                <w:tab w:val="left" w:pos="916"/>
+                <w:tab w:val="left" w:pos="1832"/>
+                <w:tab w:val="left" w:pos="2748"/>
+                <w:tab w:val="left" w:pos="3664"/>
+                <w:tab w:val="left" w:pos="4580"/>
+                <w:tab w:val="left" w:pos="5496"/>
+                <w:tab w:val="left" w:pos="6412"/>
+                <w:tab w:val="left" w:pos="7328"/>
+                <w:tab w:val="left" w:pos="8244"/>
+                <w:tab w:val="left" w:pos="9160"/>
+                <w:tab w:val="left" w:pos="10076"/>
+                <w:tab w:val="left" w:pos="10992"/>
+                <w:tab w:val="left" w:pos="11908"/>
+                <w:tab w:val="left" w:pos="12824"/>
+                <w:tab w:val="left" w:pos="13740"/>
+                <w:tab w:val="left" w:pos="14656"/>
+              </w:tabs>
+              <w:wordWrap w:val="0"/>
+              <w:rPr>
+                <w:rFonts w:ascii="var(--jp-code-font-family)" w:eastAsia="Times New Roman" w:hAnsi="var(--jp-code-font-family)" w:cs="Courier New"/>
+                <w:sz w:val="24"/>
+                <w:szCs w:val="24"/>
+              </w:rPr>
+            </w:pPr>
+            <w:r>
+              <w:rPr>
+                <w:rFonts w:ascii="var(--jp-code-font-family)" w:eastAsia="Times New Roman" w:hAnsi="var(--jp-code-font-family)" w:cs="Courier New"/>
+                <w:sz w:val="24"/>
+                <w:szCs w:val="24"/>
+              </w:rPr>
+              <w:t>34</w:t>
+            </w:r>
+          </w:p>
+        </w:tc>
+        <w:tc>
+          <w:tcPr>
+            <w:tcW w:w="1287" w:type="dxa"/>
+          </w:tcPr>
+          <w:p>
+            <w:pPr>
+              <w:tabs>
+                <w:tab w:val="left" w:pos="916"/>
+                <w:tab w:val="left" w:pos="1832"/>
+                <w:tab w:val="left" w:pos="2748"/>
+                <w:tab w:val="left" w:pos="3664"/>
+                <w:tab w:val="left" w:pos="4580"/>
+                <w:tab w:val="left" w:pos="5496"/>
+                <w:tab w:val="left" w:pos="6412"/>
+                <w:tab w:val="left" w:pos="7328"/>
+                <w:tab w:val="left" w:pos="8244"/>
+                <w:tab w:val="left" w:pos="9160"/>
+                <w:tab w:val="left" w:pos="10076"/>
+                <w:tab w:val="left" w:pos="10992"/>
+                <w:tab w:val="left" w:pos="11908"/>
+                <w:tab w:val="left" w:pos="12824"/>
+                <w:tab w:val="left" w:pos="13740"/>
+                <w:tab w:val="left" w:pos="14656"/>
+              </w:tabs>
+              <w:wordWrap w:val="0"/>
+              <w:rPr>
+                <w:rFonts w:ascii="var(--jp-code-font-family)" w:eastAsia="Times New Roman" w:hAnsi="var(--jp-code-font-family)" w:cs="Courier New"/>
+                <w:sz w:val="24"/>
+                <w:szCs w:val="24"/>
+              </w:rPr>
+            </w:pPr>
+            <w:r>
+              <w:rPr>
+                <w:rFonts w:ascii="var(--jp-code-font-family)" w:eastAsia="Times New Roman" w:hAnsi="var(--jp-code-font-family)" w:cs="Courier New"/>
+                <w:sz w:val="24"/>
+                <w:szCs w:val="24"/>
+              </w:rPr>
+              <w:t>38.9</w:t>
+            </w:r>
+          </w:p>
+        </w:tc>
+        <w:tc>
+          <w:tcPr>
+            <w:tcW w:w="1287" w:type="dxa"/>
+          </w:tcPr>
+          <w:p>
+            <w:pPr>
+              <w:tabs>
+                <w:tab w:val="left" w:pos="916"/>
+                <w:tab w:val="left" w:pos="1832"/>
+                <w:tab w:val="left" w:pos="2748"/>
+                <w:tab w:val="left" w:pos="3664"/>
+                <w:tab w:val="left" w:pos="4580"/>
+                <w:tab w:val="left" w:pos="5496"/>
+                <w:tab w:val="left" w:pos="6412"/>
+                <w:tab w:val="left" w:pos="7328"/>
+                <w:tab w:val="left" w:pos="8244"/>
+                <w:tab w:val="left" w:pos="9160"/>
+                <w:tab w:val="left" w:pos="10076"/>
+                <w:tab w:val="left" w:pos="10992"/>
+                <w:tab w:val="left" w:pos="11908"/>
+                <w:tab w:val="left" w:pos="12824"/>
+                <w:tab w:val="left" w:pos="13740"/>
+                <w:tab w:val="left" w:pos="14656"/>
+              </w:tabs>
+              <w:wordWrap w:val="0"/>
+              <w:rPr>
+                <w:rFonts w:ascii="var(--jp-code-font-family)" w:eastAsia="Times New Roman" w:hAnsi="var(--jp-code-font-family)" w:cs="Courier New"/>
+                <w:sz w:val="24"/>
+                <w:szCs w:val="24"/>
+              </w:rPr>
+            </w:pPr>
+            <w:r>
+              <w:rPr>
+                <w:rFonts w:ascii="var(--jp-code-font-family)" w:eastAsia="Times New Roman" w:hAnsi="var(--jp-code-font-family)" w:cs="Courier New"/>
+                <w:sz w:val="24"/>
+                <w:szCs w:val="24"/>
+              </w:rPr>
+              <w:t>14.2</w:t>
+            </w:r>
+          </w:p>
+        </w:tc>
+        <w:tc>
+          <w:tcPr>
+            <w:tcW w:w="1287" w:type="dxa"/>
+          </w:tcPr>
+          <w:p>
+            <w:pPr>
+              <w:tabs>
+                <w:tab w:val="left" w:pos="916"/>
+                <w:tab w:val="left" w:pos="1832"/>
+                <w:tab w:val="left" w:pos="2748"/>
+                <w:tab w:val="left" w:pos="3664"/>
+                <w:tab w:val="left" w:pos="4580"/>
+                <w:tab w:val="left" w:pos="5496"/>
+                <w:tab w:val="left" w:pos="6412"/>
+                <w:tab w:val="left" w:pos="7328"/>
+                <w:tab w:val="left" w:pos="8244"/>
+                <w:tab w:val="left" w:pos="9160"/>
+                <w:tab w:val="left" w:pos="10076"/>
+                <w:tab w:val="left" w:pos="10992"/>
+                <w:tab w:val="left" w:pos="11908"/>
+                <w:tab w:val="left" w:pos="12824"/>
+                <w:tab w:val="left" w:pos="13740"/>
+                <w:tab w:val="left" w:pos="14656"/>
+              </w:tabs>
+              <w:wordWrap w:val="0"/>
+              <w:rPr>
+                <w:rFonts w:ascii="var(--jp-code-font-family)" w:eastAsia="Times New Roman" w:hAnsi="var(--jp-code-font-family)" w:cs="Courier New"/>
+                <w:sz w:val="24"/>
+                <w:szCs w:val="24"/>
+              </w:rPr>
+            </w:pPr>
+            <w:r>
+              <w:rPr>
+                <w:rFonts w:ascii="var(--jp-code-font-family)" w:eastAsia="Times New Roman" w:hAnsi="var(--jp-code-font-family)" w:cs="Courier New"/>
+                <w:sz w:val="24"/>
+                <w:szCs w:val="24"/>
+              </w:rPr>
+              <w:t>-1</w:t>
+            </w:r>
+          </w:p>
+        </w:tc>
+        <w:tc>
+          <w:tcPr>
+            <w:tcW w:w="1287" w:type="dxa"/>
+          </w:tcPr>
+          <w:p>
+            <w:pPr>
+              <w:tabs>
+                <w:tab w:val="left" w:pos="916"/>
+                <w:tab w:val="left" w:pos="1832"/>
+                <w:tab w:val="left" w:pos="2748"/>
+                <w:tab w:val="left" w:pos="3664"/>
+                <w:tab w:val="left" w:pos="4580"/>
+                <w:tab w:val="left" w:pos="5496"/>
+                <w:tab w:val="left" w:pos="6412"/>
+                <w:tab w:val="left" w:pos="7328"/>
+                <w:tab w:val="left" w:pos="8244"/>
+                <w:tab w:val="left" w:pos="9160"/>
+                <w:tab w:val="left" w:pos="10076"/>
+                <w:tab w:val="left" w:pos="10992"/>
+                <w:tab w:val="left" w:pos="11908"/>
+                <w:tab w:val="left" w:pos="12824"/>
+                <w:tab w:val="left" w:pos="13740"/>
+                <w:tab w:val="left" w:pos="14656"/>
+              </w:tabs>
+              <w:wordWrap w:val="0"/>
+              <w:rPr>
+                <w:rFonts w:ascii="var(--jp-code-font-family)" w:eastAsia="Times New Roman" w:hAnsi="var(--jp-code-font-family)" w:cs="Courier New"/>
+                <w:sz w:val="24"/>
+                <w:szCs w:val="24"/>
+              </w:rPr>
+            </w:pPr>
+            <w:r>
+              <w:rPr>
+                <w:rFonts w:ascii="var(--jp-code-font-family)" w:eastAsia="Times New Roman" w:hAnsi="var(--jp-code-font-family)" w:cs="Courier New"/>
+                <w:sz w:val="24"/>
+                <w:szCs w:val="24"/>
+              </w:rPr>
+              <w:t>1</w:t>
+            </w:r>
+          </w:p>
+        </w:tc>
+      </w:tr>
+      <w:tr>
+        <w:tc>
+          <w:tcPr>
+            <w:tcW w:w="1287" w:type="dxa"/>
+          </w:tcPr>
+          <w:p>
+            <w:pPr>
+              <w:tabs>
+                <w:tab w:val="left" w:pos="916"/>
+                <w:tab w:val="left" w:pos="1832"/>
+                <w:tab w:val="left" w:pos="2748"/>
+                <w:tab w:val="left" w:pos="3664"/>
+                <w:tab w:val="left" w:pos="4580"/>
+                <w:tab w:val="left" w:pos="5496"/>
+                <w:tab w:val="left" w:pos="6412"/>
+                <w:tab w:val="left" w:pos="7328"/>
+                <w:tab w:val="left" w:pos="8244"/>
+                <w:tab w:val="left" w:pos="9160"/>
+                <w:tab w:val="left" w:pos="10076"/>
+                <w:tab w:val="left" w:pos="10992"/>
+                <w:tab w:val="left" w:pos="11908"/>
+                <w:tab w:val="left" w:pos="12824"/>
+                <w:tab w:val="left" w:pos="13740"/>
+                <w:tab w:val="left" w:pos="14656"/>
+              </w:tabs>
+              <w:wordWrap w:val="0"/>
+              <w:rPr>
+                <w:rFonts w:ascii="var(--jp-code-font-family)" w:eastAsia="Times New Roman" w:hAnsi="var(--jp-code-font-family)" w:cs="Courier New"/>
+                <w:sz w:val="24"/>
+                <w:szCs w:val="24"/>
+              </w:rPr>
+            </w:pPr>
+            <w:r>
+              <w:rPr>
+                <w:rFonts w:ascii="var(--jp-code-font-family)" w:eastAsia="Times New Roman" w:hAnsi="var(--jp-code-font-family)" w:cs="Courier New"/>
+                <w:sz w:val="24"/>
+                <w:szCs w:val="24"/>
+              </w:rPr>
+              <w:t>0</w:t>
+            </w:r>
+          </w:p>
+        </w:tc>
+        <w:tc>
+          <w:tcPr>
+            <w:tcW w:w="1287" w:type="dxa"/>
+          </w:tcPr>
+          <w:p>
+            <w:pPr>
+              <w:tabs>
+                <w:tab w:val="left" w:pos="916"/>
+                <w:tab w:val="left" w:pos="1832"/>
+                <w:tab w:val="left" w:pos="2748"/>
+                <w:tab w:val="left" w:pos="3664"/>
+                <w:tab w:val="left" w:pos="4580"/>
+                <w:tab w:val="left" w:pos="5496"/>
+                <w:tab w:val="left" w:pos="6412"/>
+                <w:tab w:val="left" w:pos="7328"/>
+                <w:tab w:val="left" w:pos="8244"/>
+                <w:tab w:val="left" w:pos="9160"/>
+                <w:tab w:val="left" w:pos="10076"/>
+                <w:tab w:val="left" w:pos="10992"/>
+                <w:tab w:val="left" w:pos="11908"/>
+                <w:tab w:val="left" w:pos="12824"/>
+                <w:tab w:val="left" w:pos="13740"/>
+                <w:tab w:val="left" w:pos="14656"/>
+              </w:tabs>
+              <w:wordWrap w:val="0"/>
+              <w:rPr>
+                <w:rFonts w:ascii="var(--jp-code-font-family)" w:eastAsia="Times New Roman" w:hAnsi="var(--jp-code-font-family)" w:cs="Courier New"/>
+                <w:sz w:val="24"/>
+                <w:szCs w:val="24"/>
+              </w:rPr>
+            </w:pPr>
+            <w:r>
+              <w:rPr>
+                <w:rFonts w:ascii="var(--jp-code-font-family)" w:eastAsia="Times New Roman" w:hAnsi="var(--jp-code-font-family)" w:cs="Courier New"/>
+                <w:sz w:val="24"/>
+                <w:szCs w:val="24"/>
+              </w:rPr>
+              <w:t>20.1</w:t>
+            </w:r>
+          </w:p>
+        </w:tc>
+        <w:tc>
+          <w:tcPr>
+            <w:tcW w:w="1287" w:type="dxa"/>
+          </w:tcPr>
+          <w:p>
+            <w:pPr>
+              <w:tabs>
+                <w:tab w:val="left" w:pos="916"/>
+                <w:tab w:val="left" w:pos="1832"/>
+                <w:tab w:val="left" w:pos="2748"/>
+                <w:tab w:val="left" w:pos="3664"/>
+                <w:tab w:val="left" w:pos="4580"/>
+                <w:tab w:val="left" w:pos="5496"/>
+                <w:tab w:val="left" w:pos="6412"/>
+                <w:tab w:val="left" w:pos="7328"/>
+                <w:tab w:val="left" w:pos="8244"/>
+                <w:tab w:val="left" w:pos="9160"/>
+                <w:tab w:val="left" w:pos="10076"/>
+                <w:tab w:val="left" w:pos="10992"/>
+                <w:tab w:val="left" w:pos="11908"/>
+                <w:tab w:val="left" w:pos="12824"/>
+                <w:tab w:val="left" w:pos="13740"/>
+                <w:tab w:val="left" w:pos="14656"/>
+              </w:tabs>
+              <w:wordWrap w:val="0"/>
+              <w:rPr>
+                <w:rFonts w:ascii="var(--jp-code-font-family)" w:eastAsia="Times New Roman" w:hAnsi="var(--jp-code-font-family)" w:cs="Courier New"/>
+                <w:sz w:val="24"/>
+                <w:szCs w:val="24"/>
+              </w:rPr>
+            </w:pPr>
+            <w:r>
+              <w:rPr>
+                <w:rFonts w:ascii="var(--jp-code-font-family)" w:eastAsia="Times New Roman" w:hAnsi="var(--jp-code-font-family)" w:cs="Courier New"/>
+                <w:sz w:val="24"/>
+                <w:szCs w:val="24"/>
+              </w:rPr>
+              <w:t>13.7</w:t>
+            </w:r>
+          </w:p>
+        </w:tc>
+        <w:tc>
+          <w:tcPr>
+            <w:tcW w:w="1287" w:type="dxa"/>
+          </w:tcPr>
+          <w:p>
+            <w:pPr>
+              <w:tabs>
+                <w:tab w:val="left" w:pos="916"/>
+                <w:tab w:val="left" w:pos="1832"/>
+                <w:tab w:val="left" w:pos="2748"/>
+                <w:tab w:val="left" w:pos="3664"/>
+                <w:tab w:val="left" w:pos="4580"/>
+                <w:tab w:val="left" w:pos="5496"/>
+                <w:tab w:val="left" w:pos="6412"/>
+                <w:tab w:val="left" w:pos="7328"/>
+                <w:tab w:val="left" w:pos="8244"/>
+                <w:tab w:val="left" w:pos="9160"/>
+                <w:tab w:val="left" w:pos="10076"/>
+                <w:tab w:val="left" w:pos="10992"/>
+                <w:tab w:val="left" w:pos="11908"/>
+                <w:tab w:val="left" w:pos="12824"/>
+                <w:tab w:val="left" w:pos="13740"/>
+                <w:tab w:val="left" w:pos="14656"/>
+              </w:tabs>
+              <w:wordWrap w:val="0"/>
+              <w:rPr>
+                <w:rFonts w:ascii="var(--jp-code-font-family)" w:eastAsia="Times New Roman" w:hAnsi="var(--jp-code-font-family)" w:cs="Courier New"/>
+                <w:sz w:val="24"/>
+                <w:szCs w:val="24"/>
+              </w:rPr>
+            </w:pPr>
+            <w:r>
+              <w:rPr>
+                <w:rFonts w:ascii="var(--jp-code-font-family)" w:eastAsia="Times New Roman" w:hAnsi="var(--jp-code-font-family)" w:cs="Courier New"/>
+                <w:sz w:val="24"/>
+                <w:szCs w:val="24"/>
+              </w:rPr>
+              <w:t>40.6</w:t>
+            </w:r>
+          </w:p>
+        </w:tc>
+        <w:tc>
+          <w:tcPr>
+            <w:tcW w:w="1287" w:type="dxa"/>
+          </w:tcPr>
+          <w:p>
+            <w:pPr>
+              <w:tabs>
+                <w:tab w:val="left" w:pos="916"/>
+                <w:tab w:val="left" w:pos="1832"/>
+                <w:tab w:val="left" w:pos="2748"/>
+                <w:tab w:val="left" w:pos="3664"/>
+                <w:tab w:val="left" w:pos="4580"/>
+                <w:tab w:val="left" w:pos="5496"/>
+                <w:tab w:val="left" w:pos="6412"/>
+                <w:tab w:val="left" w:pos="7328"/>
+                <w:tab w:val="left" w:pos="8244"/>
+                <w:tab w:val="left" w:pos="9160"/>
+                <w:tab w:val="left" w:pos="10076"/>
+                <w:tab w:val="left" w:pos="10992"/>
+                <w:tab w:val="left" w:pos="11908"/>
+                <w:tab w:val="left" w:pos="12824"/>
+                <w:tab w:val="left" w:pos="13740"/>
+                <w:tab w:val="left" w:pos="14656"/>
+              </w:tabs>
+              <w:wordWrap w:val="0"/>
+              <w:rPr>
+                <w:rFonts w:ascii="var(--jp-code-font-family)" w:eastAsia="Times New Roman" w:hAnsi="var(--jp-code-font-family)" w:cs="Courier New"/>
+                <w:sz w:val="24"/>
+                <w:szCs w:val="24"/>
+              </w:rPr>
+            </w:pPr>
+            <w:r>
+              <w:rPr>
+                <w:rFonts w:ascii="var(--jp-code-font-family)" w:eastAsia="Times New Roman" w:hAnsi="var(--jp-code-font-family)" w:cs="Courier New"/>
+                <w:sz w:val="24"/>
+                <w:szCs w:val="24"/>
+              </w:rPr>
+              <w:t>44.5</w:t>
+            </w:r>
+          </w:p>
+        </w:tc>
+        <w:tc>
+          <w:tcPr>
+            <w:tcW w:w="1287" w:type="dxa"/>
+          </w:tcPr>
+          <w:p>
+            <w:pPr>
+              <w:tabs>
+                <w:tab w:val="left" w:pos="916"/>
+                <w:tab w:val="left" w:pos="1832"/>
+                <w:tab w:val="left" w:pos="2748"/>
+                <w:tab w:val="left" w:pos="3664"/>
+                <w:tab w:val="left" w:pos="4580"/>
+                <w:tab w:val="left" w:pos="5496"/>
+                <w:tab w:val="left" w:pos="6412"/>
+                <w:tab w:val="left" w:pos="7328"/>
+                <w:tab w:val="left" w:pos="8244"/>
+                <w:tab w:val="left" w:pos="9160"/>
+                <w:tab w:val="left" w:pos="10076"/>
+                <w:tab w:val="left" w:pos="10992"/>
+                <w:tab w:val="left" w:pos="11908"/>
+                <w:tab w:val="left" w:pos="12824"/>
+                <w:tab w:val="left" w:pos="13740"/>
+                <w:tab w:val="left" w:pos="14656"/>
+              </w:tabs>
+              <w:wordWrap w:val="0"/>
+              <w:rPr>
+                <w:rFonts w:ascii="var(--jp-code-font-family)" w:eastAsia="Times New Roman" w:hAnsi="var(--jp-code-font-family)" w:cs="Courier New"/>
+                <w:sz w:val="24"/>
+                <w:szCs w:val="24"/>
+              </w:rPr>
+            </w:pPr>
+            <w:r>
+              <w:rPr>
+                <w:rFonts w:ascii="var(--jp-code-font-family)" w:eastAsia="Times New Roman" w:hAnsi="var(--jp-code-font-family)" w:cs="Courier New"/>
+                <w:sz w:val="24"/>
+                <w:szCs w:val="24"/>
+              </w:rPr>
+              <w:t>18</w:t>
+            </w:r>
+          </w:p>
+        </w:tc>
+        <w:tc>
+          <w:tcPr>
+            <w:tcW w:w="1287" w:type="dxa"/>
+          </w:tcPr>
+          <w:p>
+            <w:pPr>
+              <w:tabs>
+                <w:tab w:val="left" w:pos="916"/>
+                <w:tab w:val="left" w:pos="1832"/>
+                <w:tab w:val="left" w:pos="2748"/>
+                <w:tab w:val="left" w:pos="3664"/>
+                <w:tab w:val="left" w:pos="4580"/>
+                <w:tab w:val="left" w:pos="5496"/>
+                <w:tab w:val="left" w:pos="6412"/>
+                <w:tab w:val="left" w:pos="7328"/>
+                <w:tab w:val="left" w:pos="8244"/>
+                <w:tab w:val="left" w:pos="9160"/>
+                <w:tab w:val="left" w:pos="10076"/>
+                <w:tab w:val="left" w:pos="10992"/>
+                <w:tab w:val="left" w:pos="11908"/>
+                <w:tab w:val="left" w:pos="12824"/>
+                <w:tab w:val="left" w:pos="13740"/>
+                <w:tab w:val="left" w:pos="14656"/>
+              </w:tabs>
+              <w:wordWrap w:val="0"/>
+              <w:rPr>
+                <w:rFonts w:ascii="var(--jp-code-font-family)" w:eastAsia="Times New Roman" w:hAnsi="var(--jp-code-font-family)" w:cs="Courier New"/>
+                <w:sz w:val="24"/>
+                <w:szCs w:val="24"/>
+              </w:rPr>
+            </w:pPr>
+            <w:r>
+              <w:rPr>
+                <w:rFonts w:ascii="var(--jp-code-font-family)" w:eastAsia="Times New Roman" w:hAnsi="var(--jp-code-font-family)" w:cs="Courier New"/>
+                <w:sz w:val="24"/>
+                <w:szCs w:val="24"/>
+              </w:rPr>
+              <w:t>-1</w:t>
+            </w:r>
+          </w:p>
+        </w:tc>
+        <w:tc>
+          <w:tcPr>
+            <w:tcW w:w="1287" w:type="dxa"/>
+          </w:tcPr>
+          <w:p>
+            <w:pPr>
+              <w:tabs>
+                <w:tab w:val="left" w:pos="916"/>
+                <w:tab w:val="left" w:pos="1832"/>
+                <w:tab w:val="left" w:pos="2748"/>
+                <w:tab w:val="left" w:pos="3664"/>
+                <w:tab w:val="left" w:pos="4580"/>
+                <w:tab w:val="left" w:pos="5496"/>
+                <w:tab w:val="left" w:pos="6412"/>
+                <w:tab w:val="left" w:pos="7328"/>
+                <w:tab w:val="left" w:pos="8244"/>
+                <w:tab w:val="left" w:pos="9160"/>
+                <w:tab w:val="left" w:pos="10076"/>
+                <w:tab w:val="left" w:pos="10992"/>
+                <w:tab w:val="left" w:pos="11908"/>
+                <w:tab w:val="left" w:pos="12824"/>
+                <w:tab w:val="left" w:pos="13740"/>
+                <w:tab w:val="left" w:pos="14656"/>
+              </w:tabs>
+              <w:wordWrap w:val="0"/>
+              <w:rPr>
+                <w:rFonts w:ascii="var(--jp-code-font-family)" w:eastAsia="Times New Roman" w:hAnsi="var(--jp-code-font-family)" w:cs="Courier New"/>
+                <w:sz w:val="24"/>
+                <w:szCs w:val="24"/>
+              </w:rPr>
+            </w:pPr>
+            <w:r>
+              <w:rPr>
+                <w:rFonts w:ascii="var(--jp-code-font-family)" w:eastAsia="Times New Roman" w:hAnsi="var(--jp-code-font-family)" w:cs="Courier New"/>
+                <w:sz w:val="24"/>
+                <w:szCs w:val="24"/>
+              </w:rPr>
+              <w:t>1</w:t>
+            </w:r>
+          </w:p>
+        </w:tc>
+      </w:tr>
+      <w:tr>
+        <w:tc>
+          <w:tcPr>
+            <w:tcW w:w="1287" w:type="dxa"/>
+          </w:tcPr>
+          <w:p>
+            <w:pPr>
+              <w:tabs>
+                <w:tab w:val="left" w:pos="916"/>
+                <w:tab w:val="left" w:pos="1832"/>
+                <w:tab w:val="left" w:pos="2748"/>
+                <w:tab w:val="left" w:pos="3664"/>
+                <w:tab w:val="left" w:pos="4580"/>
+                <w:tab w:val="left" w:pos="5496"/>
+                <w:tab w:val="left" w:pos="6412"/>
+                <w:tab w:val="left" w:pos="7328"/>
+                <w:tab w:val="left" w:pos="8244"/>
+                <w:tab w:val="left" w:pos="9160"/>
+                <w:tab w:val="left" w:pos="10076"/>
+                <w:tab w:val="left" w:pos="10992"/>
+                <w:tab w:val="left" w:pos="11908"/>
+                <w:tab w:val="left" w:pos="12824"/>
+                <w:tab w:val="left" w:pos="13740"/>
+                <w:tab w:val="left" w:pos="14656"/>
+              </w:tabs>
+              <w:wordWrap w:val="0"/>
+              <w:rPr>
+                <w:rFonts w:ascii="var(--jp-code-font-family)" w:eastAsia="Times New Roman" w:hAnsi="var(--jp-code-font-family)" w:cs="Courier New"/>
+                <w:sz w:val="24"/>
+                <w:szCs w:val="24"/>
+              </w:rPr>
+            </w:pPr>
+            <w:r>
+              <w:rPr>
+                <w:rFonts w:ascii="var(--jp-code-font-family)" w:eastAsia="Times New Roman" w:hAnsi="var(--jp-code-font-family)" w:cs="Courier New"/>
+                <w:sz w:val="24"/>
+                <w:szCs w:val="24"/>
+              </w:rPr>
+              <w:t>0</w:t>
+            </w:r>
+          </w:p>
+        </w:tc>
+        <w:tc>
+          <w:tcPr>
+            <w:tcW w:w="1287" w:type="dxa"/>
+          </w:tcPr>
+          <w:p>
+            <w:pPr>
+              <w:tabs>
+                <w:tab w:val="left" w:pos="916"/>
+                <w:tab w:val="left" w:pos="1832"/>
+                <w:tab w:val="left" w:pos="2748"/>
+                <w:tab w:val="left" w:pos="3664"/>
+                <w:tab w:val="left" w:pos="4580"/>
+                <w:tab w:val="left" w:pos="5496"/>
+                <w:tab w:val="left" w:pos="6412"/>
+                <w:tab w:val="left" w:pos="7328"/>
+                <w:tab w:val="left" w:pos="8244"/>
+                <w:tab w:val="left" w:pos="9160"/>
+                <w:tab w:val="left" w:pos="10076"/>
+                <w:tab w:val="left" w:pos="10992"/>
+                <w:tab w:val="left" w:pos="11908"/>
+                <w:tab w:val="left" w:pos="12824"/>
+                <w:tab w:val="left" w:pos="13740"/>
+                <w:tab w:val="left" w:pos="14656"/>
+              </w:tabs>
+              <w:wordWrap w:val="0"/>
+              <w:rPr>
+                <w:rFonts w:ascii="var(--jp-code-font-family)" w:eastAsia="Times New Roman" w:hAnsi="var(--jp-code-font-family)" w:cs="Courier New"/>
+                <w:sz w:val="24"/>
+                <w:szCs w:val="24"/>
+              </w:rPr>
+            </w:pPr>
+            <w:r>
+              <w:rPr>
+                <w:rFonts w:ascii="var(--jp-code-font-family)" w:eastAsia="Times New Roman" w:hAnsi="var(--jp-code-font-family)" w:cs="Courier New"/>
+                <w:sz w:val="24"/>
+                <w:szCs w:val="24"/>
+              </w:rPr>
+              <w:t>19.7</w:t>
+            </w:r>
+          </w:p>
+        </w:tc>
+        <w:tc>
+          <w:tcPr>
+            <w:tcW w:w="1287" w:type="dxa"/>
+          </w:tcPr>
+          <w:p>
+            <w:pPr>
+              <w:tabs>
+                <w:tab w:val="left" w:pos="916"/>
+                <w:tab w:val="left" w:pos="1832"/>
+                <w:tab w:val="left" w:pos="2748"/>
+                <w:tab w:val="left" w:pos="3664"/>
+                <w:tab w:val="left" w:pos="4580"/>
+                <w:tab w:val="left" w:pos="5496"/>
+                <w:tab w:val="left" w:pos="6412"/>
+                <w:tab w:val="left" w:pos="7328"/>
+                <w:tab w:val="left" w:pos="8244"/>
+                <w:tab w:val="left" w:pos="9160"/>
+                <w:tab w:val="left" w:pos="10076"/>
+                <w:tab w:val="left" w:pos="10992"/>
+                <w:tab w:val="left" w:pos="11908"/>
+                <w:tab w:val="left" w:pos="12824"/>
+                <w:tab w:val="left" w:pos="13740"/>
+                <w:tab w:val="left" w:pos="14656"/>
+              </w:tabs>
+              <w:wordWrap w:val="0"/>
+              <w:rPr>
+                <w:rFonts w:ascii="var(--jp-code-font-family)" w:eastAsia="Times New Roman" w:hAnsi="var(--jp-code-font-family)" w:cs="Courier New"/>
+                <w:sz w:val="24"/>
+                <w:szCs w:val="24"/>
+              </w:rPr>
+            </w:pPr>
+            <w:r>
+              <w:rPr>
+                <w:rFonts w:ascii="var(--jp-code-font-family)" w:eastAsia="Times New Roman" w:hAnsi="var(--jp-code-font-family)" w:cs="Courier New"/>
+                <w:sz w:val="24"/>
+                <w:szCs w:val="24"/>
+              </w:rPr>
+              <w:t>16.7</w:t>
+            </w:r>
+          </w:p>
+        </w:tc>
+        <w:tc>
+          <w:tcPr>
+            <w:tcW w:w="1287" w:type="dxa"/>
+          </w:tcPr>
+          <w:p>
+            <w:pPr>
+              <w:tabs>
+                <w:tab w:val="left" w:pos="916"/>
+                <w:tab w:val="left" w:pos="1832"/>
+                <w:tab w:val="left" w:pos="2748"/>
+                <w:tab w:val="left" w:pos="3664"/>
+                <w:tab w:val="left" w:pos="4580"/>
+                <w:tab w:val="left" w:pos="5496"/>
+                <w:tab w:val="left" w:pos="6412"/>
+                <w:tab w:val="left" w:pos="7328"/>
+                <w:tab w:val="left" w:pos="8244"/>
+                <w:tab w:val="left" w:pos="9160"/>
+                <w:tab w:val="left" w:pos="10076"/>
+                <w:tab w:val="left" w:pos="10992"/>
+                <w:tab w:val="left" w:pos="11908"/>
+                <w:tab w:val="left" w:pos="12824"/>
+                <w:tab w:val="left" w:pos="13740"/>
+                <w:tab w:val="left" w:pos="14656"/>
+              </w:tabs>
+              <w:wordWrap w:val="0"/>
+              <w:rPr>
+                <w:rFonts w:ascii="var(--jp-code-font-family)" w:eastAsia="Times New Roman" w:hAnsi="var(--jp-code-font-family)" w:cs="Courier New"/>
+                <w:sz w:val="24"/>
+                <w:szCs w:val="24"/>
+              </w:rPr>
+            </w:pPr>
+            <w:r>
+              <w:rPr>
+                <w:rFonts w:ascii="var(--jp-code-font-family)" w:eastAsia="Times New Roman" w:hAnsi="var(--jp-code-font-family)" w:cs="Courier New"/>
+                <w:sz w:val="24"/>
+                <w:szCs w:val="24"/>
+              </w:rPr>
+              <w:t>39.9</w:t>
+            </w:r>
+          </w:p>
+        </w:tc>
+        <w:tc>
+          <w:tcPr>
+            <w:tcW w:w="1287" w:type="dxa"/>
+          </w:tcPr>
+          <w:p>
+            <w:pPr>
+              <w:tabs>
+                <w:tab w:val="left" w:pos="916"/>
+                <w:tab w:val="left" w:pos="1832"/>
+                <w:tab w:val="left" w:pos="2748"/>
+                <w:tab w:val="left" w:pos="3664"/>
+                <w:tab w:val="left" w:pos="4580"/>
+                <w:tab w:val="left" w:pos="5496"/>
+                <w:tab w:val="left" w:pos="6412"/>
+                <w:tab w:val="left" w:pos="7328"/>
+                <w:tab w:val="left" w:pos="8244"/>
+                <w:tab w:val="left" w:pos="9160"/>
+                <w:tab w:val="left" w:pos="10076"/>
+                <w:tab w:val="left" w:pos="10992"/>
+                <w:tab w:val="left" w:pos="11908"/>
+                <w:tab w:val="left" w:pos="12824"/>
+                <w:tab w:val="left" w:pos="13740"/>
+                <w:tab w:val="left" w:pos="14656"/>
+              </w:tabs>
+              <w:wordWrap w:val="0"/>
+              <w:rPr>
+                <w:rFonts w:ascii="var(--jp-code-font-family)" w:eastAsia="Times New Roman" w:hAnsi="var(--jp-code-font-family)" w:cs="Courier New"/>
+                <w:sz w:val="24"/>
+                <w:szCs w:val="24"/>
+              </w:rPr>
+            </w:pPr>
+            <w:r>
+              <w:rPr>
+                <w:rFonts w:ascii="var(--jp-code-font-family)" w:eastAsia="Times New Roman" w:hAnsi="var(--jp-code-font-family)" w:cs="Courier New"/>
+                <w:sz w:val="24"/>
+                <w:szCs w:val="24"/>
+              </w:rPr>
+              <w:t>43.6</w:t>
+            </w:r>
+          </w:p>
+        </w:tc>
+        <w:tc>
+          <w:tcPr>
+            <w:tcW w:w="1287" w:type="dxa"/>
+          </w:tcPr>
+          <w:p>
+            <w:pPr>
+              <w:tabs>
+                <w:tab w:val="left" w:pos="916"/>
+                <w:tab w:val="left" w:pos="1832"/>
+                <w:tab w:val="left" w:pos="2748"/>
+                <w:tab w:val="left" w:pos="3664"/>
+                <w:tab w:val="left" w:pos="4580"/>
+                <w:tab w:val="left" w:pos="5496"/>
+                <w:tab w:val="left" w:pos="6412"/>
+                <w:tab w:val="left" w:pos="7328"/>
+                <w:tab w:val="left" w:pos="8244"/>
+                <w:tab w:val="left" w:pos="9160"/>
+                <w:tab w:val="left" w:pos="10076"/>
+                <w:tab w:val="left" w:pos="10992"/>
+                <w:tab w:val="left" w:pos="11908"/>
+                <w:tab w:val="left" w:pos="12824"/>
+                <w:tab w:val="left" w:pos="13740"/>
+                <w:tab w:val="left" w:pos="14656"/>
+              </w:tabs>
+              <w:wordWrap w:val="0"/>
+              <w:rPr>
+                <w:rFonts w:ascii="var(--jp-code-font-family)" w:eastAsia="Times New Roman" w:hAnsi="var(--jp-code-font-family)" w:cs="Courier New"/>
+                <w:sz w:val="24"/>
+                <w:szCs w:val="24"/>
+              </w:rPr>
+            </w:pPr>
+            <w:r>
+              <w:rPr>
+                <w:rFonts w:ascii="var(--jp-code-font-family)" w:eastAsia="Times New Roman" w:hAnsi="var(--jp-code-font-family)" w:cs="Courier New"/>
+                <w:sz w:val="24"/>
+                <w:szCs w:val="24"/>
+              </w:rPr>
+              <w:t>18.2</w:t>
+            </w:r>
+          </w:p>
+        </w:tc>
+        <w:tc>
+          <w:tcPr>
+            <w:tcW w:w="1287" w:type="dxa"/>
+          </w:tcPr>
+          <w:p>
+            <w:pPr>
+              <w:tabs>
+                <w:tab w:val="left" w:pos="916"/>
+                <w:tab w:val="left" w:pos="1832"/>
+                <w:tab w:val="left" w:pos="2748"/>
+                <w:tab w:val="left" w:pos="3664"/>
+                <w:tab w:val="left" w:pos="4580"/>
+                <w:tab w:val="left" w:pos="5496"/>
+                <w:tab w:val="left" w:pos="6412"/>
+                <w:tab w:val="left" w:pos="7328"/>
+                <w:tab w:val="left" w:pos="8244"/>
+                <w:tab w:val="left" w:pos="9160"/>
+                <w:tab w:val="left" w:pos="10076"/>
+                <w:tab w:val="left" w:pos="10992"/>
+                <w:tab w:val="left" w:pos="11908"/>
+                <w:tab w:val="left" w:pos="12824"/>
+                <w:tab w:val="left" w:pos="13740"/>
+                <w:tab w:val="left" w:pos="14656"/>
+              </w:tabs>
+              <w:wordWrap w:val="0"/>
+              <w:rPr>
+                <w:rFonts w:ascii="var(--jp-code-font-family)" w:eastAsia="Times New Roman" w:hAnsi="var(--jp-code-font-family)" w:cs="Courier New"/>
+                <w:sz w:val="24"/>
+                <w:szCs w:val="24"/>
+              </w:rPr>
+            </w:pPr>
+            <w:r>
+              <w:rPr>
+                <w:rFonts w:ascii="var(--jp-code-font-family)" w:eastAsia="Times New Roman" w:hAnsi="var(--jp-code-font-family)" w:cs="Courier New"/>
+                <w:sz w:val="24"/>
+                <w:szCs w:val="24"/>
+              </w:rPr>
+              <w:t>1</w:t>
+            </w:r>
+          </w:p>
+        </w:tc>
+        <w:tc>
+          <w:tcPr>
+            <w:tcW w:w="1287" w:type="dxa"/>
+          </w:tcPr>
+          <w:p>
+            <w:pPr>
+              <w:tabs>
+                <w:tab w:val="left" w:pos="916"/>
+                <w:tab w:val="left" w:pos="1832"/>
+                <w:tab w:val="left" w:pos="2748"/>
+                <w:tab w:val="left" w:pos="3664"/>
+                <w:tab w:val="left" w:pos="4580"/>
+                <w:tab w:val="left" w:pos="5496"/>
+                <w:tab w:val="left" w:pos="6412"/>
+                <w:tab w:val="left" w:pos="7328"/>
+                <w:tab w:val="left" w:pos="8244"/>
+                <w:tab w:val="left" w:pos="9160"/>
+                <w:tab w:val="left" w:pos="10076"/>
+                <w:tab w:val="left" w:pos="10992"/>
+                <w:tab w:val="left" w:pos="11908"/>
+                <w:tab w:val="left" w:pos="12824"/>
+                <w:tab w:val="left" w:pos="13740"/>
+                <w:tab w:val="left" w:pos="14656"/>
+              </w:tabs>
+              <w:wordWrap w:val="0"/>
+              <w:rPr>
+                <w:rFonts w:ascii="var(--jp-code-font-family)" w:eastAsia="Times New Roman" w:hAnsi="var(--jp-code-font-family)" w:cs="Courier New"/>
+                <w:sz w:val="24"/>
+                <w:szCs w:val="24"/>
+              </w:rPr>
+            </w:pPr>
+            <w:r>
+              <w:rPr>
+                <w:rFonts w:ascii="var(--jp-code-font-family)" w:eastAsia="Times New Roman" w:hAnsi="var(--jp-code-font-family)" w:cs="Courier New"/>
+                <w:sz w:val="24"/>
+                <w:szCs w:val="24"/>
+              </w:rPr>
+              <w:t>1</w:t>
+            </w:r>
+          </w:p>
+        </w:tc>
+      </w:tr>
+      <w:tr>
+        <w:tc>
+          <w:tcPr>
+            <w:tcW w:w="1287" w:type="dxa"/>
+          </w:tcPr>
+          <w:p>
+            <w:pPr>
+              <w:tabs>
+                <w:tab w:val="left" w:pos="916"/>
+                <w:tab w:val="left" w:pos="1832"/>
+                <w:tab w:val="left" w:pos="2748"/>
+                <w:tab w:val="left" w:pos="3664"/>
+                <w:tab w:val="left" w:pos="4580"/>
+                <w:tab w:val="left" w:pos="5496"/>
+                <w:tab w:val="left" w:pos="6412"/>
+                <w:tab w:val="left" w:pos="7328"/>
+                <w:tab w:val="left" w:pos="8244"/>
+                <w:tab w:val="left" w:pos="9160"/>
+                <w:tab w:val="left" w:pos="10076"/>
+                <w:tab w:val="left" w:pos="10992"/>
+                <w:tab w:val="left" w:pos="11908"/>
+                <w:tab w:val="left" w:pos="12824"/>
+                <w:tab w:val="left" w:pos="13740"/>
+                <w:tab w:val="left" w:pos="14656"/>
+              </w:tabs>
+              <w:wordWrap w:val="0"/>
+              <w:rPr>
+                <w:rFonts w:ascii="var(--jp-code-font-family)" w:eastAsia="Times New Roman" w:hAnsi="var(--jp-code-font-family)" w:cs="Courier New"/>
+                <w:sz w:val="24"/>
+                <w:szCs w:val="24"/>
+              </w:rPr>
+            </w:pPr>
+            <w:r>
+              <w:rPr>
+                <w:rFonts w:ascii="var(--jp-code-font-family)" w:eastAsia="Times New Roman" w:hAnsi="var(--jp-code-font-family)" w:cs="Courier New"/>
+                <w:sz w:val="24"/>
+                <w:szCs w:val="24"/>
+              </w:rPr>
+              <w:t>1</w:t>
+            </w:r>
+          </w:p>
+        </w:tc>
+        <w:tc>
+          <w:tcPr>
+            <w:tcW w:w="1287" w:type="dxa"/>
+          </w:tcPr>
+          <w:p>
+            <w:pPr>
+              <w:tabs>
+                <w:tab w:val="left" w:pos="916"/>
+                <w:tab w:val="left" w:pos="1832"/>
+                <w:tab w:val="left" w:pos="2748"/>
+                <w:tab w:val="left" w:pos="3664"/>
+                <w:tab w:val="left" w:pos="4580"/>
+                <w:tab w:val="left" w:pos="5496"/>
+                <w:tab w:val="left" w:pos="6412"/>
+                <w:tab w:val="left" w:pos="7328"/>
+                <w:tab w:val="left" w:pos="8244"/>
+                <w:tab w:val="left" w:pos="9160"/>
+                <w:tab w:val="left" w:pos="10076"/>
+                <w:tab w:val="left" w:pos="10992"/>
+                <w:tab w:val="left" w:pos="11908"/>
+                <w:tab w:val="left" w:pos="12824"/>
+                <w:tab w:val="left" w:pos="13740"/>
+                <w:tab w:val="left" w:pos="14656"/>
+              </w:tabs>
+              <w:wordWrap w:val="0"/>
+              <w:rPr>
+                <w:rFonts w:ascii="var(--jp-code-font-family)" w:eastAsia="Times New Roman" w:hAnsi="var(--jp-code-font-family)" w:cs="Courier New"/>
+                <w:sz w:val="24"/>
+                <w:szCs w:val="24"/>
+              </w:rPr>
+            </w:pPr>
+            <w:r>
+              <w:rPr>
+                <w:rFonts w:ascii="var(--jp-code-font-family)" w:eastAsia="Times New Roman" w:hAnsi="var(--jp-code-font-family)" w:cs="Courier New"/>
+                <w:sz w:val="24"/>
+                <w:szCs w:val="24"/>
+              </w:rPr>
+              <w:t>16.9</w:t>
+            </w:r>
+          </w:p>
+        </w:tc>
+        <w:tc>
+          <w:tcPr>
+            <w:tcW w:w="1287" w:type="dxa"/>
+          </w:tcPr>
+          <w:p>
+            <w:pPr>
+              <w:tabs>
+                <w:tab w:val="left" w:pos="916"/>
+                <w:tab w:val="left" w:pos="1832"/>
+                <w:tab w:val="left" w:pos="2748"/>
+                <w:tab w:val="left" w:pos="3664"/>
+                <w:tab w:val="left" w:pos="4580"/>
+                <w:tab w:val="left" w:pos="5496"/>
+                <w:tab w:val="left" w:pos="6412"/>
+                <w:tab w:val="left" w:pos="7328"/>
+                <w:tab w:val="left" w:pos="8244"/>
+                <w:tab w:val="left" w:pos="9160"/>
+                <w:tab w:val="left" w:pos="10076"/>
+                <w:tab w:val="left" w:pos="10992"/>
+                <w:tab w:val="left" w:pos="11908"/>
+                <w:tab w:val="left" w:pos="12824"/>
+                <w:tab w:val="left" w:pos="13740"/>
+                <w:tab w:val="left" w:pos="14656"/>
+              </w:tabs>
+              <w:wordWrap w:val="0"/>
+              <w:rPr>
+                <w:rFonts w:ascii="var(--jp-code-font-family)" w:eastAsia="Times New Roman" w:hAnsi="var(--jp-code-font-family)" w:cs="Courier New"/>
+                <w:sz w:val="24"/>
+                <w:szCs w:val="24"/>
+              </w:rPr>
+            </w:pPr>
+            <w:r>
+              <w:rPr>
+                <w:rFonts w:ascii="var(--jp-code-font-family)" w:eastAsia="Times New Roman" w:hAnsi="var(--jp-code-font-family)" w:cs="Courier New"/>
+                <w:sz w:val="24"/>
+                <w:szCs w:val="24"/>
+              </w:rPr>
+              <w:t>13.2</w:t>
+            </w:r>
+          </w:p>
+        </w:tc>
+        <w:tc>
+          <w:tcPr>
+            <w:tcW w:w="1287" w:type="dxa"/>
+          </w:tcPr>
+          <w:p>
+            <w:pPr>
+              <w:tabs>
+                <w:tab w:val="left" w:pos="916"/>
+                <w:tab w:val="left" w:pos="1832"/>
+                <w:tab w:val="left" w:pos="2748"/>
+                <w:tab w:val="left" w:pos="3664"/>
+                <w:tab w:val="left" w:pos="4580"/>
+                <w:tab w:val="left" w:pos="5496"/>
+                <w:tab w:val="left" w:pos="6412"/>
+                <w:tab w:val="left" w:pos="7328"/>
+                <w:tab w:val="left" w:pos="8244"/>
+                <w:tab w:val="left" w:pos="9160"/>
+                <w:tab w:val="left" w:pos="10076"/>
+                <w:tab w:val="left" w:pos="10992"/>
+                <w:tab w:val="left" w:pos="11908"/>
+                <w:tab w:val="left" w:pos="12824"/>
+                <w:tab w:val="left" w:pos="13740"/>
+                <w:tab w:val="left" w:pos="14656"/>
+              </w:tabs>
+              <w:wordWrap w:val="0"/>
+              <w:rPr>
+                <w:rFonts w:ascii="var(--jp-code-font-family)" w:eastAsia="Times New Roman" w:hAnsi="var(--jp-code-font-family)" w:cs="Courier New"/>
+                <w:sz w:val="24"/>
+                <w:szCs w:val="24"/>
+              </w:rPr>
+            </w:pPr>
+            <w:r>
+              <w:rPr>
+                <w:rFonts w:ascii="var(--jp-code-font-family)" w:eastAsia="Times New Roman" w:hAnsi="var(--jp-code-font-family)" w:cs="Courier New"/>
+                <w:sz w:val="24"/>
+                <w:szCs w:val="24"/>
+              </w:rPr>
+              <w:t>37.3</w:t>
+            </w:r>
+          </w:p>
+        </w:tc>
+        <w:tc>
+          <w:tcPr>
+            <w:tcW w:w="1287" w:type="dxa"/>
+          </w:tcPr>
+          <w:p>
+            <w:pPr>
+              <w:tabs>
+                <w:tab w:val="left" w:pos="916"/>
+                <w:tab w:val="left" w:pos="1832"/>
+                <w:tab w:val="left" w:pos="2748"/>
+                <w:tab w:val="left" w:pos="3664"/>
+                <w:tab w:val="left" w:pos="4580"/>
+                <w:tab w:val="left" w:pos="5496"/>
+                <w:tab w:val="left" w:pos="6412"/>
+                <w:tab w:val="left" w:pos="7328"/>
+                <w:tab w:val="left" w:pos="8244"/>
+                <w:tab w:val="left" w:pos="9160"/>
+                <w:tab w:val="left" w:pos="10076"/>
+                <w:tab w:val="left" w:pos="10992"/>
+                <w:tab w:val="left" w:pos="11908"/>
+                <w:tab w:val="left" w:pos="12824"/>
+                <w:tab w:val="left" w:pos="13740"/>
+                <w:tab w:val="left" w:pos="14656"/>
+              </w:tabs>
+              <w:wordWrap w:val="0"/>
+              <w:rPr>
+                <w:rFonts w:ascii="var(--jp-code-font-family)" w:eastAsia="Times New Roman" w:hAnsi="var(--jp-code-font-family)" w:cs="Courier New"/>
+                <w:sz w:val="24"/>
+                <w:szCs w:val="24"/>
+              </w:rPr>
+            </w:pPr>
+            <w:r>
+              <w:rPr>
+                <w:rFonts w:ascii="var(--jp-code-font-family)" w:eastAsia="Times New Roman" w:hAnsi="var(--jp-code-font-family)" w:cs="Courier New"/>
+                <w:sz w:val="24"/>
+                <w:szCs w:val="24"/>
+              </w:rPr>
+              <w:t>42.7</w:t>
+            </w:r>
+          </w:p>
+        </w:tc>
+        <w:tc>
+          <w:tcPr>
+            <w:tcW w:w="1287" w:type="dxa"/>
+          </w:tcPr>
+          <w:p>
+            <w:pPr>
+              <w:tabs>
+                <w:tab w:val="left" w:pos="916"/>
+                <w:tab w:val="left" w:pos="1832"/>
+                <w:tab w:val="left" w:pos="2748"/>
+                <w:tab w:val="left" w:pos="3664"/>
+                <w:tab w:val="left" w:pos="4580"/>
+                <w:tab w:val="left" w:pos="5496"/>
+                <w:tab w:val="left" w:pos="6412"/>
+                <w:tab w:val="left" w:pos="7328"/>
+                <w:tab w:val="left" w:pos="8244"/>
+                <w:tab w:val="left" w:pos="9160"/>
+                <w:tab w:val="left" w:pos="10076"/>
+                <w:tab w:val="left" w:pos="10992"/>
+                <w:tab w:val="left" w:pos="11908"/>
+                <w:tab w:val="left" w:pos="12824"/>
+                <w:tab w:val="left" w:pos="13740"/>
+                <w:tab w:val="left" w:pos="14656"/>
+              </w:tabs>
+              <w:wordWrap w:val="0"/>
+              <w:rPr>
+                <w:rFonts w:ascii="var(--jp-code-font-family)" w:eastAsia="Times New Roman" w:hAnsi="var(--jp-code-font-family)" w:cs="Courier New"/>
+                <w:sz w:val="24"/>
+                <w:szCs w:val="24"/>
+              </w:rPr>
+            </w:pPr>
+            <w:r>
+              <w:rPr>
+                <w:rFonts w:ascii="var(--jp-code-font-family)" w:eastAsia="Times New Roman" w:hAnsi="var(--jp-code-font-family)" w:cs="Courier New"/>
+                <w:sz w:val="24"/>
+                <w:szCs w:val="24"/>
+              </w:rPr>
+              <w:t>15.6</w:t>
+            </w:r>
+          </w:p>
+        </w:tc>
+        <w:tc>
+          <w:tcPr>
+            <w:tcW w:w="1287" w:type="dxa"/>
+          </w:tcPr>
+          <w:p>
+            <w:pPr>
+              <w:tabs>
+                <w:tab w:val="left" w:pos="916"/>
+                <w:tab w:val="left" w:pos="1832"/>
+                <w:tab w:val="left" w:pos="2748"/>
+                <w:tab w:val="left" w:pos="3664"/>
+                <w:tab w:val="left" w:pos="4580"/>
+                <w:tab w:val="left" w:pos="5496"/>
+                <w:tab w:val="left" w:pos="6412"/>
+                <w:tab w:val="left" w:pos="7328"/>
+                <w:tab w:val="left" w:pos="8244"/>
+                <w:tab w:val="left" w:pos="9160"/>
+                <w:tab w:val="left" w:pos="10076"/>
+                <w:tab w:val="left" w:pos="10992"/>
+                <w:tab w:val="left" w:pos="11908"/>
+                <w:tab w:val="left" w:pos="12824"/>
+                <w:tab w:val="left" w:pos="13740"/>
+                <w:tab w:val="left" w:pos="14656"/>
+              </w:tabs>
+              <w:wordWrap w:val="0"/>
+              <w:rPr>
+                <w:rFonts w:ascii="var(--jp-code-font-family)" w:eastAsia="Times New Roman" w:hAnsi="var(--jp-code-font-family)" w:cs="Courier New"/>
+                <w:sz w:val="24"/>
+                <w:szCs w:val="24"/>
+              </w:rPr>
+            </w:pPr>
+            <w:r>
+              <w:rPr>
+                <w:rFonts w:ascii="var(--jp-code-font-family)" w:eastAsia="Times New Roman" w:hAnsi="var(--jp-code-font-family)" w:cs="Courier New"/>
+                <w:sz w:val="24"/>
+                <w:szCs w:val="24"/>
+              </w:rPr>
+              <w:t>-1</w:t>
+            </w:r>
+          </w:p>
+        </w:tc>
+        <w:tc>
+          <w:tcPr>
+            <w:tcW w:w="1287" w:type="dxa"/>
+          </w:tcPr>
+          <w:p>
+            <w:pPr>
+              <w:tabs>
+                <w:tab w:val="left" w:pos="916"/>
+                <w:tab w:val="left" w:pos="1832"/>
+                <w:tab w:val="left" w:pos="2748"/>
+                <w:tab w:val="left" w:pos="3664"/>
+                <w:tab w:val="left" w:pos="4580"/>
+                <w:tab w:val="left" w:pos="5496"/>
+                <w:tab w:val="left" w:pos="6412"/>
+                <w:tab w:val="left" w:pos="7328"/>
+                <w:tab w:val="left" w:pos="8244"/>
+                <w:tab w:val="left" w:pos="9160"/>
+                <w:tab w:val="left" w:pos="10076"/>
+                <w:tab w:val="left" w:pos="10992"/>
+                <w:tab w:val="left" w:pos="11908"/>
+                <w:tab w:val="left" w:pos="12824"/>
+                <w:tab w:val="left" w:pos="13740"/>
+                <w:tab w:val="left" w:pos="14656"/>
+              </w:tabs>
+              <w:wordWrap w:val="0"/>
+              <w:rPr>
+                <w:rFonts w:ascii="var(--jp-code-font-family)" w:eastAsia="Times New Roman" w:hAnsi="var(--jp-code-font-family)" w:cs="Courier New"/>
+                <w:sz w:val="24"/>
+                <w:szCs w:val="24"/>
+              </w:rPr>
+            </w:pPr>
+            <w:r>
+              <w:rPr>
+                <w:rFonts w:ascii="var(--jp-code-font-family)" w:eastAsia="Times New Roman" w:hAnsi="var(--jp-code-font-family)" w:cs="Courier New"/>
+                <w:sz w:val="24"/>
+                <w:szCs w:val="24"/>
+              </w:rPr>
+              <w:t>1</w:t>
+            </w:r>
+          </w:p>
+        </w:tc>
+      </w:tr>
+      <w:tr>
+        <w:tc>
+          <w:tcPr>
+            <w:tcW w:w="1287" w:type="dxa"/>
+          </w:tcPr>
+          <w:p>
+            <w:pPr>
+              <w:tabs>
+                <w:tab w:val="left" w:pos="916"/>
+                <w:tab w:val="left" w:pos="1832"/>
+                <w:tab w:val="left" w:pos="2748"/>
+                <w:tab w:val="left" w:pos="3664"/>
+                <w:tab w:val="left" w:pos="4580"/>
+                <w:tab w:val="left" w:pos="5496"/>
+                <w:tab w:val="left" w:pos="6412"/>
+                <w:tab w:val="left" w:pos="7328"/>
+                <w:tab w:val="left" w:pos="8244"/>
+                <w:tab w:val="left" w:pos="9160"/>
+                <w:tab w:val="left" w:pos="10076"/>
+                <w:tab w:val="left" w:pos="10992"/>
+                <w:tab w:val="left" w:pos="11908"/>
+                <w:tab w:val="left" w:pos="12824"/>
+                <w:tab w:val="left" w:pos="13740"/>
+                <w:tab w:val="left" w:pos="14656"/>
+              </w:tabs>
+              <w:wordWrap w:val="0"/>
+              <w:rPr>
+                <w:rFonts w:ascii="var(--jp-code-font-family)" w:eastAsia="Times New Roman" w:hAnsi="var(--jp-code-font-family)" w:cs="Courier New"/>
+                <w:sz w:val="24"/>
+                <w:szCs w:val="24"/>
+              </w:rPr>
+            </w:pPr>
+            <w:r>
+              <w:rPr>
+                <w:rFonts w:ascii="var(--jp-code-font-family)" w:eastAsia="Times New Roman" w:hAnsi="var(--jp-code-font-family)" w:cs="Courier New"/>
+                <w:sz w:val="24"/>
+                <w:szCs w:val="24"/>
+              </w:rPr>
+              <w:t>0</w:t>
+            </w:r>
+          </w:p>
+        </w:tc>
+        <w:tc>
+          <w:tcPr>
+            <w:tcW w:w="1287" w:type="dxa"/>
+          </w:tcPr>
+          <w:p>
+            <w:pPr>
+              <w:tabs>
+                <w:tab w:val="left" w:pos="916"/>
+                <w:tab w:val="left" w:pos="1832"/>
+                <w:tab w:val="left" w:pos="2748"/>
+                <w:tab w:val="left" w:pos="3664"/>
+                <w:tab w:val="left" w:pos="4580"/>
+                <w:tab w:val="left" w:pos="5496"/>
+                <w:tab w:val="left" w:pos="6412"/>
+                <w:tab w:val="left" w:pos="7328"/>
+                <w:tab w:val="left" w:pos="8244"/>
+                <w:tab w:val="left" w:pos="9160"/>
+                <w:tab w:val="left" w:pos="10076"/>
+                <w:tab w:val="left" w:pos="10992"/>
+                <w:tab w:val="left" w:pos="11908"/>
+                <w:tab w:val="left" w:pos="12824"/>
+                <w:tab w:val="left" w:pos="13740"/>
+                <w:tab w:val="left" w:pos="14656"/>
+              </w:tabs>
+              <w:wordWrap w:val="0"/>
+              <w:rPr>
+                <w:rFonts w:ascii="var(--jp-code-font-family)" w:eastAsia="Times New Roman" w:hAnsi="var(--jp-code-font-family)" w:cs="Courier New"/>
+                <w:sz w:val="24"/>
+                <w:szCs w:val="24"/>
+              </w:rPr>
+            </w:pPr>
+            <w:r>
+              <w:rPr>
+                <w:rFonts w:ascii="var(--jp-code-font-family)" w:eastAsia="Times New Roman" w:hAnsi="var(--jp-code-font-family)" w:cs="Courier New"/>
+                <w:sz w:val="24"/>
+                <w:szCs w:val="24"/>
+              </w:rPr>
+              <w:t>16.3</w:t>
+            </w:r>
+          </w:p>
+        </w:tc>
+        <w:tc>
+          <w:tcPr>
+            <w:tcW w:w="1287" w:type="dxa"/>
+          </w:tcPr>
+          <w:p>
+            <w:pPr>
+              <w:tabs>
+                <w:tab w:val="left" w:pos="916"/>
+                <w:tab w:val="left" w:pos="1832"/>
+                <w:tab w:val="left" w:pos="2748"/>
+                <w:tab w:val="left" w:pos="3664"/>
+                <w:tab w:val="left" w:pos="4580"/>
+                <w:tab w:val="left" w:pos="5496"/>
+                <w:tab w:val="left" w:pos="6412"/>
+                <w:tab w:val="left" w:pos="7328"/>
+                <w:tab w:val="left" w:pos="8244"/>
+                <w:tab w:val="left" w:pos="9160"/>
+                <w:tab w:val="left" w:pos="10076"/>
+                <w:tab w:val="left" w:pos="10992"/>
+                <w:tab w:val="left" w:pos="11908"/>
+                <w:tab w:val="left" w:pos="12824"/>
+                <w:tab w:val="left" w:pos="13740"/>
+                <w:tab w:val="left" w:pos="14656"/>
+              </w:tabs>
+              <w:wordWrap w:val="0"/>
+              <w:rPr>
+                <w:rFonts w:ascii="var(--jp-code-font-family)" w:eastAsia="Times New Roman" w:hAnsi="var(--jp-code-font-family)" w:cs="Courier New"/>
+                <w:sz w:val="24"/>
+                <w:szCs w:val="24"/>
+              </w:rPr>
+            </w:pPr>
+            <w:r>
+              <w:rPr>
+                <w:rFonts w:ascii="var(--jp-code-font-family)" w:eastAsia="Times New Roman" w:hAnsi="var(--jp-code-font-family)" w:cs="Courier New"/>
+                <w:sz w:val="24"/>
+                <w:szCs w:val="24"/>
+              </w:rPr>
+              <w:t>11.6</w:t>
+            </w:r>
+          </w:p>
+        </w:tc>
+        <w:tc>
+          <w:tcPr>
+            <w:tcW w:w="1287" w:type="dxa"/>
+          </w:tcPr>
+          <w:p>
+            <w:pPr>
+              <w:tabs>
+                <w:tab w:val="left" w:pos="916"/>
+                <w:tab w:val="left" w:pos="1832"/>
+                <w:tab w:val="left" w:pos="2748"/>
+                <w:tab w:val="left" w:pos="3664"/>
+                <w:tab w:val="left" w:pos="4580"/>
+                <w:tab w:val="left" w:pos="5496"/>
+                <w:tab w:val="left" w:pos="6412"/>
+                <w:tab w:val="left" w:pos="7328"/>
+                <w:tab w:val="left" w:pos="8244"/>
+                <w:tab w:val="left" w:pos="9160"/>
+                <w:tab w:val="left" w:pos="10076"/>
+                <w:tab w:val="left" w:pos="10992"/>
+                <w:tab w:val="left" w:pos="11908"/>
+                <w:tab w:val="left" w:pos="12824"/>
+                <w:tab w:val="left" w:pos="13740"/>
+                <w:tab w:val="left" w:pos="14656"/>
+              </w:tabs>
+              <w:wordWrap w:val="0"/>
+              <w:rPr>
+                <w:rFonts w:ascii="var(--jp-code-font-family)" w:eastAsia="Times New Roman" w:hAnsi="var(--jp-code-font-family)" w:cs="Courier New"/>
+                <w:sz w:val="24"/>
+                <w:szCs w:val="24"/>
+              </w:rPr>
+            </w:pPr>
+            <w:r>
+              <w:rPr>
+                <w:rFonts w:ascii="var(--jp-code-font-family)" w:eastAsia="Times New Roman" w:hAnsi="var(--jp-code-font-family)" w:cs="Courier New"/>
+                <w:sz w:val="24"/>
+                <w:szCs w:val="24"/>
+              </w:rPr>
+              <w:t>31.6</w:t>
+            </w:r>
+          </w:p>
+        </w:tc>
+        <w:tc>
+          <w:tcPr>
+            <w:tcW w:w="1287" w:type="dxa"/>
+          </w:tcPr>
+          <w:p>
+            <w:pPr>
+              <w:tabs>
+                <w:tab w:val="left" w:pos="916"/>
+                <w:tab w:val="left" w:pos="1832"/>
+                <w:tab w:val="left" w:pos="2748"/>
+                <w:tab w:val="left" w:pos="3664"/>
+                <w:tab w:val="left" w:pos="4580"/>
+                <w:tab w:val="left" w:pos="5496"/>
+                <w:tab w:val="left" w:pos="6412"/>
+                <w:tab w:val="left" w:pos="7328"/>
+                <w:tab w:val="left" w:pos="8244"/>
+                <w:tab w:val="left" w:pos="9160"/>
+                <w:tab w:val="left" w:pos="10076"/>
+                <w:tab w:val="left" w:pos="10992"/>
+                <w:tab w:val="left" w:pos="11908"/>
+                <w:tab w:val="left" w:pos="12824"/>
+                <w:tab w:val="left" w:pos="13740"/>
+                <w:tab w:val="left" w:pos="14656"/>
+              </w:tabs>
+              <w:wordWrap w:val="0"/>
+              <w:rPr>
+                <w:rFonts w:ascii="var(--jp-code-font-family)" w:eastAsia="Times New Roman" w:hAnsi="var(--jp-code-font-family)" w:cs="Courier New"/>
+                <w:sz w:val="24"/>
+                <w:szCs w:val="24"/>
+              </w:rPr>
+            </w:pPr>
+            <w:r>
+              <w:rPr>
+                <w:rFonts w:ascii="var(--jp-code-font-family)" w:eastAsia="Times New Roman" w:hAnsi="var(--jp-code-font-family)" w:cs="Courier New"/>
+                <w:sz w:val="24"/>
+                <w:szCs w:val="24"/>
+              </w:rPr>
+              <w:t>34.2</w:t>
+            </w:r>
+          </w:p>
+        </w:tc>
+        <w:tc>
+          <w:tcPr>
+            <w:tcW w:w="1287" w:type="dxa"/>
+          </w:tcPr>
+          <w:p>
+            <w:pPr>
+              <w:tabs>
+                <w:tab w:val="left" w:pos="916"/>
+                <w:tab w:val="left" w:pos="1832"/>
+                <w:tab w:val="left" w:pos="2748"/>
+                <w:tab w:val="left" w:pos="3664"/>
+                <w:tab w:val="left" w:pos="4580"/>
+                <w:tab w:val="left" w:pos="5496"/>
+                <w:tab w:val="left" w:pos="6412"/>
+                <w:tab w:val="left" w:pos="7328"/>
+                <w:tab w:val="left" w:pos="8244"/>
+                <w:tab w:val="left" w:pos="9160"/>
+                <w:tab w:val="left" w:pos="10076"/>
+                <w:tab w:val="left" w:pos="10992"/>
+                <w:tab w:val="left" w:pos="11908"/>
+                <w:tab w:val="left" w:pos="12824"/>
+                <w:tab w:val="left" w:pos="13740"/>
+                <w:tab w:val="left" w:pos="14656"/>
+              </w:tabs>
+              <w:wordWrap w:val="0"/>
+              <w:rPr>
+                <w:rFonts w:ascii="var(--jp-code-font-family)" w:eastAsia="Times New Roman" w:hAnsi="var(--jp-code-font-family)" w:cs="Courier New"/>
+                <w:sz w:val="24"/>
+                <w:szCs w:val="24"/>
+              </w:rPr>
+            </w:pPr>
+            <w:r>
+              <w:rPr>
+                <w:rFonts w:ascii="var(--jp-code-font-family)" w:eastAsia="Times New Roman" w:hAnsi="var(--jp-code-font-family)" w:cs="Courier New"/>
+                <w:sz w:val="24"/>
+                <w:szCs w:val="24"/>
+              </w:rPr>
+              <w:t>14.5</w:t>
+            </w:r>
+          </w:p>
+        </w:tc>
+        <w:tc>
+          <w:tcPr>
+            <w:tcW w:w="1287" w:type="dxa"/>
+          </w:tcPr>
+          <w:p>
+            <w:pPr>
+              <w:tabs>
+                <w:tab w:val="left" w:pos="916"/>
+                <w:tab w:val="left" w:pos="1832"/>
+                <w:tab w:val="left" w:pos="2748"/>
+                <w:tab w:val="left" w:pos="3664"/>
+                <w:tab w:val="left" w:pos="4580"/>
+                <w:tab w:val="left" w:pos="5496"/>
+                <w:tab w:val="left" w:pos="6412"/>
+                <w:tab w:val="left" w:pos="7328"/>
+                <w:tab w:val="left" w:pos="8244"/>
+                <w:tab w:val="left" w:pos="9160"/>
+                <w:tab w:val="left" w:pos="10076"/>
+                <w:tab w:val="left" w:pos="10992"/>
+                <w:tab w:val="left" w:pos="11908"/>
+                <w:tab w:val="left" w:pos="12824"/>
+                <w:tab w:val="left" w:pos="13740"/>
+                <w:tab w:val="left" w:pos="14656"/>
+              </w:tabs>
+              <w:wordWrap w:val="0"/>
+              <w:rPr>
+                <w:rFonts w:ascii="var(--jp-code-font-family)" w:eastAsia="Times New Roman" w:hAnsi="var(--jp-code-font-family)" w:cs="Courier New"/>
+                <w:sz w:val="24"/>
+                <w:szCs w:val="24"/>
+              </w:rPr>
+            </w:pPr>
+            <w:r>
+              <w:rPr>
+                <w:rFonts w:ascii="var(--jp-code-font-family)" w:eastAsia="Times New Roman" w:hAnsi="var(--jp-code-font-family)" w:cs="Courier New"/>
+                <w:sz w:val="24"/>
+                <w:szCs w:val="24"/>
+              </w:rPr>
+              <w:t>-1</w:t>
+            </w:r>
+          </w:p>
+        </w:tc>
+        <w:tc>
+          <w:tcPr>
+            <w:tcW w:w="1287" w:type="dxa"/>
+          </w:tcPr>
+          <w:p>
+            <w:pPr>
+              <w:tabs>
+                <w:tab w:val="left" w:pos="916"/>
+                <w:tab w:val="left" w:pos="1832"/>
+                <w:tab w:val="left" w:pos="2748"/>
+                <w:tab w:val="left" w:pos="3664"/>
+                <w:tab w:val="left" w:pos="4580"/>
+                <w:tab w:val="left" w:pos="5496"/>
+                <w:tab w:val="left" w:pos="6412"/>
+                <w:tab w:val="left" w:pos="7328"/>
+                <w:tab w:val="left" w:pos="8244"/>
+                <w:tab w:val="left" w:pos="9160"/>
+                <w:tab w:val="left" w:pos="10076"/>
+                <w:tab w:val="left" w:pos="10992"/>
+                <w:tab w:val="left" w:pos="11908"/>
+                <w:tab w:val="left" w:pos="12824"/>
+                <w:tab w:val="left" w:pos="13740"/>
+                <w:tab w:val="left" w:pos="14656"/>
+              </w:tabs>
+              <w:wordWrap w:val="0"/>
+              <w:rPr>
+                <w:rFonts w:ascii="var(--jp-code-font-family)" w:eastAsia="Times New Roman" w:hAnsi="var(--jp-code-font-family)" w:cs="Courier New"/>
+                <w:sz w:val="24"/>
+                <w:szCs w:val="24"/>
+              </w:rPr>
+            </w:pPr>
+            <w:r>
+              <w:rPr>
+                <w:rFonts w:ascii="var(--jp-code-font-family)" w:eastAsia="Times New Roman" w:hAnsi="var(--jp-code-font-family)" w:cs="Courier New"/>
+                <w:sz w:val="24"/>
+                <w:szCs w:val="24"/>
+              </w:rPr>
+              <w:t>1</w:t>
+            </w:r>
+          </w:p>
+        </w:tc>
+      </w:tr>
+    </w:tbl>
     <w:p>
       <w:pPr>
         <w:autoSpaceDE w:val="0"/>

</xml_diff>